<commit_message>
update name on Project Plan & Software Design
</commit_message>
<xml_diff>
--- a/Project Plan.docx
+++ b/Project Plan.docx
@@ -39,8 +39,16 @@
         <w:rPr>
           <w:rFonts w:ascii="Arial" w:hAnsi="Arial" w:cs="Arial"/>
         </w:rPr>
-        <w:t>Victoria State Accident DataSet</w:t>
-      </w:r>
+        <w:t xml:space="preserve">Victoria State Accident </w:t>
+      </w:r>
+      <w:proofErr w:type="spellStart"/>
+      <w:r>
+        <w:rPr>
+          <w:rFonts w:ascii="Arial" w:hAnsi="Arial" w:cs="Arial"/>
+        </w:rPr>
+        <w:t>DataSet</w:t>
+      </w:r>
+      <w:proofErr w:type="spellEnd"/>
       <w:r>
         <w:rPr>
           <w:rFonts w:ascii="Arial" w:hAnsi="Arial" w:cs="Arial"/>
@@ -58,15 +66,66 @@
         <w:rPr>
           <w:rFonts w:ascii="Arial" w:hAnsi="Arial" w:cs="Arial"/>
         </w:rPr>
+        <w:t>Eddie Thompson</w:t>
+      </w:r>
+      <w:r>
+        <w:rPr>
+          <w:rFonts w:ascii="Arial" w:hAnsi="Arial" w:cs="Arial"/>
+        </w:rPr>
+        <w:tab/>
+        <w:t>s5282264</w:t>
+      </w:r>
+    </w:p>
+    <w:p>
+      <w:pPr>
+        <w:rPr>
+          <w:rFonts w:ascii="Arial" w:hAnsi="Arial" w:cs="Arial"/>
+        </w:rPr>
+      </w:pPr>
+      <w:r>
+        <w:rPr>
+          <w:rFonts w:ascii="Arial" w:hAnsi="Arial" w:cs="Arial"/>
+        </w:rPr>
+        <w:t>Fletcher Bradley</w:t>
+      </w:r>
+      <w:r>
+        <w:rPr>
+          <w:rFonts w:ascii="Arial" w:hAnsi="Arial" w:cs="Arial"/>
+        </w:rPr>
+        <w:tab/>
+        <w:t>s5292215</w:t>
+      </w:r>
+    </w:p>
+    <w:p>
+      <w:pPr>
+        <w:rPr>
+          <w:rFonts w:ascii="Arial" w:hAnsi="Arial" w:cs="Arial"/>
+        </w:rPr>
+      </w:pPr>
+      <w:r>
+        <w:rPr>
+          <w:rFonts w:ascii="Arial" w:hAnsi="Arial" w:cs="Arial"/>
+        </w:rPr>
         <w:t>Kei Giliam</w:t>
       </w:r>
-    </w:p>
-    <w:p>
-      <w:pPr>
-        <w:rPr>
-          <w:rFonts w:ascii="Arial" w:hAnsi="Arial" w:cs="Arial"/>
-        </w:rPr>
-      </w:pPr>
+      <w:r>
+        <w:rPr>
+          <w:rFonts w:ascii="Arial" w:hAnsi="Arial" w:cs="Arial"/>
+        </w:rPr>
+        <w:tab/>
+      </w:r>
+      <w:r>
+        <w:rPr>
+          <w:rFonts w:ascii="Arial" w:hAnsi="Arial" w:cs="Arial"/>
+        </w:rPr>
+        <w:tab/>
+      </w:r>
+      <w:r>
+        <w:rPr>
+          <w:rFonts w:ascii="Arial" w:hAnsi="Arial" w:cs="Arial"/>
+        </w:rPr>
+        <w:t>s5270448</w:t>
+      </w:r>
       <w:r>
         <w:rPr>
           <w:rFonts w:ascii="Arial" w:hAnsi="Arial" w:cs="Arial"/>
@@ -1386,26 +1445,70 @@
         <w:rPr>
           <w:rFonts w:ascii="Arial" w:hAnsi="Arial" w:cs="Arial"/>
         </w:rPr>
-        <w:t>[1] G.Chauhan, “Victoria State Accident DataSet”. Kaggle. https://www.kaggle.com/datasets/gaurav896/victoria-state-accident-dataset (accessed Aug. 31, 2023).</w:t>
-      </w:r>
-    </w:p>
-    <w:p>
-      <w:pPr>
-        <w:rPr>
-          <w:rFonts w:ascii="Arial" w:hAnsi="Arial" w:cs="Arial"/>
-        </w:rPr>
-      </w:pPr>
-      <w:r>
-        <w:rPr>
-          <w:rFonts w:ascii="Arial" w:hAnsi="Arial" w:cs="Arial"/>
-        </w:rPr>
-        <w:t>[2] Victoria State Government, “Safety &amp; Road Rules”. Vicroads. https://www.vicroads.vic.gov.au/safety-and-road-rules (accessed Aug. 31, 2023).</w:t>
-      </w:r>
-    </w:p>
-    <w:p>
-      <w:pPr>
-        <w:rPr>
-          <w:rFonts w:ascii="Arial" w:hAnsi="Arial" w:cs="Arial" w:hint="eastAsia"/>
+        <w:t xml:space="preserve">[1] </w:t>
+      </w:r>
+      <w:proofErr w:type="spellStart"/>
+      <w:proofErr w:type="gramStart"/>
+      <w:r>
+        <w:rPr>
+          <w:rFonts w:ascii="Arial" w:hAnsi="Arial" w:cs="Arial"/>
+        </w:rPr>
+        <w:t>G.Chauhan</w:t>
+      </w:r>
+      <w:proofErr w:type="spellEnd"/>
+      <w:proofErr w:type="gramEnd"/>
+      <w:r>
+        <w:rPr>
+          <w:rFonts w:ascii="Arial" w:hAnsi="Arial" w:cs="Arial"/>
+        </w:rPr>
+        <w:t xml:space="preserve">, “Victoria State Accident </w:t>
+      </w:r>
+      <w:proofErr w:type="spellStart"/>
+      <w:r>
+        <w:rPr>
+          <w:rFonts w:ascii="Arial" w:hAnsi="Arial" w:cs="Arial"/>
+        </w:rPr>
+        <w:t>DataSet</w:t>
+      </w:r>
+      <w:proofErr w:type="spellEnd"/>
+      <w:r>
+        <w:rPr>
+          <w:rFonts w:ascii="Arial" w:hAnsi="Arial" w:cs="Arial"/>
+        </w:rPr>
+        <w:t>”. Kaggle. https://www.kaggle.com/datasets/gaurav896/victoria-state-accident-dataset (accessed Aug. 31, 2023).</w:t>
+      </w:r>
+    </w:p>
+    <w:p>
+      <w:pPr>
+        <w:rPr>
+          <w:rFonts w:ascii="Arial" w:hAnsi="Arial" w:cs="Arial"/>
+        </w:rPr>
+      </w:pPr>
+      <w:r>
+        <w:rPr>
+          <w:rFonts w:ascii="Arial" w:hAnsi="Arial" w:cs="Arial"/>
+        </w:rPr>
+        <w:t xml:space="preserve">[2] Victoria State Government, “Safety &amp; Road Rules”. </w:t>
+      </w:r>
+      <w:proofErr w:type="spellStart"/>
+      <w:r>
+        <w:rPr>
+          <w:rFonts w:ascii="Arial" w:hAnsi="Arial" w:cs="Arial"/>
+        </w:rPr>
+        <w:t>Vicroads</w:t>
+      </w:r>
+      <w:proofErr w:type="spellEnd"/>
+      <w:r>
+        <w:rPr>
+          <w:rFonts w:ascii="Arial" w:hAnsi="Arial" w:cs="Arial"/>
+        </w:rPr>
+        <w:t>. https://www.vicroads.vic.gov.au/safety-and-road-rules (accessed Aug. 31, 2023).</w:t>
+      </w:r>
+    </w:p>
+    <w:p>
+      <w:pPr>
+        <w:rPr>
+          <w:rFonts w:ascii="Arial" w:hAnsi="Arial" w:cs="Arial"/>
           <w:lang w:eastAsia="ja-JP"/>
         </w:rPr>
       </w:pPr>

</xml_diff>

<commit_message>
update project plan intro
</commit_message>
<xml_diff>
--- a/Project Plan.docx
+++ b/Project Plan.docx
@@ -39,16 +39,8 @@
         <w:rPr>
           <w:rFonts w:ascii="Arial" w:hAnsi="Arial" w:cs="Arial"/>
         </w:rPr>
-        <w:t xml:space="preserve">Victoria State Accident </w:t>
-      </w:r>
-      <w:proofErr w:type="spellStart"/>
-      <w:r>
-        <w:rPr>
-          <w:rFonts w:ascii="Arial" w:hAnsi="Arial" w:cs="Arial"/>
-        </w:rPr>
-        <w:t>DataSet</w:t>
-      </w:r>
-      <w:proofErr w:type="spellEnd"/>
+        <w:t>Victoria State Accident DataSet</w:t>
+      </w:r>
       <w:r>
         <w:rPr>
           <w:rFonts w:ascii="Arial" w:hAnsi="Arial" w:cs="Arial"/>
@@ -125,6 +117,19 @@
           <w:rFonts w:ascii="Arial" w:hAnsi="Arial" w:cs="Arial"/>
         </w:rPr>
         <w:t>s5270448</w:t>
+      </w:r>
+    </w:p>
+    <w:p>
+      <w:pPr>
+        <w:rPr>
+          <w:rFonts w:ascii="Arial" w:hAnsi="Arial" w:cs="Arial"/>
+        </w:rPr>
+      </w:pPr>
+      <w:r>
+        <w:rPr>
+          <w:rFonts w:ascii="Arial" w:hAnsi="Arial" w:cs="Arial"/>
+        </w:rPr>
+        <w:t>Assignment Groups 130</w:t>
       </w:r>
       <w:r>
         <w:rPr>
@@ -954,12 +959,289 @@
     </w:p>
     <w:p>
       <w:pPr>
+        <w:spacing w:after="0" w:line="240" w:lineRule="auto"/>
+        <w:rPr>
+          <w:rFonts w:ascii="Times New Roman" w:eastAsia="Times New Roman" w:hAnsi="Times New Roman" w:cs="Times New Roman"/>
+          <w:sz w:val="24"/>
+          <w:szCs w:val="24"/>
+          <w:lang w:val="en-US" w:eastAsia="ja-JP"/>
+        </w:rPr>
+      </w:pPr>
+      <w:r>
+        <w:rPr>
+          <w:rFonts w:ascii="Arial" w:eastAsia="Times New Roman" w:hAnsi="Arial" w:cs="Arial"/>
+          <w:color w:val="000000"/>
+          <w:lang w:val="en-US" w:eastAsia="ja-JP"/>
+        </w:rPr>
+        <w:t>This document is a project planning for displaying all data, visual charts, search keywords, and analysis in categories from a database. The database is a dataset of Victoria State Accident Dataset. [1] This dataset is –. The road safety data is provided by VicRoads. [2] The dataset includes;</w:t>
+      </w:r>
+    </w:p>
+    <w:p>
+      <w:pPr>
+        <w:numPr>
+          <w:ilvl w:val="0"/>
+          <w:numId w:val="11"/>
+        </w:numPr>
+        <w:spacing w:after="0" w:line="240" w:lineRule="auto"/>
+        <w:textAlignment w:val="baseline"/>
+        <w:rPr>
+          <w:rFonts w:ascii="Arial" w:eastAsia="Times New Roman" w:hAnsi="Arial" w:cs="Arial"/>
+          <w:color w:val="000000"/>
+          <w:lang w:val="en-US" w:eastAsia="ja-JP"/>
+        </w:rPr>
+      </w:pPr>
+      <w:r>
+        <w:rPr>
+          <w:rFonts w:ascii="Arial" w:eastAsia="Times New Roman" w:hAnsi="Arial" w:cs="Arial"/>
+          <w:color w:val="000000"/>
+          <w:lang w:val="en-US" w:eastAsia="ja-JP"/>
+        </w:rPr>
+        <w:t>Object ID</w:t>
+      </w:r>
+    </w:p>
+    <w:p>
+      <w:pPr>
+        <w:numPr>
+          <w:ilvl w:val="0"/>
+          <w:numId w:val="11"/>
+        </w:numPr>
+        <w:spacing w:after="0" w:line="240" w:lineRule="auto"/>
+        <w:textAlignment w:val="baseline"/>
+        <w:rPr>
+          <w:rFonts w:ascii="Arial" w:eastAsia="Times New Roman" w:hAnsi="Arial" w:cs="Arial"/>
+          <w:color w:val="000000"/>
+          <w:lang w:val="en-US" w:eastAsia="ja-JP"/>
+        </w:rPr>
+      </w:pPr>
+      <w:r>
+        <w:rPr>
+          <w:rFonts w:ascii="Arial" w:eastAsia="Times New Roman" w:hAnsi="Arial" w:cs="Arial"/>
+          <w:color w:val="000000"/>
+          <w:lang w:val="en-US" w:eastAsia="ja-JP"/>
+        </w:rPr>
+        <w:t>Number of accident</w:t>
+      </w:r>
+    </w:p>
+    <w:p>
+      <w:pPr>
+        <w:numPr>
+          <w:ilvl w:val="0"/>
+          <w:numId w:val="11"/>
+        </w:numPr>
+        <w:spacing w:after="0" w:line="240" w:lineRule="auto"/>
+        <w:textAlignment w:val="baseline"/>
+        <w:rPr>
+          <w:rFonts w:ascii="Arial" w:eastAsia="Times New Roman" w:hAnsi="Arial" w:cs="Arial"/>
+          <w:color w:val="000000"/>
+          <w:lang w:val="en-US" w:eastAsia="ja-JP"/>
+        </w:rPr>
+      </w:pPr>
+      <w:r>
+        <w:rPr>
+          <w:rFonts w:ascii="Arial" w:eastAsia="Times New Roman" w:hAnsi="Arial" w:cs="Arial"/>
+          <w:color w:val="000000"/>
+          <w:lang w:val="en-US" w:eastAsia="ja-JP"/>
+        </w:rPr>
+        <w:t>ABS codes</w:t>
+      </w:r>
+    </w:p>
+    <w:p>
+      <w:pPr>
+        <w:numPr>
+          <w:ilvl w:val="0"/>
+          <w:numId w:val="11"/>
+        </w:numPr>
+        <w:spacing w:after="0" w:line="240" w:lineRule="auto"/>
+        <w:textAlignment w:val="baseline"/>
+        <w:rPr>
+          <w:rFonts w:ascii="Arial" w:eastAsia="Times New Roman" w:hAnsi="Arial" w:cs="Arial"/>
+          <w:color w:val="000000"/>
+          <w:lang w:val="en-US" w:eastAsia="ja-JP"/>
+        </w:rPr>
+      </w:pPr>
+      <w:r>
+        <w:rPr>
+          <w:rFonts w:ascii="Arial" w:eastAsia="Times New Roman" w:hAnsi="Arial" w:cs="Arial"/>
+          <w:color w:val="000000"/>
+          <w:lang w:val="en-US" w:eastAsia="ja-JP"/>
+        </w:rPr>
+        <w:t>Whether accident reopened or finish</w:t>
+      </w:r>
+    </w:p>
+    <w:p>
+      <w:pPr>
+        <w:numPr>
+          <w:ilvl w:val="0"/>
+          <w:numId w:val="11"/>
+        </w:numPr>
+        <w:spacing w:after="0" w:line="240" w:lineRule="auto"/>
+        <w:textAlignment w:val="baseline"/>
+        <w:rPr>
+          <w:rFonts w:ascii="Arial" w:eastAsia="Times New Roman" w:hAnsi="Arial" w:cs="Arial"/>
+          <w:color w:val="000000"/>
+          <w:lang w:val="en-US" w:eastAsia="ja-JP"/>
+        </w:rPr>
+      </w:pPr>
+      <w:r>
+        <w:rPr>
+          <w:rFonts w:ascii="Arial" w:eastAsia="Times New Roman" w:hAnsi="Arial" w:cs="Arial"/>
+          <w:color w:val="000000"/>
+          <w:lang w:val="en-US" w:eastAsia="ja-JP"/>
+        </w:rPr>
+        <w:t>Accident date</w:t>
+      </w:r>
+    </w:p>
+    <w:p>
+      <w:pPr>
+        <w:numPr>
+          <w:ilvl w:val="0"/>
+          <w:numId w:val="11"/>
+        </w:numPr>
+        <w:spacing w:after="0" w:line="240" w:lineRule="auto"/>
+        <w:textAlignment w:val="baseline"/>
+        <w:rPr>
+          <w:rFonts w:ascii="Arial" w:eastAsia="Times New Roman" w:hAnsi="Arial" w:cs="Arial"/>
+          <w:color w:val="000000"/>
+          <w:lang w:val="en-US" w:eastAsia="ja-JP"/>
+        </w:rPr>
+      </w:pPr>
+      <w:r>
+        <w:rPr>
+          <w:rFonts w:ascii="Arial" w:eastAsia="Times New Roman" w:hAnsi="Arial" w:cs="Arial"/>
+          <w:color w:val="000000"/>
+          <w:lang w:val="en-US" w:eastAsia="ja-JP"/>
+        </w:rPr>
+        <w:t>Accident time</w:t>
+      </w:r>
+    </w:p>
+    <w:p>
+      <w:pPr>
+        <w:numPr>
+          <w:ilvl w:val="0"/>
+          <w:numId w:val="11"/>
+        </w:numPr>
+        <w:spacing w:after="0" w:line="240" w:lineRule="auto"/>
+        <w:textAlignment w:val="baseline"/>
+        <w:rPr>
+          <w:rFonts w:ascii="Arial" w:eastAsia="Times New Roman" w:hAnsi="Arial" w:cs="Arial"/>
+          <w:color w:val="000000"/>
+          <w:lang w:val="en-US" w:eastAsia="ja-JP"/>
+        </w:rPr>
+      </w:pPr>
+      <w:r>
+        <w:rPr>
+          <w:rFonts w:ascii="Arial" w:eastAsia="Times New Roman" w:hAnsi="Arial" w:cs="Arial"/>
+          <w:color w:val="000000"/>
+          <w:lang w:val="en-US" w:eastAsia="ja-JP"/>
+        </w:rPr>
+        <w:t>Whether accidents affected by alcohol</w:t>
+      </w:r>
+    </w:p>
+    <w:p>
+      <w:pPr>
+        <w:numPr>
+          <w:ilvl w:val="0"/>
+          <w:numId w:val="11"/>
+        </w:numPr>
+        <w:spacing w:after="0" w:line="240" w:lineRule="auto"/>
+        <w:textAlignment w:val="baseline"/>
+        <w:rPr>
+          <w:rFonts w:ascii="Arial" w:eastAsia="Times New Roman" w:hAnsi="Arial" w:cs="Arial"/>
+          <w:color w:val="000000"/>
+          <w:lang w:val="en-US" w:eastAsia="ja-JP"/>
+        </w:rPr>
+      </w:pPr>
+      <w:r>
+        <w:rPr>
+          <w:rFonts w:ascii="Arial" w:eastAsia="Times New Roman" w:hAnsi="Arial" w:cs="Arial"/>
+          <w:color w:val="000000"/>
+          <w:lang w:val="en-US" w:eastAsia="ja-JP"/>
+        </w:rPr>
+        <w:t>Type of accident</w:t>
+      </w:r>
+    </w:p>
+    <w:p>
+      <w:pPr>
+        <w:numPr>
+          <w:ilvl w:val="0"/>
+          <w:numId w:val="11"/>
+        </w:numPr>
+        <w:spacing w:after="0" w:line="240" w:lineRule="auto"/>
+        <w:textAlignment w:val="baseline"/>
+        <w:rPr>
+          <w:rFonts w:ascii="Arial" w:eastAsia="Times New Roman" w:hAnsi="Arial" w:cs="Arial"/>
+          <w:color w:val="000000"/>
+          <w:lang w:val="en-US" w:eastAsia="ja-JP"/>
+        </w:rPr>
+      </w:pPr>
+      <w:r>
+        <w:rPr>
+          <w:rFonts w:ascii="Arial" w:eastAsia="Times New Roman" w:hAnsi="Arial" w:cs="Arial"/>
+          <w:color w:val="000000"/>
+          <w:lang w:val="en-US" w:eastAsia="ja-JP"/>
+        </w:rPr>
+        <w:t>Day of week</w:t>
+      </w:r>
+    </w:p>
+    <w:p>
+      <w:pPr>
+        <w:numPr>
+          <w:ilvl w:val="0"/>
+          <w:numId w:val="11"/>
+        </w:numPr>
+        <w:spacing w:after="0" w:line="240" w:lineRule="auto"/>
+        <w:textAlignment w:val="baseline"/>
+        <w:rPr>
+          <w:rFonts w:ascii="Arial" w:eastAsia="Times New Roman" w:hAnsi="Arial" w:cs="Arial"/>
+          <w:color w:val="000000"/>
+          <w:lang w:val="en-US" w:eastAsia="ja-JP"/>
+        </w:rPr>
+      </w:pPr>
+      <w:r>
+        <w:rPr>
+          <w:rFonts w:ascii="Arial" w:eastAsia="Times New Roman" w:hAnsi="Arial" w:cs="Arial"/>
+          <w:color w:val="000000"/>
+          <w:lang w:val="en-US" w:eastAsia="ja-JP"/>
+        </w:rPr>
+        <w:t>Reason to get accidents</w:t>
+      </w:r>
+    </w:p>
+    <w:p>
+      <w:pPr>
+        <w:spacing w:after="0" w:line="240" w:lineRule="auto"/>
+        <w:ind w:left="720"/>
+        <w:rPr>
+          <w:rFonts w:ascii="Times New Roman" w:eastAsia="Times New Roman" w:hAnsi="Times New Roman" w:cs="Times New Roman"/>
+          <w:sz w:val="24"/>
+          <w:szCs w:val="24"/>
+          <w:lang w:val="en-US" w:eastAsia="ja-JP"/>
+        </w:rPr>
+      </w:pPr>
+      <w:r>
+        <w:rPr>
+          <w:rFonts w:ascii="Arial" w:eastAsia="Times New Roman" w:hAnsi="Arial" w:cs="Arial"/>
+          <w:color w:val="000000"/>
+          <w:lang w:val="en-US" w:eastAsia="ja-JP"/>
+        </w:rPr>
+        <w:t>Etc. (63 different columns)</w:t>
+      </w:r>
+    </w:p>
+    <w:p>
+      <w:pPr>
         <w:jc w:val="both"/>
         <w:rPr>
           <w:rFonts w:ascii="Arial" w:hAnsi="Arial" w:cs="Arial"/>
-          <w:i/>
-        </w:rPr>
-      </w:pPr>
+          <w:iCs/>
+        </w:rPr>
+      </w:pPr>
+      <w:r>
+        <w:rPr>
+          <w:rFonts w:ascii="Arial" w:eastAsia="Times New Roman" w:hAnsi="Arial" w:cs="Arial"/>
+          <w:color w:val="000000"/>
+          <w:lang w:val="en-US" w:eastAsia="ja-JP"/>
+        </w:rPr>
+        <w:t>This project is for improving road safety of users to retrospective review of the data to understand road safety and accident threads.</w:t>
+      </w:r>
     </w:p>
     <w:p>
       <w:pPr>
@@ -983,8 +1265,728 @@
     </w:p>
     <w:p>
       <w:pPr>
-        <w:rPr>
-          <w:rFonts w:ascii="Arial" w:hAnsi="Arial" w:cs="Arial"/>
+        <w:pStyle w:val="NormalWeb"/>
+        <w:spacing w:before="240" w:beforeAutospacing="0" w:after="240" w:afterAutospacing="0"/>
+      </w:pPr>
+      <w:r>
+        <w:rPr>
+          <w:rFonts w:ascii="Arial" w:hAnsi="Arial" w:cs="Arial"/>
+          <w:color w:val="000000"/>
+          <w:sz w:val="22"/>
+          <w:szCs w:val="22"/>
+        </w:rPr>
+        <w:t>This project runs 10 weeks (including 1 week off) 4/8/2023 to 08/10/2023 (week off on 14/8/2023 to 20/8/2023).</w:t>
+      </w:r>
+    </w:p>
+    <w:p>
+      <w:pPr>
+        <w:pStyle w:val="NormalWeb"/>
+        <w:spacing w:before="240" w:beforeAutospacing="0" w:after="240" w:afterAutospacing="0"/>
+      </w:pPr>
+      <w:r>
+        <w:rPr>
+          <w:rFonts w:ascii="Arial" w:hAnsi="Arial" w:cs="Arial"/>
+          <w:color w:val="000000"/>
+          <w:sz w:val="22"/>
+          <w:szCs w:val="22"/>
+        </w:rPr>
+        <w:t>The milestones are divided by 2 parts:</w:t>
+      </w:r>
+    </w:p>
+    <w:p>
+      <w:pPr>
+        <w:pStyle w:val="NormalWeb"/>
+        <w:spacing w:before="240" w:beforeAutospacing="0" w:after="240" w:afterAutospacing="0"/>
+      </w:pPr>
+      <w:r>
+        <w:rPr>
+          <w:rFonts w:ascii="Arial" w:hAnsi="Arial" w:cs="Arial"/>
+          <w:color w:val="000000"/>
+          <w:sz w:val="22"/>
+          <w:szCs w:val="22"/>
+        </w:rPr>
+        <w:t>4/8/2023 to 3/9/2023</w:t>
+      </w:r>
+    </w:p>
+    <w:p>
+      <w:pPr>
+        <w:pStyle w:val="NormalWeb"/>
+        <w:numPr>
+          <w:ilvl w:val="0"/>
+          <w:numId w:val="3"/>
+        </w:numPr>
+        <w:spacing w:before="240" w:beforeAutospacing="0" w:after="0" w:afterAutospacing="0"/>
+        <w:textAlignment w:val="baseline"/>
+        <w:rPr>
+          <w:rFonts w:ascii="Arial" w:hAnsi="Arial" w:cs="Arial"/>
+          <w:color w:val="000000"/>
+          <w:sz w:val="22"/>
+          <w:szCs w:val="22"/>
+        </w:rPr>
+      </w:pPr>
+      <w:r>
+        <w:rPr>
+          <w:rFonts w:ascii="Arial" w:hAnsi="Arial" w:cs="Arial"/>
+          <w:color w:val="000000"/>
+          <w:sz w:val="22"/>
+          <w:szCs w:val="22"/>
+        </w:rPr>
+        <w:t>Pre-Plan Document</w:t>
+      </w:r>
+    </w:p>
+    <w:p>
+      <w:pPr>
+        <w:pStyle w:val="NormalWeb"/>
+        <w:numPr>
+          <w:ilvl w:val="0"/>
+          <w:numId w:val="3"/>
+        </w:numPr>
+        <w:spacing w:before="0" w:beforeAutospacing="0" w:after="0" w:afterAutospacing="0"/>
+        <w:textAlignment w:val="baseline"/>
+        <w:rPr>
+          <w:rFonts w:ascii="Arial" w:hAnsi="Arial" w:cs="Arial"/>
+          <w:color w:val="000000"/>
+          <w:sz w:val="22"/>
+          <w:szCs w:val="22"/>
+        </w:rPr>
+      </w:pPr>
+      <w:r>
+        <w:rPr>
+          <w:rFonts w:ascii="Arial" w:hAnsi="Arial" w:cs="Arial"/>
+          <w:color w:val="000000"/>
+          <w:sz w:val="22"/>
+          <w:szCs w:val="22"/>
+        </w:rPr>
+        <w:t>Prepare Project Plan Document</w:t>
+      </w:r>
+    </w:p>
+    <w:p>
+      <w:pPr>
+        <w:pStyle w:val="NormalWeb"/>
+        <w:numPr>
+          <w:ilvl w:val="0"/>
+          <w:numId w:val="3"/>
+        </w:numPr>
+        <w:spacing w:before="0" w:beforeAutospacing="0" w:after="240" w:afterAutospacing="0"/>
+        <w:textAlignment w:val="baseline"/>
+        <w:rPr>
+          <w:rFonts w:ascii="Arial" w:hAnsi="Arial" w:cs="Arial"/>
+          <w:color w:val="000000"/>
+          <w:sz w:val="22"/>
+          <w:szCs w:val="22"/>
+        </w:rPr>
+      </w:pPr>
+      <w:r>
+        <w:rPr>
+          <w:rFonts w:ascii="Arial" w:hAnsi="Arial" w:cs="Arial"/>
+          <w:color w:val="000000"/>
+          <w:sz w:val="22"/>
+          <w:szCs w:val="22"/>
+        </w:rPr>
+        <w:t>Prepare Software Design Document</w:t>
+      </w:r>
+    </w:p>
+    <w:p>
+      <w:pPr>
+        <w:pStyle w:val="NormalWeb"/>
+        <w:spacing w:before="240" w:beforeAutospacing="0" w:after="240" w:afterAutospacing="0"/>
+      </w:pPr>
+      <w:r>
+        <w:rPr>
+          <w:rFonts w:ascii="Arial" w:hAnsi="Arial" w:cs="Arial"/>
+          <w:color w:val="000000"/>
+          <w:sz w:val="22"/>
+          <w:szCs w:val="22"/>
+        </w:rPr>
+        <w:t>4/9/2023 to 8/10/2023</w:t>
+      </w:r>
+    </w:p>
+    <w:p>
+      <w:pPr>
+        <w:pStyle w:val="NormalWeb"/>
+        <w:numPr>
+          <w:ilvl w:val="0"/>
+          <w:numId w:val="4"/>
+        </w:numPr>
+        <w:spacing w:before="240" w:beforeAutospacing="0" w:after="0" w:afterAutospacing="0"/>
+        <w:textAlignment w:val="baseline"/>
+        <w:rPr>
+          <w:rFonts w:ascii="Arial" w:hAnsi="Arial" w:cs="Arial"/>
+          <w:color w:val="000000"/>
+          <w:sz w:val="22"/>
+          <w:szCs w:val="22"/>
+        </w:rPr>
+      </w:pPr>
+      <w:r>
+        <w:rPr>
+          <w:rFonts w:ascii="Arial" w:hAnsi="Arial" w:cs="Arial"/>
+          <w:color w:val="000000"/>
+          <w:sz w:val="22"/>
+          <w:szCs w:val="22"/>
+        </w:rPr>
+        <w:t>Developing</w:t>
+      </w:r>
+    </w:p>
+    <w:p>
+      <w:pPr>
+        <w:pStyle w:val="NormalWeb"/>
+        <w:numPr>
+          <w:ilvl w:val="0"/>
+          <w:numId w:val="4"/>
+        </w:numPr>
+        <w:spacing w:before="0" w:beforeAutospacing="0" w:after="240" w:afterAutospacing="0"/>
+        <w:textAlignment w:val="baseline"/>
+        <w:rPr>
+          <w:rFonts w:ascii="Arial" w:hAnsi="Arial" w:cs="Arial"/>
+          <w:color w:val="000000"/>
+          <w:sz w:val="22"/>
+          <w:szCs w:val="22"/>
+        </w:rPr>
+      </w:pPr>
+      <w:r>
+        <w:rPr>
+          <w:rFonts w:ascii="Arial" w:hAnsi="Arial" w:cs="Arial"/>
+          <w:color w:val="000000"/>
+          <w:sz w:val="22"/>
+          <w:szCs w:val="22"/>
+        </w:rPr>
+        <w:t>Testing</w:t>
+      </w:r>
+    </w:p>
+    <w:p>
+      <w:pPr>
+        <w:pStyle w:val="NormalWeb"/>
+        <w:spacing w:before="240" w:beforeAutospacing="0" w:after="240" w:afterAutospacing="0"/>
+      </w:pPr>
+      <w:r>
+        <w:rPr>
+          <w:rFonts w:ascii="Arial" w:hAnsi="Arial" w:cs="Arial"/>
+          <w:color w:val="000000"/>
+          <w:sz w:val="22"/>
+          <w:szCs w:val="22"/>
+        </w:rPr>
+        <w:t>Data inclusion (columns):</w:t>
+      </w:r>
+    </w:p>
+    <w:p>
+      <w:pPr>
+        <w:pStyle w:val="NormalWeb"/>
+        <w:numPr>
+          <w:ilvl w:val="0"/>
+          <w:numId w:val="5"/>
+        </w:numPr>
+        <w:spacing w:before="240" w:beforeAutospacing="0" w:after="0" w:afterAutospacing="0"/>
+        <w:textAlignment w:val="baseline"/>
+        <w:rPr>
+          <w:rFonts w:ascii="Arial" w:hAnsi="Arial" w:cs="Arial"/>
+          <w:color w:val="000000"/>
+          <w:sz w:val="22"/>
+          <w:szCs w:val="22"/>
+        </w:rPr>
+      </w:pPr>
+      <w:r>
+        <w:rPr>
+          <w:rFonts w:ascii="Arial" w:hAnsi="Arial" w:cs="Arial"/>
+          <w:color w:val="000000"/>
+          <w:sz w:val="22"/>
+          <w:szCs w:val="22"/>
+        </w:rPr>
+        <w:t>Object ID (OBJECTID)</w:t>
+      </w:r>
+    </w:p>
+    <w:p>
+      <w:pPr>
+        <w:pStyle w:val="NormalWeb"/>
+        <w:numPr>
+          <w:ilvl w:val="0"/>
+          <w:numId w:val="6"/>
+        </w:numPr>
+        <w:spacing w:before="0" w:beforeAutospacing="0" w:after="0" w:afterAutospacing="0"/>
+        <w:textAlignment w:val="baseline"/>
+        <w:rPr>
+          <w:rFonts w:ascii="Arial" w:hAnsi="Arial" w:cs="Arial"/>
+          <w:color w:val="000000"/>
+          <w:sz w:val="22"/>
+          <w:szCs w:val="22"/>
+        </w:rPr>
+      </w:pPr>
+      <w:r>
+        <w:rPr>
+          <w:rFonts w:ascii="Arial" w:hAnsi="Arial" w:cs="Arial"/>
+          <w:color w:val="000000"/>
+          <w:sz w:val="22"/>
+          <w:szCs w:val="22"/>
+        </w:rPr>
+        <w:t>Number of accident (ACCIDENT_NO)</w:t>
+      </w:r>
+    </w:p>
+    <w:p>
+      <w:pPr>
+        <w:pStyle w:val="NormalWeb"/>
+        <w:numPr>
+          <w:ilvl w:val="0"/>
+          <w:numId w:val="6"/>
+        </w:numPr>
+        <w:spacing w:before="0" w:beforeAutospacing="0" w:after="0" w:afterAutospacing="0"/>
+        <w:textAlignment w:val="baseline"/>
+        <w:rPr>
+          <w:rFonts w:ascii="Arial" w:hAnsi="Arial" w:cs="Arial"/>
+          <w:color w:val="000000"/>
+          <w:sz w:val="22"/>
+          <w:szCs w:val="22"/>
+        </w:rPr>
+      </w:pPr>
+      <w:r>
+        <w:rPr>
+          <w:rFonts w:ascii="Arial" w:hAnsi="Arial" w:cs="Arial"/>
+          <w:color w:val="000000"/>
+          <w:sz w:val="22"/>
+          <w:szCs w:val="22"/>
+        </w:rPr>
+        <w:t>ABS codes (ABS_CODE)</w:t>
+      </w:r>
+    </w:p>
+    <w:p>
+      <w:pPr>
+        <w:pStyle w:val="NormalWeb"/>
+        <w:numPr>
+          <w:ilvl w:val="0"/>
+          <w:numId w:val="6"/>
+        </w:numPr>
+        <w:spacing w:before="0" w:beforeAutospacing="0" w:after="0" w:afterAutospacing="0"/>
+        <w:textAlignment w:val="baseline"/>
+        <w:rPr>
+          <w:rFonts w:ascii="Arial" w:hAnsi="Arial" w:cs="Arial"/>
+          <w:color w:val="000000"/>
+          <w:sz w:val="22"/>
+          <w:szCs w:val="22"/>
+        </w:rPr>
+      </w:pPr>
+      <w:r>
+        <w:rPr>
+          <w:rFonts w:ascii="Arial" w:hAnsi="Arial" w:cs="Arial"/>
+          <w:color w:val="000000"/>
+          <w:sz w:val="22"/>
+          <w:szCs w:val="22"/>
+        </w:rPr>
+        <w:t>Accident date (ACCIDENT_DATE)</w:t>
+      </w:r>
+    </w:p>
+    <w:p>
+      <w:pPr>
+        <w:pStyle w:val="NormalWeb"/>
+        <w:numPr>
+          <w:ilvl w:val="0"/>
+          <w:numId w:val="6"/>
+        </w:numPr>
+        <w:spacing w:before="0" w:beforeAutospacing="0" w:after="0" w:afterAutospacing="0"/>
+        <w:textAlignment w:val="baseline"/>
+        <w:rPr>
+          <w:rFonts w:ascii="Arial" w:hAnsi="Arial" w:cs="Arial"/>
+          <w:color w:val="000000"/>
+          <w:sz w:val="22"/>
+          <w:szCs w:val="22"/>
+        </w:rPr>
+      </w:pPr>
+      <w:r>
+        <w:rPr>
+          <w:rFonts w:ascii="Arial" w:hAnsi="Arial" w:cs="Arial"/>
+          <w:color w:val="000000"/>
+          <w:sz w:val="22"/>
+          <w:szCs w:val="22"/>
+        </w:rPr>
+        <w:t>Accident time (ACCIDENT_TIME)</w:t>
+      </w:r>
+    </w:p>
+    <w:p>
+      <w:pPr>
+        <w:pStyle w:val="NormalWeb"/>
+        <w:numPr>
+          <w:ilvl w:val="0"/>
+          <w:numId w:val="6"/>
+        </w:numPr>
+        <w:spacing w:before="0" w:beforeAutospacing="0" w:after="0" w:afterAutospacing="0"/>
+        <w:textAlignment w:val="baseline"/>
+        <w:rPr>
+          <w:rFonts w:ascii="Arial" w:hAnsi="Arial" w:cs="Arial"/>
+          <w:color w:val="000000"/>
+          <w:sz w:val="22"/>
+          <w:szCs w:val="22"/>
+        </w:rPr>
+      </w:pPr>
+      <w:r>
+        <w:rPr>
+          <w:rFonts w:ascii="Arial" w:hAnsi="Arial" w:cs="Arial"/>
+          <w:color w:val="000000"/>
+          <w:sz w:val="22"/>
+          <w:szCs w:val="22"/>
+        </w:rPr>
+        <w:t>Whether accidents during standard trading hours (ALCOHOLTIME)</w:t>
+      </w:r>
+    </w:p>
+    <w:p>
+      <w:pPr>
+        <w:pStyle w:val="NormalWeb"/>
+        <w:numPr>
+          <w:ilvl w:val="0"/>
+          <w:numId w:val="6"/>
+        </w:numPr>
+        <w:spacing w:before="0" w:beforeAutospacing="0" w:after="0" w:afterAutospacing="0"/>
+        <w:textAlignment w:val="baseline"/>
+        <w:rPr>
+          <w:rFonts w:ascii="Arial" w:hAnsi="Arial" w:cs="Arial"/>
+          <w:color w:val="000000"/>
+          <w:sz w:val="22"/>
+          <w:szCs w:val="22"/>
+        </w:rPr>
+      </w:pPr>
+      <w:r>
+        <w:rPr>
+          <w:rFonts w:ascii="Arial" w:hAnsi="Arial" w:cs="Arial"/>
+          <w:color w:val="000000"/>
+          <w:sz w:val="22"/>
+          <w:szCs w:val="22"/>
+        </w:rPr>
+        <w:t>Type of accident (ACCIDENT_TYPE)</w:t>
+      </w:r>
+    </w:p>
+    <w:p>
+      <w:pPr>
+        <w:pStyle w:val="NormalWeb"/>
+        <w:numPr>
+          <w:ilvl w:val="0"/>
+          <w:numId w:val="6"/>
+        </w:numPr>
+        <w:spacing w:before="0" w:beforeAutospacing="0" w:after="0" w:afterAutospacing="0"/>
+        <w:textAlignment w:val="baseline"/>
+        <w:rPr>
+          <w:rFonts w:ascii="Arial" w:hAnsi="Arial" w:cs="Arial"/>
+          <w:color w:val="000000"/>
+          <w:sz w:val="22"/>
+          <w:szCs w:val="22"/>
+        </w:rPr>
+      </w:pPr>
+      <w:r>
+        <w:rPr>
+          <w:rFonts w:ascii="Arial" w:hAnsi="Arial" w:cs="Arial"/>
+          <w:color w:val="000000"/>
+          <w:sz w:val="22"/>
+          <w:szCs w:val="22"/>
+        </w:rPr>
+        <w:t>Day of week (DAY_OF_WEEK)</w:t>
+      </w:r>
+    </w:p>
+    <w:p>
+      <w:pPr>
+        <w:pStyle w:val="NormalWeb"/>
+        <w:numPr>
+          <w:ilvl w:val="0"/>
+          <w:numId w:val="6"/>
+        </w:numPr>
+        <w:spacing w:before="0" w:beforeAutospacing="0" w:after="0" w:afterAutospacing="0"/>
+        <w:textAlignment w:val="baseline"/>
+        <w:rPr>
+          <w:rFonts w:ascii="Arial" w:hAnsi="Arial" w:cs="Arial"/>
+          <w:color w:val="000000"/>
+          <w:sz w:val="22"/>
+          <w:szCs w:val="22"/>
+        </w:rPr>
+      </w:pPr>
+      <w:r>
+        <w:rPr>
+          <w:rFonts w:ascii="Arial" w:hAnsi="Arial" w:cs="Arial"/>
+          <w:color w:val="000000"/>
+          <w:sz w:val="22"/>
+          <w:szCs w:val="22"/>
+        </w:rPr>
+        <w:t>Reason to get accidents (DCA_CODE)</w:t>
+      </w:r>
+    </w:p>
+    <w:p>
+      <w:pPr>
+        <w:pStyle w:val="NormalWeb"/>
+        <w:numPr>
+          <w:ilvl w:val="0"/>
+          <w:numId w:val="6"/>
+        </w:numPr>
+        <w:spacing w:before="0" w:beforeAutospacing="0" w:after="0" w:afterAutospacing="0"/>
+        <w:textAlignment w:val="baseline"/>
+        <w:rPr>
+          <w:rFonts w:ascii="Arial" w:hAnsi="Arial" w:cs="Arial"/>
+          <w:color w:val="000000"/>
+          <w:sz w:val="22"/>
+          <w:szCs w:val="22"/>
+        </w:rPr>
+      </w:pPr>
+      <w:r>
+        <w:rPr>
+          <w:rFonts w:ascii="Arial" w:hAnsi="Arial" w:cs="Arial"/>
+          <w:color w:val="000000"/>
+          <w:sz w:val="22"/>
+          <w:szCs w:val="22"/>
+        </w:rPr>
+        <w:t>Light condition (LIGHT_CONDITION)</w:t>
+      </w:r>
+    </w:p>
+    <w:p>
+      <w:pPr>
+        <w:pStyle w:val="NormalWeb"/>
+        <w:numPr>
+          <w:ilvl w:val="0"/>
+          <w:numId w:val="6"/>
+        </w:numPr>
+        <w:spacing w:before="0" w:beforeAutospacing="0" w:after="0" w:afterAutospacing="0"/>
+        <w:textAlignment w:val="baseline"/>
+        <w:rPr>
+          <w:rFonts w:ascii="Arial" w:hAnsi="Arial" w:cs="Arial"/>
+          <w:color w:val="000000"/>
+          <w:sz w:val="22"/>
+          <w:szCs w:val="22"/>
+        </w:rPr>
+      </w:pPr>
+      <w:r>
+        <w:rPr>
+          <w:rFonts w:ascii="Arial" w:hAnsi="Arial" w:cs="Arial"/>
+          <w:color w:val="000000"/>
+          <w:sz w:val="22"/>
+          <w:szCs w:val="22"/>
+        </w:rPr>
+        <w:t>Whether accidents affected by alcohol (ALCOHOL_RELATED)</w:t>
+      </w:r>
+    </w:p>
+    <w:p>
+      <w:pPr>
+        <w:pStyle w:val="NormalWeb"/>
+        <w:spacing w:before="240" w:beforeAutospacing="0" w:after="240" w:afterAutospacing="0"/>
+      </w:pPr>
+      <w:r>
+        <w:rPr>
+          <w:rFonts w:ascii="Arial" w:hAnsi="Arial" w:cs="Arial"/>
+          <w:color w:val="000000"/>
+          <w:sz w:val="22"/>
+          <w:szCs w:val="22"/>
+        </w:rPr>
+        <w:t>Data exclusion (columns):</w:t>
+      </w:r>
+    </w:p>
+    <w:p>
+      <w:pPr>
+        <w:pStyle w:val="NormalWeb"/>
+        <w:numPr>
+          <w:ilvl w:val="0"/>
+          <w:numId w:val="7"/>
+        </w:numPr>
+        <w:spacing w:before="0" w:beforeAutospacing="0" w:after="0" w:afterAutospacing="0"/>
+        <w:textAlignment w:val="baseline"/>
+        <w:rPr>
+          <w:rFonts w:ascii="Arial" w:hAnsi="Arial" w:cs="Arial"/>
+          <w:color w:val="000000"/>
+          <w:sz w:val="22"/>
+          <w:szCs w:val="22"/>
+        </w:rPr>
+      </w:pPr>
+      <w:r>
+        <w:rPr>
+          <w:rFonts w:ascii="Arial" w:hAnsi="Arial" w:cs="Arial"/>
+          <w:color w:val="000000"/>
+          <w:sz w:val="22"/>
+          <w:szCs w:val="22"/>
+        </w:rPr>
+        <w:lastRenderedPageBreak/>
+        <w:t>Whether accident reopened or finish (ACCIDET_STATUS)</w:t>
+      </w:r>
+    </w:p>
+    <w:p>
+      <w:pPr>
+        <w:pStyle w:val="NormalWeb"/>
+        <w:numPr>
+          <w:ilvl w:val="1"/>
+          <w:numId w:val="8"/>
+        </w:numPr>
+        <w:spacing w:before="0" w:beforeAutospacing="0" w:after="0" w:afterAutospacing="0"/>
+        <w:textAlignment w:val="baseline"/>
+        <w:rPr>
+          <w:rFonts w:ascii="Arial" w:hAnsi="Arial" w:cs="Arial"/>
+          <w:color w:val="000000"/>
+          <w:sz w:val="22"/>
+          <w:szCs w:val="22"/>
+        </w:rPr>
+      </w:pPr>
+      <w:r>
+        <w:rPr>
+          <w:rFonts w:ascii="Arial" w:hAnsi="Arial" w:cs="Arial"/>
+          <w:color w:val="000000"/>
+          <w:sz w:val="22"/>
+          <w:szCs w:val="22"/>
+        </w:rPr>
+        <w:t>The result is 100% finished</w:t>
+      </w:r>
+    </w:p>
+    <w:p>
+      <w:pPr>
+        <w:pStyle w:val="NormalWeb"/>
+        <w:numPr>
+          <w:ilvl w:val="0"/>
+          <w:numId w:val="7"/>
+        </w:numPr>
+        <w:spacing w:before="0" w:beforeAutospacing="0" w:after="0" w:afterAutospacing="0"/>
+        <w:textAlignment w:val="baseline"/>
+        <w:rPr>
+          <w:rFonts w:ascii="Arial" w:hAnsi="Arial" w:cs="Arial"/>
+          <w:color w:val="000000"/>
+          <w:sz w:val="22"/>
+          <w:szCs w:val="22"/>
+        </w:rPr>
+      </w:pPr>
+      <w:r>
+        <w:rPr>
+          <w:rFonts w:ascii="Arial" w:hAnsi="Arial" w:cs="Arial"/>
+          <w:color w:val="000000"/>
+          <w:sz w:val="22"/>
+          <w:szCs w:val="22"/>
+        </w:rPr>
+        <w:t>Number of males (# MALES)</w:t>
+      </w:r>
+    </w:p>
+    <w:p>
+      <w:pPr>
+        <w:pStyle w:val="NormalWeb"/>
+        <w:numPr>
+          <w:ilvl w:val="0"/>
+          <w:numId w:val="7"/>
+        </w:numPr>
+        <w:spacing w:before="0" w:beforeAutospacing="0" w:after="0" w:afterAutospacing="0"/>
+        <w:textAlignment w:val="baseline"/>
+        <w:rPr>
+          <w:rFonts w:ascii="Arial" w:hAnsi="Arial" w:cs="Arial"/>
+          <w:color w:val="000000"/>
+          <w:sz w:val="22"/>
+          <w:szCs w:val="22"/>
+        </w:rPr>
+      </w:pPr>
+      <w:r>
+        <w:rPr>
+          <w:rFonts w:ascii="Arial" w:hAnsi="Arial" w:cs="Arial"/>
+          <w:color w:val="000000"/>
+          <w:sz w:val="22"/>
+          <w:szCs w:val="22"/>
+        </w:rPr>
+        <w:t>Number of females (# FEMALES)</w:t>
+      </w:r>
+    </w:p>
+    <w:p>
+      <w:pPr>
+        <w:pStyle w:val="NormalWeb"/>
+        <w:numPr>
+          <w:ilvl w:val="1"/>
+          <w:numId w:val="9"/>
+        </w:numPr>
+        <w:spacing w:before="0" w:beforeAutospacing="0" w:after="0" w:afterAutospacing="0"/>
+        <w:textAlignment w:val="baseline"/>
+        <w:rPr>
+          <w:rFonts w:ascii="Arial" w:hAnsi="Arial" w:cs="Arial"/>
+          <w:color w:val="000000"/>
+          <w:sz w:val="22"/>
+          <w:szCs w:val="22"/>
+        </w:rPr>
+      </w:pPr>
+      <w:r>
+        <w:rPr>
+          <w:rFonts w:ascii="Arial" w:hAnsi="Arial" w:cs="Arial"/>
+          <w:color w:val="000000"/>
+          <w:sz w:val="22"/>
+          <w:szCs w:val="22"/>
+        </w:rPr>
+        <w:t>Both genders numbers are similar</w:t>
+      </w:r>
+    </w:p>
+    <w:p>
+      <w:pPr>
+        <w:pStyle w:val="NormalWeb"/>
+        <w:numPr>
+          <w:ilvl w:val="0"/>
+          <w:numId w:val="7"/>
+        </w:numPr>
+        <w:spacing w:before="0" w:beforeAutospacing="0" w:after="0" w:afterAutospacing="0"/>
+        <w:textAlignment w:val="baseline"/>
+        <w:rPr>
+          <w:rFonts w:ascii="Arial" w:hAnsi="Arial" w:cs="Arial"/>
+          <w:color w:val="000000"/>
+          <w:sz w:val="22"/>
+          <w:szCs w:val="22"/>
+        </w:rPr>
+      </w:pPr>
+      <w:r>
+        <w:rPr>
+          <w:rFonts w:ascii="Arial" w:hAnsi="Arial" w:cs="Arial"/>
+          <w:color w:val="000000"/>
+          <w:sz w:val="22"/>
+          <w:szCs w:val="22"/>
+        </w:rPr>
+        <w:t>Number of unlicensed drivers (# UNLICENSED)</w:t>
+      </w:r>
+    </w:p>
+    <w:p>
+      <w:pPr>
+        <w:pStyle w:val="NormalWeb"/>
+        <w:numPr>
+          <w:ilvl w:val="1"/>
+          <w:numId w:val="10"/>
+        </w:numPr>
+        <w:spacing w:before="0" w:beforeAutospacing="0" w:after="0" w:afterAutospacing="0"/>
+        <w:textAlignment w:val="baseline"/>
+        <w:rPr>
+          <w:rFonts w:ascii="Arial" w:hAnsi="Arial" w:cs="Arial"/>
+          <w:color w:val="000000"/>
+          <w:sz w:val="22"/>
+          <w:szCs w:val="22"/>
+        </w:rPr>
+      </w:pPr>
+      <w:r>
+        <w:rPr>
+          <w:rFonts w:ascii="Arial" w:hAnsi="Arial" w:cs="Arial"/>
+          <w:color w:val="000000"/>
+          <w:sz w:val="22"/>
+          <w:szCs w:val="22"/>
+        </w:rPr>
+        <w:t>The number is almost 0</w:t>
+      </w:r>
+    </w:p>
+    <w:p>
+      <w:pPr>
+        <w:pStyle w:val="NormalWeb"/>
+        <w:spacing w:before="0" w:beforeAutospacing="0" w:after="0" w:afterAutospacing="0"/>
+      </w:pPr>
+      <w:r>
+        <w:rPr>
+          <w:rFonts w:ascii="Arial" w:hAnsi="Arial" w:cs="Arial"/>
+          <w:color w:val="000000"/>
+          <w:sz w:val="22"/>
+          <w:szCs w:val="22"/>
+        </w:rPr>
+        <w:t>This project aims to create visual data applications by charts and tables, using the Victoria State Accident Dataset as resources. [1]</w:t>
+      </w:r>
+    </w:p>
+    <w:p>
+      <w:pPr>
+        <w:pStyle w:val="NormalWeb"/>
+        <w:spacing w:before="0" w:beforeAutospacing="0" w:after="0" w:afterAutospacing="0"/>
+      </w:pPr>
+      <w:r>
+        <w:rPr>
+          <w:rFonts w:ascii="Arial" w:hAnsi="Arial" w:cs="Arial"/>
+          <w:color w:val="000000"/>
+          <w:sz w:val="22"/>
+          <w:szCs w:val="22"/>
+        </w:rPr>
+        <w:t>The risks and threats of this project is loss of data. Keeping backup of this data will avoid the risk.</w:t>
+      </w:r>
+    </w:p>
+    <w:p>
+      <w:pPr>
+        <w:rPr>
+          <w:rFonts w:ascii="Arial" w:hAnsi="Arial" w:cs="Arial"/>
+          <w:lang w:val="en-US"/>
         </w:rPr>
       </w:pPr>
     </w:p>
@@ -1105,6 +2107,251 @@
           <w:rFonts w:ascii="Arial" w:hAnsi="Arial" w:cs="Arial"/>
         </w:rPr>
       </w:pPr>
+      <w:r>
+        <w:rPr>
+          <w:noProof/>
+          <w:bdr w:val="none" w:sz="0" w:space="0" w:color="auto" w:frame="1"/>
+        </w:rPr>
+        <w:drawing>
+          <wp:inline distT="0" distB="0" distL="0" distR="0" wp14:anchorId="5EDBEC6E" wp14:editId="4B78A11E">
+            <wp:extent cx="5731510" cy="4920615"/>
+            <wp:effectExtent l="0" t="0" r="2540" b="0"/>
+            <wp:docPr id="1182697732" name="Picture 1"/>
+            <wp:cNvGraphicFramePr>
+              <a:graphicFrameLocks xmlns:a="http://schemas.openxmlformats.org/drawingml/2006/main" noChangeAspect="1"/>
+            </wp:cNvGraphicFramePr>
+            <a:graphic xmlns:a="http://schemas.openxmlformats.org/drawingml/2006/main">
+              <a:graphicData uri="http://schemas.openxmlformats.org/drawingml/2006/picture">
+                <pic:pic xmlns:pic="http://schemas.openxmlformats.org/drawingml/2006/picture">
+                  <pic:nvPicPr>
+                    <pic:cNvPr id="0" name="Picture 1"/>
+                    <pic:cNvPicPr>
+                      <a:picLocks noChangeAspect="1" noChangeArrowheads="1"/>
+                    </pic:cNvPicPr>
+                  </pic:nvPicPr>
+                  <pic:blipFill>
+                    <a:blip r:embed="rId6">
+                      <a:extLst>
+                        <a:ext uri="{28A0092B-C50C-407E-A947-70E740481C1C}">
+                          <a14:useLocalDpi xmlns:a14="http://schemas.microsoft.com/office/drawing/2010/main" val="0"/>
+                        </a:ext>
+                      </a:extLst>
+                    </a:blip>
+                    <a:srcRect/>
+                    <a:stretch>
+                      <a:fillRect/>
+                    </a:stretch>
+                  </pic:blipFill>
+                  <pic:spPr bwMode="auto">
+                    <a:xfrm>
+                      <a:off x="0" y="0"/>
+                      <a:ext cx="5731510" cy="4920615"/>
+                    </a:xfrm>
+                    <a:prstGeom prst="rect">
+                      <a:avLst/>
+                    </a:prstGeom>
+                    <a:noFill/>
+                    <a:ln>
+                      <a:noFill/>
+                    </a:ln>
+                  </pic:spPr>
+                </pic:pic>
+              </a:graphicData>
+            </a:graphic>
+          </wp:inline>
+        </w:drawing>
+      </w:r>
+    </w:p>
+    <w:p>
+      <w:pPr>
+        <w:rPr>
+          <w:rFonts w:ascii="Arial" w:hAnsi="Arial" w:cs="Arial"/>
+        </w:rPr>
+      </w:pPr>
+      <w:r>
+        <w:rPr>
+          <w:rFonts w:ascii="Arial" w:hAnsi="Arial" w:cs="Arial"/>
+          <w:b/>
+          <w:bCs/>
+          <w:color w:val="000000"/>
+          <w:sz w:val="28"/>
+          <w:szCs w:val="28"/>
+        </w:rPr>
+        <w:t> Figure 1: Work Breakdown Structure Part A</w:t>
+      </w:r>
+    </w:p>
+    <w:p>
+      <w:pPr>
+        <w:rPr>
+          <w:rFonts w:ascii="Arial" w:hAnsi="Arial" w:cs="Arial"/>
+        </w:rPr>
+      </w:pPr>
+      <w:r>
+        <w:rPr>
+          <w:rFonts w:ascii="Arial" w:hAnsi="Arial" w:cs="Arial"/>
+          <w:b/>
+          <w:bCs/>
+          <w:noProof/>
+          <w:color w:val="000000"/>
+          <w:sz w:val="28"/>
+          <w:szCs w:val="28"/>
+          <w:bdr w:val="none" w:sz="0" w:space="0" w:color="auto" w:frame="1"/>
+        </w:rPr>
+        <w:lastRenderedPageBreak/>
+        <w:drawing>
+          <wp:inline distT="0" distB="0" distL="0" distR="0" wp14:anchorId="0BD6BC08" wp14:editId="4F4EB26D">
+            <wp:extent cx="4324350" cy="6934200"/>
+            <wp:effectExtent l="0" t="0" r="0" b="0"/>
+            <wp:docPr id="771548784" name="Picture 2"/>
+            <wp:cNvGraphicFramePr>
+              <a:graphicFrameLocks xmlns:a="http://schemas.openxmlformats.org/drawingml/2006/main" noChangeAspect="1"/>
+            </wp:cNvGraphicFramePr>
+            <a:graphic xmlns:a="http://schemas.openxmlformats.org/drawingml/2006/main">
+              <a:graphicData uri="http://schemas.openxmlformats.org/drawingml/2006/picture">
+                <pic:pic xmlns:pic="http://schemas.openxmlformats.org/drawingml/2006/picture">
+                  <pic:nvPicPr>
+                    <pic:cNvPr id="0" name="Picture 3"/>
+                    <pic:cNvPicPr>
+                      <a:picLocks noChangeAspect="1" noChangeArrowheads="1"/>
+                    </pic:cNvPicPr>
+                  </pic:nvPicPr>
+                  <pic:blipFill>
+                    <a:blip r:embed="rId7">
+                      <a:extLst>
+                        <a:ext uri="{28A0092B-C50C-407E-A947-70E740481C1C}">
+                          <a14:useLocalDpi xmlns:a14="http://schemas.microsoft.com/office/drawing/2010/main" val="0"/>
+                        </a:ext>
+                      </a:extLst>
+                    </a:blip>
+                    <a:srcRect/>
+                    <a:stretch>
+                      <a:fillRect/>
+                    </a:stretch>
+                  </pic:blipFill>
+                  <pic:spPr bwMode="auto">
+                    <a:xfrm>
+                      <a:off x="0" y="0"/>
+                      <a:ext cx="4324350" cy="6934200"/>
+                    </a:xfrm>
+                    <a:prstGeom prst="rect">
+                      <a:avLst/>
+                    </a:prstGeom>
+                    <a:noFill/>
+                    <a:ln>
+                      <a:noFill/>
+                    </a:ln>
+                  </pic:spPr>
+                </pic:pic>
+              </a:graphicData>
+            </a:graphic>
+          </wp:inline>
+        </w:drawing>
+      </w:r>
+    </w:p>
+    <w:p>
+      <w:pPr>
+        <w:rPr>
+          <w:rFonts w:ascii="Arial" w:hAnsi="Arial" w:cs="Arial"/>
+        </w:rPr>
+      </w:pPr>
+      <w:r>
+        <w:rPr>
+          <w:rFonts w:ascii="Arial" w:hAnsi="Arial" w:cs="Arial"/>
+          <w:b/>
+          <w:bCs/>
+          <w:color w:val="000000"/>
+          <w:sz w:val="28"/>
+          <w:szCs w:val="28"/>
+        </w:rPr>
+        <w:t>Figure 2: Work Breakdown Structure Part B</w:t>
+      </w:r>
+    </w:p>
+    <w:p>
+      <w:pPr>
+        <w:rPr>
+          <w:rFonts w:ascii="Arial" w:hAnsi="Arial" w:cs="Arial"/>
+        </w:rPr>
+      </w:pPr>
+      <w:r>
+        <w:rPr>
+          <w:noProof/>
+          <w:bdr w:val="none" w:sz="0" w:space="0" w:color="auto" w:frame="1"/>
+        </w:rPr>
+        <w:lastRenderedPageBreak/>
+        <w:drawing>
+          <wp:inline distT="0" distB="0" distL="0" distR="0" wp14:anchorId="25D58AF0" wp14:editId="4E75E1B7">
+            <wp:extent cx="5731510" cy="3694430"/>
+            <wp:effectExtent l="0" t="0" r="2540" b="1270"/>
+            <wp:docPr id="417514197" name="Picture 3"/>
+            <wp:cNvGraphicFramePr>
+              <a:graphicFrameLocks xmlns:a="http://schemas.openxmlformats.org/drawingml/2006/main" noChangeAspect="1"/>
+            </wp:cNvGraphicFramePr>
+            <a:graphic xmlns:a="http://schemas.openxmlformats.org/drawingml/2006/main">
+              <a:graphicData uri="http://schemas.openxmlformats.org/drawingml/2006/picture">
+                <pic:pic xmlns:pic="http://schemas.openxmlformats.org/drawingml/2006/picture">
+                  <pic:nvPicPr>
+                    <pic:cNvPr id="0" name="Picture 5"/>
+                    <pic:cNvPicPr>
+                      <a:picLocks noChangeAspect="1" noChangeArrowheads="1"/>
+                    </pic:cNvPicPr>
+                  </pic:nvPicPr>
+                  <pic:blipFill>
+                    <a:blip r:embed="rId8">
+                      <a:extLst>
+                        <a:ext uri="{28A0092B-C50C-407E-A947-70E740481C1C}">
+                          <a14:useLocalDpi xmlns:a14="http://schemas.microsoft.com/office/drawing/2010/main" val="0"/>
+                        </a:ext>
+                      </a:extLst>
+                    </a:blip>
+                    <a:srcRect/>
+                    <a:stretch>
+                      <a:fillRect/>
+                    </a:stretch>
+                  </pic:blipFill>
+                  <pic:spPr bwMode="auto">
+                    <a:xfrm>
+                      <a:off x="0" y="0"/>
+                      <a:ext cx="5731510" cy="3694430"/>
+                    </a:xfrm>
+                    <a:prstGeom prst="rect">
+                      <a:avLst/>
+                    </a:prstGeom>
+                    <a:noFill/>
+                    <a:ln>
+                      <a:noFill/>
+                    </a:ln>
+                  </pic:spPr>
+                </pic:pic>
+              </a:graphicData>
+            </a:graphic>
+          </wp:inline>
+        </w:drawing>
+      </w:r>
+    </w:p>
+    <w:p>
+      <w:pPr>
+        <w:rPr>
+          <w:rFonts w:ascii="Arial" w:hAnsi="Arial" w:cs="Arial"/>
+        </w:rPr>
+      </w:pPr>
+      <w:r>
+        <w:rPr>
+          <w:rFonts w:ascii="Arial" w:hAnsi="Arial" w:cs="Arial"/>
+          <w:b/>
+          <w:bCs/>
+          <w:color w:val="000000"/>
+          <w:sz w:val="28"/>
+          <w:szCs w:val="28"/>
+        </w:rPr>
+        <w:t>Figure 3: Full Work Breakdown Structure</w:t>
+      </w:r>
+    </w:p>
+    <w:p>
+      <w:pPr>
+        <w:rPr>
+          <w:rFonts w:ascii="Arial" w:hAnsi="Arial" w:cs="Arial"/>
+        </w:rPr>
+      </w:pPr>
     </w:p>
     <w:p>
       <w:pPr>
@@ -1445,64 +2692,20 @@
         <w:rPr>
           <w:rFonts w:ascii="Arial" w:hAnsi="Arial" w:cs="Arial"/>
         </w:rPr>
-        <w:t xml:space="preserve">[1] </w:t>
-      </w:r>
-      <w:proofErr w:type="spellStart"/>
-      <w:proofErr w:type="gramStart"/>
-      <w:r>
-        <w:rPr>
-          <w:rFonts w:ascii="Arial" w:hAnsi="Arial" w:cs="Arial"/>
-        </w:rPr>
-        <w:t>G.Chauhan</w:t>
-      </w:r>
-      <w:proofErr w:type="spellEnd"/>
-      <w:proofErr w:type="gramEnd"/>
-      <w:r>
-        <w:rPr>
-          <w:rFonts w:ascii="Arial" w:hAnsi="Arial" w:cs="Arial"/>
-        </w:rPr>
-        <w:t xml:space="preserve">, “Victoria State Accident </w:t>
-      </w:r>
-      <w:proofErr w:type="spellStart"/>
-      <w:r>
-        <w:rPr>
-          <w:rFonts w:ascii="Arial" w:hAnsi="Arial" w:cs="Arial"/>
-        </w:rPr>
-        <w:t>DataSet</w:t>
-      </w:r>
-      <w:proofErr w:type="spellEnd"/>
-      <w:r>
-        <w:rPr>
-          <w:rFonts w:ascii="Arial" w:hAnsi="Arial" w:cs="Arial"/>
-        </w:rPr>
-        <w:t>”. Kaggle. https://www.kaggle.com/datasets/gaurav896/victoria-state-accident-dataset (accessed Aug. 31, 2023).</w:t>
-      </w:r>
-    </w:p>
-    <w:p>
-      <w:pPr>
-        <w:rPr>
-          <w:rFonts w:ascii="Arial" w:hAnsi="Arial" w:cs="Arial"/>
-        </w:rPr>
-      </w:pPr>
-      <w:r>
-        <w:rPr>
-          <w:rFonts w:ascii="Arial" w:hAnsi="Arial" w:cs="Arial"/>
-        </w:rPr>
-        <w:t xml:space="preserve">[2] Victoria State Government, “Safety &amp; Road Rules”. </w:t>
-      </w:r>
-      <w:proofErr w:type="spellStart"/>
-      <w:r>
-        <w:rPr>
-          <w:rFonts w:ascii="Arial" w:hAnsi="Arial" w:cs="Arial"/>
-        </w:rPr>
-        <w:t>Vicroads</w:t>
-      </w:r>
-      <w:proofErr w:type="spellEnd"/>
-      <w:r>
-        <w:rPr>
-          <w:rFonts w:ascii="Arial" w:hAnsi="Arial" w:cs="Arial"/>
-        </w:rPr>
-        <w:t>. https://www.vicroads.vic.gov.au/safety-and-road-rules (accessed Aug. 31, 2023).</w:t>
+        <w:t>[1] G.Chauhan, “Victoria State Accident DataSet”. Kaggle. https://www.kaggle.com/datasets/gaurav896/victoria-state-accident-dataset (accessed Aug. 31, 2023).</w:t>
+      </w:r>
+    </w:p>
+    <w:p>
+      <w:pPr>
+        <w:rPr>
+          <w:rFonts w:ascii="Arial" w:hAnsi="Arial" w:cs="Arial"/>
+        </w:rPr>
+      </w:pPr>
+      <w:r>
+        <w:rPr>
+          <w:rFonts w:ascii="Arial" w:hAnsi="Arial" w:cs="Arial"/>
+        </w:rPr>
+        <w:t>[2] Victoria State Government, “Safety &amp; Road Rules”. Vicroads. https://www.vicroads.vic.gov.au/safety-and-road-rules (accessed Aug. 31, 2023).</w:t>
       </w:r>
     </w:p>
     <w:p>
@@ -1639,6 +2842,751 @@
     </w:lvl>
   </w:abstractNum>
   <w:abstractNum w:abstractNumId="1" w15:restartNumberingAfterBreak="0">
+    <w:nsid w:val="3A71471B"/>
+    <w:multiLevelType w:val="multilevel"/>
+    <w:tmpl w:val="39BC4698"/>
+    <w:lvl w:ilvl="0">
+      <w:start w:val="1"/>
+      <w:numFmt w:val="bullet"/>
+      <w:lvlText w:val=""/>
+      <w:lvlJc w:val="left"/>
+      <w:pPr>
+        <w:tabs>
+          <w:tab w:val="num" w:pos="720"/>
+        </w:tabs>
+        <w:ind w:left="720" w:hanging="360"/>
+      </w:pPr>
+      <w:rPr>
+        <w:rFonts w:ascii="Symbol" w:hAnsi="Symbol" w:hint="default"/>
+        <w:sz w:val="20"/>
+      </w:rPr>
+    </w:lvl>
+    <w:lvl w:ilvl="1" w:tentative="1">
+      <w:start w:val="1"/>
+      <w:numFmt w:val="bullet"/>
+      <w:lvlText w:val="o"/>
+      <w:lvlJc w:val="left"/>
+      <w:pPr>
+        <w:tabs>
+          <w:tab w:val="num" w:pos="1440"/>
+        </w:tabs>
+        <w:ind w:left="1440" w:hanging="360"/>
+      </w:pPr>
+      <w:rPr>
+        <w:rFonts w:ascii="Courier New" w:hAnsi="Courier New" w:hint="default"/>
+        <w:sz w:val="20"/>
+      </w:rPr>
+    </w:lvl>
+    <w:lvl w:ilvl="2" w:tentative="1">
+      <w:start w:val="1"/>
+      <w:numFmt w:val="bullet"/>
+      <w:lvlText w:val=""/>
+      <w:lvlJc w:val="left"/>
+      <w:pPr>
+        <w:tabs>
+          <w:tab w:val="num" w:pos="2160"/>
+        </w:tabs>
+        <w:ind w:left="2160" w:hanging="360"/>
+      </w:pPr>
+      <w:rPr>
+        <w:rFonts w:ascii="Wingdings" w:hAnsi="Wingdings" w:hint="default"/>
+        <w:sz w:val="20"/>
+      </w:rPr>
+    </w:lvl>
+    <w:lvl w:ilvl="3" w:tentative="1">
+      <w:start w:val="1"/>
+      <w:numFmt w:val="bullet"/>
+      <w:lvlText w:val=""/>
+      <w:lvlJc w:val="left"/>
+      <w:pPr>
+        <w:tabs>
+          <w:tab w:val="num" w:pos="2880"/>
+        </w:tabs>
+        <w:ind w:left="2880" w:hanging="360"/>
+      </w:pPr>
+      <w:rPr>
+        <w:rFonts w:ascii="Wingdings" w:hAnsi="Wingdings" w:hint="default"/>
+        <w:sz w:val="20"/>
+      </w:rPr>
+    </w:lvl>
+    <w:lvl w:ilvl="4" w:tentative="1">
+      <w:start w:val="1"/>
+      <w:numFmt w:val="bullet"/>
+      <w:lvlText w:val=""/>
+      <w:lvlJc w:val="left"/>
+      <w:pPr>
+        <w:tabs>
+          <w:tab w:val="num" w:pos="3600"/>
+        </w:tabs>
+        <w:ind w:left="3600" w:hanging="360"/>
+      </w:pPr>
+      <w:rPr>
+        <w:rFonts w:ascii="Wingdings" w:hAnsi="Wingdings" w:hint="default"/>
+        <w:sz w:val="20"/>
+      </w:rPr>
+    </w:lvl>
+    <w:lvl w:ilvl="5" w:tentative="1">
+      <w:start w:val="1"/>
+      <w:numFmt w:val="bullet"/>
+      <w:lvlText w:val=""/>
+      <w:lvlJc w:val="left"/>
+      <w:pPr>
+        <w:tabs>
+          <w:tab w:val="num" w:pos="4320"/>
+        </w:tabs>
+        <w:ind w:left="4320" w:hanging="360"/>
+      </w:pPr>
+      <w:rPr>
+        <w:rFonts w:ascii="Wingdings" w:hAnsi="Wingdings" w:hint="default"/>
+        <w:sz w:val="20"/>
+      </w:rPr>
+    </w:lvl>
+    <w:lvl w:ilvl="6" w:tentative="1">
+      <w:start w:val="1"/>
+      <w:numFmt w:val="bullet"/>
+      <w:lvlText w:val=""/>
+      <w:lvlJc w:val="left"/>
+      <w:pPr>
+        <w:tabs>
+          <w:tab w:val="num" w:pos="5040"/>
+        </w:tabs>
+        <w:ind w:left="5040" w:hanging="360"/>
+      </w:pPr>
+      <w:rPr>
+        <w:rFonts w:ascii="Wingdings" w:hAnsi="Wingdings" w:hint="default"/>
+        <w:sz w:val="20"/>
+      </w:rPr>
+    </w:lvl>
+    <w:lvl w:ilvl="7" w:tentative="1">
+      <w:start w:val="1"/>
+      <w:numFmt w:val="bullet"/>
+      <w:lvlText w:val=""/>
+      <w:lvlJc w:val="left"/>
+      <w:pPr>
+        <w:tabs>
+          <w:tab w:val="num" w:pos="5760"/>
+        </w:tabs>
+        <w:ind w:left="5760" w:hanging="360"/>
+      </w:pPr>
+      <w:rPr>
+        <w:rFonts w:ascii="Wingdings" w:hAnsi="Wingdings" w:hint="default"/>
+        <w:sz w:val="20"/>
+      </w:rPr>
+    </w:lvl>
+    <w:lvl w:ilvl="8" w:tentative="1">
+      <w:start w:val="1"/>
+      <w:numFmt w:val="bullet"/>
+      <w:lvlText w:val=""/>
+      <w:lvlJc w:val="left"/>
+      <w:pPr>
+        <w:tabs>
+          <w:tab w:val="num" w:pos="6480"/>
+        </w:tabs>
+        <w:ind w:left="6480" w:hanging="360"/>
+      </w:pPr>
+      <w:rPr>
+        <w:rFonts w:ascii="Wingdings" w:hAnsi="Wingdings" w:hint="default"/>
+        <w:sz w:val="20"/>
+      </w:rPr>
+    </w:lvl>
+  </w:abstractNum>
+  <w:abstractNum w:abstractNumId="2" w15:restartNumberingAfterBreak="0">
+    <w:nsid w:val="3CAC56A3"/>
+    <w:multiLevelType w:val="multilevel"/>
+    <w:tmpl w:val="E0883E82"/>
+    <w:lvl w:ilvl="0">
+      <w:start w:val="1"/>
+      <w:numFmt w:val="bullet"/>
+      <w:lvlText w:val=""/>
+      <w:lvlJc w:val="left"/>
+      <w:pPr>
+        <w:tabs>
+          <w:tab w:val="num" w:pos="720"/>
+        </w:tabs>
+        <w:ind w:left="720" w:hanging="360"/>
+      </w:pPr>
+      <w:rPr>
+        <w:rFonts w:ascii="Symbol" w:hAnsi="Symbol" w:hint="default"/>
+        <w:sz w:val="20"/>
+      </w:rPr>
+    </w:lvl>
+    <w:lvl w:ilvl="1" w:tentative="1">
+      <w:start w:val="1"/>
+      <w:numFmt w:val="bullet"/>
+      <w:lvlText w:val="o"/>
+      <w:lvlJc w:val="left"/>
+      <w:pPr>
+        <w:tabs>
+          <w:tab w:val="num" w:pos="1440"/>
+        </w:tabs>
+        <w:ind w:left="1440" w:hanging="360"/>
+      </w:pPr>
+      <w:rPr>
+        <w:rFonts w:ascii="Courier New" w:hAnsi="Courier New" w:hint="default"/>
+        <w:sz w:val="20"/>
+      </w:rPr>
+    </w:lvl>
+    <w:lvl w:ilvl="2" w:tentative="1">
+      <w:start w:val="1"/>
+      <w:numFmt w:val="bullet"/>
+      <w:lvlText w:val=""/>
+      <w:lvlJc w:val="left"/>
+      <w:pPr>
+        <w:tabs>
+          <w:tab w:val="num" w:pos="2160"/>
+        </w:tabs>
+        <w:ind w:left="2160" w:hanging="360"/>
+      </w:pPr>
+      <w:rPr>
+        <w:rFonts w:ascii="Wingdings" w:hAnsi="Wingdings" w:hint="default"/>
+        <w:sz w:val="20"/>
+      </w:rPr>
+    </w:lvl>
+    <w:lvl w:ilvl="3" w:tentative="1">
+      <w:start w:val="1"/>
+      <w:numFmt w:val="bullet"/>
+      <w:lvlText w:val=""/>
+      <w:lvlJc w:val="left"/>
+      <w:pPr>
+        <w:tabs>
+          <w:tab w:val="num" w:pos="2880"/>
+        </w:tabs>
+        <w:ind w:left="2880" w:hanging="360"/>
+      </w:pPr>
+      <w:rPr>
+        <w:rFonts w:ascii="Wingdings" w:hAnsi="Wingdings" w:hint="default"/>
+        <w:sz w:val="20"/>
+      </w:rPr>
+    </w:lvl>
+    <w:lvl w:ilvl="4" w:tentative="1">
+      <w:start w:val="1"/>
+      <w:numFmt w:val="bullet"/>
+      <w:lvlText w:val=""/>
+      <w:lvlJc w:val="left"/>
+      <w:pPr>
+        <w:tabs>
+          <w:tab w:val="num" w:pos="3600"/>
+        </w:tabs>
+        <w:ind w:left="3600" w:hanging="360"/>
+      </w:pPr>
+      <w:rPr>
+        <w:rFonts w:ascii="Wingdings" w:hAnsi="Wingdings" w:hint="default"/>
+        <w:sz w:val="20"/>
+      </w:rPr>
+    </w:lvl>
+    <w:lvl w:ilvl="5" w:tentative="1">
+      <w:start w:val="1"/>
+      <w:numFmt w:val="bullet"/>
+      <w:lvlText w:val=""/>
+      <w:lvlJc w:val="left"/>
+      <w:pPr>
+        <w:tabs>
+          <w:tab w:val="num" w:pos="4320"/>
+        </w:tabs>
+        <w:ind w:left="4320" w:hanging="360"/>
+      </w:pPr>
+      <w:rPr>
+        <w:rFonts w:ascii="Wingdings" w:hAnsi="Wingdings" w:hint="default"/>
+        <w:sz w:val="20"/>
+      </w:rPr>
+    </w:lvl>
+    <w:lvl w:ilvl="6" w:tentative="1">
+      <w:start w:val="1"/>
+      <w:numFmt w:val="bullet"/>
+      <w:lvlText w:val=""/>
+      <w:lvlJc w:val="left"/>
+      <w:pPr>
+        <w:tabs>
+          <w:tab w:val="num" w:pos="5040"/>
+        </w:tabs>
+        <w:ind w:left="5040" w:hanging="360"/>
+      </w:pPr>
+      <w:rPr>
+        <w:rFonts w:ascii="Wingdings" w:hAnsi="Wingdings" w:hint="default"/>
+        <w:sz w:val="20"/>
+      </w:rPr>
+    </w:lvl>
+    <w:lvl w:ilvl="7" w:tentative="1">
+      <w:start w:val="1"/>
+      <w:numFmt w:val="bullet"/>
+      <w:lvlText w:val=""/>
+      <w:lvlJc w:val="left"/>
+      <w:pPr>
+        <w:tabs>
+          <w:tab w:val="num" w:pos="5760"/>
+        </w:tabs>
+        <w:ind w:left="5760" w:hanging="360"/>
+      </w:pPr>
+      <w:rPr>
+        <w:rFonts w:ascii="Wingdings" w:hAnsi="Wingdings" w:hint="default"/>
+        <w:sz w:val="20"/>
+      </w:rPr>
+    </w:lvl>
+    <w:lvl w:ilvl="8" w:tentative="1">
+      <w:start w:val="1"/>
+      <w:numFmt w:val="bullet"/>
+      <w:lvlText w:val=""/>
+      <w:lvlJc w:val="left"/>
+      <w:pPr>
+        <w:tabs>
+          <w:tab w:val="num" w:pos="6480"/>
+        </w:tabs>
+        <w:ind w:left="6480" w:hanging="360"/>
+      </w:pPr>
+      <w:rPr>
+        <w:rFonts w:ascii="Wingdings" w:hAnsi="Wingdings" w:hint="default"/>
+        <w:sz w:val="20"/>
+      </w:rPr>
+    </w:lvl>
+  </w:abstractNum>
+  <w:abstractNum w:abstractNumId="3" w15:restartNumberingAfterBreak="0">
+    <w:nsid w:val="3F985E7A"/>
+    <w:multiLevelType w:val="multilevel"/>
+    <w:tmpl w:val="6EF04EB6"/>
+    <w:lvl w:ilvl="0">
+      <w:start w:val="1"/>
+      <w:numFmt w:val="bullet"/>
+      <w:lvlText w:val=""/>
+      <w:lvlJc w:val="left"/>
+      <w:pPr>
+        <w:tabs>
+          <w:tab w:val="num" w:pos="720"/>
+        </w:tabs>
+        <w:ind w:left="720" w:hanging="360"/>
+      </w:pPr>
+      <w:rPr>
+        <w:rFonts w:ascii="Symbol" w:hAnsi="Symbol" w:hint="default"/>
+        <w:sz w:val="20"/>
+      </w:rPr>
+    </w:lvl>
+    <w:lvl w:ilvl="1" w:tentative="1">
+      <w:start w:val="1"/>
+      <w:numFmt w:val="bullet"/>
+      <w:lvlText w:val="o"/>
+      <w:lvlJc w:val="left"/>
+      <w:pPr>
+        <w:tabs>
+          <w:tab w:val="num" w:pos="1440"/>
+        </w:tabs>
+        <w:ind w:left="1440" w:hanging="360"/>
+      </w:pPr>
+      <w:rPr>
+        <w:rFonts w:ascii="Courier New" w:hAnsi="Courier New" w:hint="default"/>
+        <w:sz w:val="20"/>
+      </w:rPr>
+    </w:lvl>
+    <w:lvl w:ilvl="2" w:tentative="1">
+      <w:start w:val="1"/>
+      <w:numFmt w:val="bullet"/>
+      <w:lvlText w:val=""/>
+      <w:lvlJc w:val="left"/>
+      <w:pPr>
+        <w:tabs>
+          <w:tab w:val="num" w:pos="2160"/>
+        </w:tabs>
+        <w:ind w:left="2160" w:hanging="360"/>
+      </w:pPr>
+      <w:rPr>
+        <w:rFonts w:ascii="Wingdings" w:hAnsi="Wingdings" w:hint="default"/>
+        <w:sz w:val="20"/>
+      </w:rPr>
+    </w:lvl>
+    <w:lvl w:ilvl="3" w:tentative="1">
+      <w:start w:val="1"/>
+      <w:numFmt w:val="bullet"/>
+      <w:lvlText w:val=""/>
+      <w:lvlJc w:val="left"/>
+      <w:pPr>
+        <w:tabs>
+          <w:tab w:val="num" w:pos="2880"/>
+        </w:tabs>
+        <w:ind w:left="2880" w:hanging="360"/>
+      </w:pPr>
+      <w:rPr>
+        <w:rFonts w:ascii="Wingdings" w:hAnsi="Wingdings" w:hint="default"/>
+        <w:sz w:val="20"/>
+      </w:rPr>
+    </w:lvl>
+    <w:lvl w:ilvl="4" w:tentative="1">
+      <w:start w:val="1"/>
+      <w:numFmt w:val="bullet"/>
+      <w:lvlText w:val=""/>
+      <w:lvlJc w:val="left"/>
+      <w:pPr>
+        <w:tabs>
+          <w:tab w:val="num" w:pos="3600"/>
+        </w:tabs>
+        <w:ind w:left="3600" w:hanging="360"/>
+      </w:pPr>
+      <w:rPr>
+        <w:rFonts w:ascii="Wingdings" w:hAnsi="Wingdings" w:hint="default"/>
+        <w:sz w:val="20"/>
+      </w:rPr>
+    </w:lvl>
+    <w:lvl w:ilvl="5" w:tentative="1">
+      <w:start w:val="1"/>
+      <w:numFmt w:val="bullet"/>
+      <w:lvlText w:val=""/>
+      <w:lvlJc w:val="left"/>
+      <w:pPr>
+        <w:tabs>
+          <w:tab w:val="num" w:pos="4320"/>
+        </w:tabs>
+        <w:ind w:left="4320" w:hanging="360"/>
+      </w:pPr>
+      <w:rPr>
+        <w:rFonts w:ascii="Wingdings" w:hAnsi="Wingdings" w:hint="default"/>
+        <w:sz w:val="20"/>
+      </w:rPr>
+    </w:lvl>
+    <w:lvl w:ilvl="6" w:tentative="1">
+      <w:start w:val="1"/>
+      <w:numFmt w:val="bullet"/>
+      <w:lvlText w:val=""/>
+      <w:lvlJc w:val="left"/>
+      <w:pPr>
+        <w:tabs>
+          <w:tab w:val="num" w:pos="5040"/>
+        </w:tabs>
+        <w:ind w:left="5040" w:hanging="360"/>
+      </w:pPr>
+      <w:rPr>
+        <w:rFonts w:ascii="Wingdings" w:hAnsi="Wingdings" w:hint="default"/>
+        <w:sz w:val="20"/>
+      </w:rPr>
+    </w:lvl>
+    <w:lvl w:ilvl="7" w:tentative="1">
+      <w:start w:val="1"/>
+      <w:numFmt w:val="bullet"/>
+      <w:lvlText w:val=""/>
+      <w:lvlJc w:val="left"/>
+      <w:pPr>
+        <w:tabs>
+          <w:tab w:val="num" w:pos="5760"/>
+        </w:tabs>
+        <w:ind w:left="5760" w:hanging="360"/>
+      </w:pPr>
+      <w:rPr>
+        <w:rFonts w:ascii="Wingdings" w:hAnsi="Wingdings" w:hint="default"/>
+        <w:sz w:val="20"/>
+      </w:rPr>
+    </w:lvl>
+    <w:lvl w:ilvl="8" w:tentative="1">
+      <w:start w:val="1"/>
+      <w:numFmt w:val="bullet"/>
+      <w:lvlText w:val=""/>
+      <w:lvlJc w:val="left"/>
+      <w:pPr>
+        <w:tabs>
+          <w:tab w:val="num" w:pos="6480"/>
+        </w:tabs>
+        <w:ind w:left="6480" w:hanging="360"/>
+      </w:pPr>
+      <w:rPr>
+        <w:rFonts w:ascii="Wingdings" w:hAnsi="Wingdings" w:hint="default"/>
+        <w:sz w:val="20"/>
+      </w:rPr>
+    </w:lvl>
+  </w:abstractNum>
+  <w:abstractNum w:abstractNumId="4" w15:restartNumberingAfterBreak="0">
+    <w:nsid w:val="43A13B13"/>
+    <w:multiLevelType w:val="multilevel"/>
+    <w:tmpl w:val="06FA1DB6"/>
+    <w:lvl w:ilvl="0">
+      <w:start w:val="1"/>
+      <w:numFmt w:val="bullet"/>
+      <w:lvlText w:val=""/>
+      <w:lvlJc w:val="left"/>
+      <w:pPr>
+        <w:tabs>
+          <w:tab w:val="num" w:pos="720"/>
+        </w:tabs>
+        <w:ind w:left="720" w:hanging="360"/>
+      </w:pPr>
+      <w:rPr>
+        <w:rFonts w:ascii="Symbol" w:hAnsi="Symbol" w:hint="default"/>
+        <w:sz w:val="20"/>
+      </w:rPr>
+    </w:lvl>
+    <w:lvl w:ilvl="1" w:tentative="1">
+      <w:start w:val="1"/>
+      <w:numFmt w:val="bullet"/>
+      <w:lvlText w:val="o"/>
+      <w:lvlJc w:val="left"/>
+      <w:pPr>
+        <w:tabs>
+          <w:tab w:val="num" w:pos="1440"/>
+        </w:tabs>
+        <w:ind w:left="1440" w:hanging="360"/>
+      </w:pPr>
+      <w:rPr>
+        <w:rFonts w:ascii="Courier New" w:hAnsi="Courier New" w:hint="default"/>
+        <w:sz w:val="20"/>
+      </w:rPr>
+    </w:lvl>
+    <w:lvl w:ilvl="2" w:tentative="1">
+      <w:start w:val="1"/>
+      <w:numFmt w:val="bullet"/>
+      <w:lvlText w:val=""/>
+      <w:lvlJc w:val="left"/>
+      <w:pPr>
+        <w:tabs>
+          <w:tab w:val="num" w:pos="2160"/>
+        </w:tabs>
+        <w:ind w:left="2160" w:hanging="360"/>
+      </w:pPr>
+      <w:rPr>
+        <w:rFonts w:ascii="Wingdings" w:hAnsi="Wingdings" w:hint="default"/>
+        <w:sz w:val="20"/>
+      </w:rPr>
+    </w:lvl>
+    <w:lvl w:ilvl="3" w:tentative="1">
+      <w:start w:val="1"/>
+      <w:numFmt w:val="bullet"/>
+      <w:lvlText w:val=""/>
+      <w:lvlJc w:val="left"/>
+      <w:pPr>
+        <w:tabs>
+          <w:tab w:val="num" w:pos="2880"/>
+        </w:tabs>
+        <w:ind w:left="2880" w:hanging="360"/>
+      </w:pPr>
+      <w:rPr>
+        <w:rFonts w:ascii="Wingdings" w:hAnsi="Wingdings" w:hint="default"/>
+        <w:sz w:val="20"/>
+      </w:rPr>
+    </w:lvl>
+    <w:lvl w:ilvl="4" w:tentative="1">
+      <w:start w:val="1"/>
+      <w:numFmt w:val="bullet"/>
+      <w:lvlText w:val=""/>
+      <w:lvlJc w:val="left"/>
+      <w:pPr>
+        <w:tabs>
+          <w:tab w:val="num" w:pos="3600"/>
+        </w:tabs>
+        <w:ind w:left="3600" w:hanging="360"/>
+      </w:pPr>
+      <w:rPr>
+        <w:rFonts w:ascii="Wingdings" w:hAnsi="Wingdings" w:hint="default"/>
+        <w:sz w:val="20"/>
+      </w:rPr>
+    </w:lvl>
+    <w:lvl w:ilvl="5" w:tentative="1">
+      <w:start w:val="1"/>
+      <w:numFmt w:val="bullet"/>
+      <w:lvlText w:val=""/>
+      <w:lvlJc w:val="left"/>
+      <w:pPr>
+        <w:tabs>
+          <w:tab w:val="num" w:pos="4320"/>
+        </w:tabs>
+        <w:ind w:left="4320" w:hanging="360"/>
+      </w:pPr>
+      <w:rPr>
+        <w:rFonts w:ascii="Wingdings" w:hAnsi="Wingdings" w:hint="default"/>
+        <w:sz w:val="20"/>
+      </w:rPr>
+    </w:lvl>
+    <w:lvl w:ilvl="6" w:tentative="1">
+      <w:start w:val="1"/>
+      <w:numFmt w:val="bullet"/>
+      <w:lvlText w:val=""/>
+      <w:lvlJc w:val="left"/>
+      <w:pPr>
+        <w:tabs>
+          <w:tab w:val="num" w:pos="5040"/>
+        </w:tabs>
+        <w:ind w:left="5040" w:hanging="360"/>
+      </w:pPr>
+      <w:rPr>
+        <w:rFonts w:ascii="Wingdings" w:hAnsi="Wingdings" w:hint="default"/>
+        <w:sz w:val="20"/>
+      </w:rPr>
+    </w:lvl>
+    <w:lvl w:ilvl="7" w:tentative="1">
+      <w:start w:val="1"/>
+      <w:numFmt w:val="bullet"/>
+      <w:lvlText w:val=""/>
+      <w:lvlJc w:val="left"/>
+      <w:pPr>
+        <w:tabs>
+          <w:tab w:val="num" w:pos="5760"/>
+        </w:tabs>
+        <w:ind w:left="5760" w:hanging="360"/>
+      </w:pPr>
+      <w:rPr>
+        <w:rFonts w:ascii="Wingdings" w:hAnsi="Wingdings" w:hint="default"/>
+        <w:sz w:val="20"/>
+      </w:rPr>
+    </w:lvl>
+    <w:lvl w:ilvl="8" w:tentative="1">
+      <w:start w:val="1"/>
+      <w:numFmt w:val="bullet"/>
+      <w:lvlText w:val=""/>
+      <w:lvlJc w:val="left"/>
+      <w:pPr>
+        <w:tabs>
+          <w:tab w:val="num" w:pos="6480"/>
+        </w:tabs>
+        <w:ind w:left="6480" w:hanging="360"/>
+      </w:pPr>
+      <w:rPr>
+        <w:rFonts w:ascii="Wingdings" w:hAnsi="Wingdings" w:hint="default"/>
+        <w:sz w:val="20"/>
+      </w:rPr>
+    </w:lvl>
+  </w:abstractNum>
+  <w:abstractNum w:abstractNumId="5" w15:restartNumberingAfterBreak="0">
+    <w:nsid w:val="5A51299D"/>
+    <w:multiLevelType w:val="multilevel"/>
+    <w:tmpl w:val="560A1924"/>
+    <w:lvl w:ilvl="0">
+      <w:start w:val="1"/>
+      <w:numFmt w:val="bullet"/>
+      <w:lvlText w:val=""/>
+      <w:lvlJc w:val="left"/>
+      <w:pPr>
+        <w:tabs>
+          <w:tab w:val="num" w:pos="720"/>
+        </w:tabs>
+        <w:ind w:left="720" w:hanging="360"/>
+      </w:pPr>
+      <w:rPr>
+        <w:rFonts w:ascii="Symbol" w:hAnsi="Symbol" w:hint="default"/>
+        <w:sz w:val="20"/>
+      </w:rPr>
+    </w:lvl>
+    <w:lvl w:ilvl="1">
+      <w:start w:val="1"/>
+      <w:numFmt w:val="bullet"/>
+      <w:lvlText w:val="o"/>
+      <w:lvlJc w:val="left"/>
+      <w:pPr>
+        <w:tabs>
+          <w:tab w:val="num" w:pos="1440"/>
+        </w:tabs>
+        <w:ind w:left="1440" w:hanging="360"/>
+      </w:pPr>
+      <w:rPr>
+        <w:rFonts w:ascii="Courier New" w:hAnsi="Courier New" w:hint="default"/>
+        <w:sz w:val="20"/>
+      </w:rPr>
+    </w:lvl>
+    <w:lvl w:ilvl="2" w:tentative="1">
+      <w:start w:val="1"/>
+      <w:numFmt w:val="bullet"/>
+      <w:lvlText w:val=""/>
+      <w:lvlJc w:val="left"/>
+      <w:pPr>
+        <w:tabs>
+          <w:tab w:val="num" w:pos="2160"/>
+        </w:tabs>
+        <w:ind w:left="2160" w:hanging="360"/>
+      </w:pPr>
+      <w:rPr>
+        <w:rFonts w:ascii="Wingdings" w:hAnsi="Wingdings" w:hint="default"/>
+        <w:sz w:val="20"/>
+      </w:rPr>
+    </w:lvl>
+    <w:lvl w:ilvl="3" w:tentative="1">
+      <w:start w:val="1"/>
+      <w:numFmt w:val="bullet"/>
+      <w:lvlText w:val=""/>
+      <w:lvlJc w:val="left"/>
+      <w:pPr>
+        <w:tabs>
+          <w:tab w:val="num" w:pos="2880"/>
+        </w:tabs>
+        <w:ind w:left="2880" w:hanging="360"/>
+      </w:pPr>
+      <w:rPr>
+        <w:rFonts w:ascii="Wingdings" w:hAnsi="Wingdings" w:hint="default"/>
+        <w:sz w:val="20"/>
+      </w:rPr>
+    </w:lvl>
+    <w:lvl w:ilvl="4" w:tentative="1">
+      <w:start w:val="1"/>
+      <w:numFmt w:val="bullet"/>
+      <w:lvlText w:val=""/>
+      <w:lvlJc w:val="left"/>
+      <w:pPr>
+        <w:tabs>
+          <w:tab w:val="num" w:pos="3600"/>
+        </w:tabs>
+        <w:ind w:left="3600" w:hanging="360"/>
+      </w:pPr>
+      <w:rPr>
+        <w:rFonts w:ascii="Wingdings" w:hAnsi="Wingdings" w:hint="default"/>
+        <w:sz w:val="20"/>
+      </w:rPr>
+    </w:lvl>
+    <w:lvl w:ilvl="5" w:tentative="1">
+      <w:start w:val="1"/>
+      <w:numFmt w:val="bullet"/>
+      <w:lvlText w:val=""/>
+      <w:lvlJc w:val="left"/>
+      <w:pPr>
+        <w:tabs>
+          <w:tab w:val="num" w:pos="4320"/>
+        </w:tabs>
+        <w:ind w:left="4320" w:hanging="360"/>
+      </w:pPr>
+      <w:rPr>
+        <w:rFonts w:ascii="Wingdings" w:hAnsi="Wingdings" w:hint="default"/>
+        <w:sz w:val="20"/>
+      </w:rPr>
+    </w:lvl>
+    <w:lvl w:ilvl="6" w:tentative="1">
+      <w:start w:val="1"/>
+      <w:numFmt w:val="bullet"/>
+      <w:lvlText w:val=""/>
+      <w:lvlJc w:val="left"/>
+      <w:pPr>
+        <w:tabs>
+          <w:tab w:val="num" w:pos="5040"/>
+        </w:tabs>
+        <w:ind w:left="5040" w:hanging="360"/>
+      </w:pPr>
+      <w:rPr>
+        <w:rFonts w:ascii="Wingdings" w:hAnsi="Wingdings" w:hint="default"/>
+        <w:sz w:val="20"/>
+      </w:rPr>
+    </w:lvl>
+    <w:lvl w:ilvl="7" w:tentative="1">
+      <w:start w:val="1"/>
+      <w:numFmt w:val="bullet"/>
+      <w:lvlText w:val=""/>
+      <w:lvlJc w:val="left"/>
+      <w:pPr>
+        <w:tabs>
+          <w:tab w:val="num" w:pos="5760"/>
+        </w:tabs>
+        <w:ind w:left="5760" w:hanging="360"/>
+      </w:pPr>
+      <w:rPr>
+        <w:rFonts w:ascii="Wingdings" w:hAnsi="Wingdings" w:hint="default"/>
+        <w:sz w:val="20"/>
+      </w:rPr>
+    </w:lvl>
+    <w:lvl w:ilvl="8" w:tentative="1">
+      <w:start w:val="1"/>
+      <w:numFmt w:val="bullet"/>
+      <w:lvlText w:val=""/>
+      <w:lvlJc w:val="left"/>
+      <w:pPr>
+        <w:tabs>
+          <w:tab w:val="num" w:pos="6480"/>
+        </w:tabs>
+        <w:ind w:left="6480" w:hanging="360"/>
+      </w:pPr>
+      <w:rPr>
+        <w:rFonts w:ascii="Wingdings" w:hAnsi="Wingdings" w:hint="default"/>
+        <w:sz w:val="20"/>
+      </w:rPr>
+    </w:lvl>
+  </w:abstractNum>
+  <w:abstractNum w:abstractNumId="6" w15:restartNumberingAfterBreak="0">
     <w:nsid w:val="765D23A3"/>
     <w:multiLevelType w:val="multilevel"/>
     <w:tmpl w:val="D2A25216"/>
@@ -1748,6 +3696,155 @@
       </w:pPr>
       <w:rPr>
         <w:rFonts w:hint="default"/>
+      </w:rPr>
+    </w:lvl>
+  </w:abstractNum>
+  <w:abstractNum w:abstractNumId="7" w15:restartNumberingAfterBreak="0">
+    <w:nsid w:val="7CEC4513"/>
+    <w:multiLevelType w:val="multilevel"/>
+    <w:tmpl w:val="425662FA"/>
+    <w:lvl w:ilvl="0">
+      <w:start w:val="1"/>
+      <w:numFmt w:val="bullet"/>
+      <w:lvlText w:val=""/>
+      <w:lvlJc w:val="left"/>
+      <w:pPr>
+        <w:tabs>
+          <w:tab w:val="num" w:pos="720"/>
+        </w:tabs>
+        <w:ind w:left="720" w:hanging="360"/>
+      </w:pPr>
+      <w:rPr>
+        <w:rFonts w:ascii="Symbol" w:hAnsi="Symbol" w:hint="default"/>
+        <w:sz w:val="20"/>
+      </w:rPr>
+    </w:lvl>
+    <w:lvl w:ilvl="1" w:tentative="1">
+      <w:start w:val="1"/>
+      <w:numFmt w:val="bullet"/>
+      <w:lvlText w:val="o"/>
+      <w:lvlJc w:val="left"/>
+      <w:pPr>
+        <w:tabs>
+          <w:tab w:val="num" w:pos="1440"/>
+        </w:tabs>
+        <w:ind w:left="1440" w:hanging="360"/>
+      </w:pPr>
+      <w:rPr>
+        <w:rFonts w:ascii="Courier New" w:hAnsi="Courier New" w:hint="default"/>
+        <w:sz w:val="20"/>
+      </w:rPr>
+    </w:lvl>
+    <w:lvl w:ilvl="2" w:tentative="1">
+      <w:start w:val="1"/>
+      <w:numFmt w:val="bullet"/>
+      <w:lvlText w:val=""/>
+      <w:lvlJc w:val="left"/>
+      <w:pPr>
+        <w:tabs>
+          <w:tab w:val="num" w:pos="2160"/>
+        </w:tabs>
+        <w:ind w:left="2160" w:hanging="360"/>
+      </w:pPr>
+      <w:rPr>
+        <w:rFonts w:ascii="Wingdings" w:hAnsi="Wingdings" w:hint="default"/>
+        <w:sz w:val="20"/>
+      </w:rPr>
+    </w:lvl>
+    <w:lvl w:ilvl="3" w:tentative="1">
+      <w:start w:val="1"/>
+      <w:numFmt w:val="bullet"/>
+      <w:lvlText w:val=""/>
+      <w:lvlJc w:val="left"/>
+      <w:pPr>
+        <w:tabs>
+          <w:tab w:val="num" w:pos="2880"/>
+        </w:tabs>
+        <w:ind w:left="2880" w:hanging="360"/>
+      </w:pPr>
+      <w:rPr>
+        <w:rFonts w:ascii="Wingdings" w:hAnsi="Wingdings" w:hint="default"/>
+        <w:sz w:val="20"/>
+      </w:rPr>
+    </w:lvl>
+    <w:lvl w:ilvl="4" w:tentative="1">
+      <w:start w:val="1"/>
+      <w:numFmt w:val="bullet"/>
+      <w:lvlText w:val=""/>
+      <w:lvlJc w:val="left"/>
+      <w:pPr>
+        <w:tabs>
+          <w:tab w:val="num" w:pos="3600"/>
+        </w:tabs>
+        <w:ind w:left="3600" w:hanging="360"/>
+      </w:pPr>
+      <w:rPr>
+        <w:rFonts w:ascii="Wingdings" w:hAnsi="Wingdings" w:hint="default"/>
+        <w:sz w:val="20"/>
+      </w:rPr>
+    </w:lvl>
+    <w:lvl w:ilvl="5" w:tentative="1">
+      <w:start w:val="1"/>
+      <w:numFmt w:val="bullet"/>
+      <w:lvlText w:val=""/>
+      <w:lvlJc w:val="left"/>
+      <w:pPr>
+        <w:tabs>
+          <w:tab w:val="num" w:pos="4320"/>
+        </w:tabs>
+        <w:ind w:left="4320" w:hanging="360"/>
+      </w:pPr>
+      <w:rPr>
+        <w:rFonts w:ascii="Wingdings" w:hAnsi="Wingdings" w:hint="default"/>
+        <w:sz w:val="20"/>
+      </w:rPr>
+    </w:lvl>
+    <w:lvl w:ilvl="6" w:tentative="1">
+      <w:start w:val="1"/>
+      <w:numFmt w:val="bullet"/>
+      <w:lvlText w:val=""/>
+      <w:lvlJc w:val="left"/>
+      <w:pPr>
+        <w:tabs>
+          <w:tab w:val="num" w:pos="5040"/>
+        </w:tabs>
+        <w:ind w:left="5040" w:hanging="360"/>
+      </w:pPr>
+      <w:rPr>
+        <w:rFonts w:ascii="Wingdings" w:hAnsi="Wingdings" w:hint="default"/>
+        <w:sz w:val="20"/>
+      </w:rPr>
+    </w:lvl>
+    <w:lvl w:ilvl="7" w:tentative="1">
+      <w:start w:val="1"/>
+      <w:numFmt w:val="bullet"/>
+      <w:lvlText w:val=""/>
+      <w:lvlJc w:val="left"/>
+      <w:pPr>
+        <w:tabs>
+          <w:tab w:val="num" w:pos="5760"/>
+        </w:tabs>
+        <w:ind w:left="5760" w:hanging="360"/>
+      </w:pPr>
+      <w:rPr>
+        <w:rFonts w:ascii="Wingdings" w:hAnsi="Wingdings" w:hint="default"/>
+        <w:sz w:val="20"/>
+      </w:rPr>
+    </w:lvl>
+    <w:lvl w:ilvl="8" w:tentative="1">
+      <w:start w:val="1"/>
+      <w:numFmt w:val="bullet"/>
+      <w:lvlText w:val=""/>
+      <w:lvlJc w:val="left"/>
+      <w:pPr>
+        <w:tabs>
+          <w:tab w:val="num" w:pos="6480"/>
+        </w:tabs>
+        <w:ind w:left="6480" w:hanging="360"/>
+      </w:pPr>
+      <w:rPr>
+        <w:rFonts w:ascii="Wingdings" w:hAnsi="Wingdings" w:hint="default"/>
+        <w:sz w:val="20"/>
       </w:rPr>
     </w:lvl>
   </w:abstractNum>
@@ -1755,6 +3852,84 @@
     <w:abstractNumId w:val="0"/>
   </w:num>
   <w:num w:numId="2" w16cid:durableId="459570866">
+    <w:abstractNumId w:val="6"/>
+  </w:num>
+  <w:num w:numId="3" w16cid:durableId="849024672">
+    <w:abstractNumId w:val="3"/>
+  </w:num>
+  <w:num w:numId="4" w16cid:durableId="821657233">
+    <w:abstractNumId w:val="7"/>
+  </w:num>
+  <w:num w:numId="5" w16cid:durableId="1241062673">
+    <w:abstractNumId w:val="2"/>
+  </w:num>
+  <w:num w:numId="6" w16cid:durableId="1364162928">
+    <w:abstractNumId w:val="4"/>
+  </w:num>
+  <w:num w:numId="7" w16cid:durableId="359862284">
+    <w:abstractNumId w:val="5"/>
+  </w:num>
+  <w:num w:numId="8" w16cid:durableId="522212175">
+    <w:abstractNumId w:val="5"/>
+    <w:lvlOverride w:ilvl="1">
+      <w:lvl w:ilvl="1">
+        <w:numFmt w:val="bullet"/>
+        <w:lvlText w:val=""/>
+        <w:lvlJc w:val="left"/>
+        <w:pPr>
+          <w:tabs>
+            <w:tab w:val="num" w:pos="1440"/>
+          </w:tabs>
+          <w:ind w:left="1440" w:hanging="360"/>
+        </w:pPr>
+        <w:rPr>
+          <w:rFonts w:ascii="Symbol" w:hAnsi="Symbol" w:hint="default"/>
+          <w:sz w:val="20"/>
+        </w:rPr>
+      </w:lvl>
+    </w:lvlOverride>
+  </w:num>
+  <w:num w:numId="9" w16cid:durableId="1231698532">
+    <w:abstractNumId w:val="5"/>
+    <w:lvlOverride w:ilvl="1">
+      <w:lvl w:ilvl="1">
+        <w:numFmt w:val="bullet"/>
+        <w:lvlText w:val=""/>
+        <w:lvlJc w:val="left"/>
+        <w:pPr>
+          <w:tabs>
+            <w:tab w:val="num" w:pos="1440"/>
+          </w:tabs>
+          <w:ind w:left="1440" w:hanging="360"/>
+        </w:pPr>
+        <w:rPr>
+          <w:rFonts w:ascii="Symbol" w:hAnsi="Symbol" w:hint="default"/>
+          <w:sz w:val="20"/>
+        </w:rPr>
+      </w:lvl>
+    </w:lvlOverride>
+  </w:num>
+  <w:num w:numId="10" w16cid:durableId="309602842">
+    <w:abstractNumId w:val="5"/>
+    <w:lvlOverride w:ilvl="1">
+      <w:lvl w:ilvl="1">
+        <w:numFmt w:val="bullet"/>
+        <w:lvlText w:val=""/>
+        <w:lvlJc w:val="left"/>
+        <w:pPr>
+          <w:tabs>
+            <w:tab w:val="num" w:pos="1440"/>
+          </w:tabs>
+          <w:ind w:left="1440" w:hanging="360"/>
+        </w:pPr>
+        <w:rPr>
+          <w:rFonts w:ascii="Symbol" w:hAnsi="Symbol" w:hint="default"/>
+          <w:sz w:val="20"/>
+        </w:rPr>
+      </w:lvl>
+    </w:lvlOverride>
+  </w:num>
+  <w:num w:numId="11" w16cid:durableId="1553032214">
     <w:abstractNumId w:val="1"/>
   </w:num>
 </w:numbering>
@@ -2857,6 +5032,23 @@
       <w:lang w:val="en-US"/>
     </w:rPr>
   </w:style>
+  <w:style w:type="paragraph" w:styleId="NormalWeb">
+    <w:name w:val="Normal (Web)"/>
+    <w:basedOn w:val="Normal"/>
+    <w:uiPriority w:val="99"/>
+    <w:semiHidden/>
+    <w:unhideWhenUsed/>
+    <w:rsid w:val="004561F1"/>
+    <w:pPr>
+      <w:spacing w:before="100" w:beforeAutospacing="1" w:after="100" w:afterAutospacing="1" w:line="240" w:lineRule="auto"/>
+    </w:pPr>
+    <w:rPr>
+      <w:rFonts w:ascii="Times New Roman" w:eastAsia="Times New Roman" w:hAnsi="Times New Roman" w:cs="Times New Roman"/>
+      <w:sz w:val="24"/>
+      <w:szCs w:val="24"/>
+      <w:lang w:val="en-US" w:eastAsia="ja-JP"/>
+    </w:rPr>
+  </w:style>
 </w:styles>
 </file>
 

</xml_diff>

<commit_message>
Project Plan Activity Definition
</commit_message>
<xml_diff>
--- a/Project Plan.docx
+++ b/Project Plan.docx
@@ -119,11 +119,6 @@
           <w:rFonts w:ascii="Arial" w:hAnsi="Arial" w:cs="Arial"/>
         </w:rPr>
         <w:tab/>
-      </w:r>
-      <w:r>
-        <w:rPr>
-          <w:rFonts w:ascii="Arial" w:hAnsi="Arial" w:cs="Arial"/>
-        </w:rPr>
         <w:t>s5270448</w:t>
       </w:r>
     </w:p>
@@ -969,7 +964,7 @@
       <w:pPr>
         <w:spacing w:after="0" w:line="240" w:lineRule="auto"/>
         <w:rPr>
-          <w:rFonts w:ascii="Times New Roman" w:eastAsia="Times New Roman" w:hAnsi="Times New Roman" w:cs="Times New Roman"/>
+          <w:rFonts w:ascii="Arial" w:eastAsia="Times New Roman" w:hAnsi="Arial" w:cs="Arial"/>
           <w:sz w:val="24"/>
           <w:szCs w:val="24"/>
           <w:lang w:val="en-US" w:eastAsia="ja-JP"/>
@@ -1027,8 +1022,18 @@
           <w:color w:val="000000"/>
           <w:lang w:val="en-US" w:eastAsia="ja-JP"/>
         </w:rPr>
-        <w:t>Number of accident</w:t>
-      </w:r>
+        <w:t xml:space="preserve">Number of </w:t>
+      </w:r>
+      <w:proofErr w:type="gramStart"/>
+      <w:r>
+        <w:rPr>
+          <w:rFonts w:ascii="Arial" w:eastAsia="Times New Roman" w:hAnsi="Arial" w:cs="Arial"/>
+          <w:color w:val="000000"/>
+          <w:lang w:val="en-US" w:eastAsia="ja-JP"/>
+        </w:rPr>
+        <w:t>accident</w:t>
+      </w:r>
+      <w:proofErr w:type="gramEnd"/>
     </w:p>
     <w:p>
       <w:pPr>
@@ -1219,7 +1224,7 @@
         <w:spacing w:after="0" w:line="240" w:lineRule="auto"/>
         <w:ind w:left="720"/>
         <w:rPr>
-          <w:rFonts w:ascii="Times New Roman" w:eastAsia="Times New Roman" w:hAnsi="Times New Roman" w:cs="Times New Roman"/>
+          <w:rFonts w:ascii="Arial" w:eastAsia="Times New Roman" w:hAnsi="Arial" w:cs="Arial"/>
           <w:sz w:val="24"/>
           <w:szCs w:val="24"/>
           <w:lang w:val="en-US" w:eastAsia="ja-JP"/>
@@ -1275,6 +1280,9 @@
       <w:pPr>
         <w:pStyle w:val="NormalWeb"/>
         <w:spacing w:before="240" w:beforeAutospacing="0" w:after="240" w:afterAutospacing="0"/>
+        <w:rPr>
+          <w:rFonts w:ascii="Arial" w:hAnsi="Arial" w:cs="Arial"/>
+        </w:rPr>
       </w:pPr>
       <w:r>
         <w:rPr>
@@ -1290,6 +1298,9 @@
       <w:pPr>
         <w:pStyle w:val="NormalWeb"/>
         <w:spacing w:before="240" w:beforeAutospacing="0" w:after="240" w:afterAutospacing="0"/>
+        <w:rPr>
+          <w:rFonts w:ascii="Arial" w:hAnsi="Arial" w:cs="Arial"/>
+        </w:rPr>
       </w:pPr>
       <w:r>
         <w:rPr>
@@ -1305,6 +1316,9 @@
       <w:pPr>
         <w:pStyle w:val="NormalWeb"/>
         <w:spacing w:before="240" w:beforeAutospacing="0" w:after="240" w:afterAutospacing="0"/>
+        <w:rPr>
+          <w:rFonts w:ascii="Arial" w:hAnsi="Arial" w:cs="Arial"/>
+        </w:rPr>
       </w:pPr>
       <w:r>
         <w:rPr>
@@ -1398,6 +1412,9 @@
       <w:pPr>
         <w:pStyle w:val="NormalWeb"/>
         <w:spacing w:before="240" w:beforeAutospacing="0" w:after="240" w:afterAutospacing="0"/>
+        <w:rPr>
+          <w:rFonts w:ascii="Arial" w:hAnsi="Arial" w:cs="Arial"/>
+        </w:rPr>
       </w:pPr>
       <w:r>
         <w:rPr>
@@ -1465,6 +1482,9 @@
       <w:pPr>
         <w:pStyle w:val="NormalWeb"/>
         <w:spacing w:before="240" w:beforeAutospacing="0" w:after="240" w:afterAutospacing="0"/>
+        <w:rPr>
+          <w:rFonts w:ascii="Arial" w:hAnsi="Arial" w:cs="Arial"/>
+        </w:rPr>
       </w:pPr>
       <w:r>
         <w:rPr>
@@ -1766,6 +1786,9 @@
       <w:pPr>
         <w:pStyle w:val="NormalWeb"/>
         <w:spacing w:before="240" w:beforeAutospacing="0" w:after="240" w:afterAutospacing="0"/>
+        <w:rPr>
+          <w:rFonts w:ascii="Arial" w:hAnsi="Arial" w:cs="Arial"/>
+        </w:rPr>
       </w:pPr>
       <w:r>
         <w:rPr>
@@ -1964,6 +1987,9 @@
       <w:pPr>
         <w:pStyle w:val="NormalWeb"/>
         <w:spacing w:before="0" w:beforeAutospacing="0" w:after="0" w:afterAutospacing="0"/>
+        <w:rPr>
+          <w:rFonts w:ascii="Arial" w:hAnsi="Arial" w:cs="Arial"/>
+        </w:rPr>
       </w:pPr>
       <w:r>
         <w:rPr>
@@ -1979,6 +2005,9 @@
       <w:pPr>
         <w:pStyle w:val="NormalWeb"/>
         <w:spacing w:before="0" w:beforeAutospacing="0" w:after="0" w:afterAutospacing="0"/>
+        <w:rPr>
+          <w:rFonts w:ascii="Arial" w:hAnsi="Arial" w:cs="Arial"/>
+        </w:rPr>
       </w:pPr>
       <w:r>
         <w:rPr>
@@ -2112,6 +2141,7 @@
       </w:pPr>
       <w:r>
         <w:rPr>
+          <w:rFonts w:ascii="Arial" w:hAnsi="Arial" w:cs="Arial"/>
           <w:noProof/>
           <w:bdr w:val="none" w:sz="0" w:space="0" w:color="auto" w:frame="1"/>
         </w:rPr>
@@ -2277,6 +2307,7 @@
       </w:pPr>
       <w:r>
         <w:rPr>
+          <w:rFonts w:ascii="Arial" w:hAnsi="Arial" w:cs="Arial"/>
           <w:noProof/>
           <w:bdr w:val="none" w:sz="0" w:space="0" w:color="auto" w:frame="1"/>
         </w:rPr>
@@ -2542,7 +2573,163 @@
     </w:p>
     <w:p>
       <w:pPr>
+        <w:pStyle w:val="Heading2"/>
+        <w:rPr>
+          <w:rFonts w:ascii="Arial" w:hAnsi="Arial" w:cs="Arial"/>
+          <w:sz w:val="24"/>
+          <w:szCs w:val="24"/>
+          <w:lang w:val="en-US" w:eastAsia="ja-JP"/>
+        </w:rPr>
+      </w:pPr>
+      <w:r>
+        <w:rPr>
+          <w:rFonts w:ascii="Arial" w:hAnsi="Arial" w:cs="Arial"/>
+          <w:lang w:val="en-US" w:eastAsia="ja-JP"/>
+        </w:rPr>
+        <w:t>Pre</w:t>
+      </w:r>
+      <w:r>
+        <w:rPr>
+          <w:rFonts w:ascii="Arial" w:hAnsi="Arial" w:cs="Arial"/>
+          <w:lang w:val="en-US" w:eastAsia="ja-JP"/>
+        </w:rPr>
+        <w:t>-</w:t>
+      </w:r>
+      <w:r>
+        <w:rPr>
+          <w:rFonts w:ascii="Arial" w:hAnsi="Arial" w:cs="Arial"/>
+          <w:lang w:val="en-US" w:eastAsia="ja-JP"/>
+        </w:rPr>
+        <w:t>Planning</w:t>
+      </w:r>
+    </w:p>
+    <w:p>
+      <w:pPr>
         <w:pStyle w:val="ListParagraph"/>
+        <w:numPr>
+          <w:ilvl w:val="0"/>
+          <w:numId w:val="12"/>
+        </w:numPr>
+        <w:spacing w:before="240" w:after="240" w:line="240" w:lineRule="auto"/>
+        <w:textAlignment w:val="baseline"/>
+        <w:rPr>
+          <w:rFonts w:ascii="Arial" w:eastAsia="Times New Roman" w:hAnsi="Arial" w:cs="Arial"/>
+          <w:color w:val="000000"/>
+          <w:lang w:val="en-US" w:eastAsia="ja-JP"/>
+        </w:rPr>
+      </w:pPr>
+      <w:r>
+        <w:rPr>
+          <w:rFonts w:ascii="Arial" w:eastAsia="Times New Roman" w:hAnsi="Arial" w:cs="Arial"/>
+          <w:color w:val="000000"/>
+          <w:lang w:val="en-US" w:eastAsia="ja-JP"/>
+        </w:rPr>
+        <w:t>Create the GitHub Repository: One member will create a GitHub repository using the given files from the assignment overview. ETA: 20 minutes.</w:t>
+      </w:r>
+    </w:p>
+    <w:p>
+      <w:pPr>
+        <w:pStyle w:val="ListParagraph"/>
+        <w:numPr>
+          <w:ilvl w:val="0"/>
+          <w:numId w:val="12"/>
+        </w:numPr>
+        <w:spacing w:before="240" w:after="240" w:line="240" w:lineRule="auto"/>
+        <w:textAlignment w:val="baseline"/>
+        <w:rPr>
+          <w:rFonts w:ascii="Arial" w:eastAsia="Times New Roman" w:hAnsi="Arial" w:cs="Arial"/>
+          <w:color w:val="000000"/>
+          <w:lang w:val="en-US" w:eastAsia="ja-JP"/>
+        </w:rPr>
+      </w:pPr>
+      <w:r>
+        <w:rPr>
+          <w:rFonts w:ascii="Arial" w:eastAsia="Times New Roman" w:hAnsi="Arial" w:cs="Arial"/>
+          <w:color w:val="000000"/>
+          <w:lang w:val="en-US" w:eastAsia="ja-JP"/>
+        </w:rPr>
+        <w:t>All members clone the GitHub Repository: Each member will clone the GitHub Repository onto their own machines so they can commit and push updates made. ETA: 15 minutes.</w:t>
+      </w:r>
+    </w:p>
+    <w:p>
+      <w:pPr>
+        <w:pStyle w:val="ListParagraph"/>
+        <w:numPr>
+          <w:ilvl w:val="0"/>
+          <w:numId w:val="12"/>
+        </w:numPr>
+        <w:spacing w:before="240" w:after="240" w:line="240" w:lineRule="auto"/>
+        <w:textAlignment w:val="baseline"/>
+        <w:rPr>
+          <w:rFonts w:ascii="Arial" w:eastAsia="Times New Roman" w:hAnsi="Arial" w:cs="Arial"/>
+          <w:color w:val="000000"/>
+          <w:lang w:val="en-US" w:eastAsia="ja-JP"/>
+        </w:rPr>
+      </w:pPr>
+      <w:r>
+        <w:rPr>
+          <w:rFonts w:ascii="Arial" w:eastAsia="Times New Roman" w:hAnsi="Arial" w:cs="Arial"/>
+          <w:color w:val="000000"/>
+          <w:lang w:val="en-US" w:eastAsia="ja-JP"/>
+        </w:rPr>
+        <w:t>Create two google documents and use the templates: One member will create two google documents using the templates given, one for the project plan document, and one for the software design document. ETA: 15 minutes.</w:t>
+      </w:r>
+    </w:p>
+    <w:p>
+      <w:pPr>
+        <w:pStyle w:val="ListParagraph"/>
+        <w:numPr>
+          <w:ilvl w:val="0"/>
+          <w:numId w:val="12"/>
+        </w:numPr>
+        <w:spacing w:before="240" w:after="240" w:line="240" w:lineRule="auto"/>
+        <w:textAlignment w:val="baseline"/>
+        <w:rPr>
+          <w:rFonts w:ascii="Arial" w:eastAsia="Times New Roman" w:hAnsi="Arial" w:cs="Arial"/>
+          <w:color w:val="000000"/>
+          <w:lang w:val="en-US" w:eastAsia="ja-JP"/>
+        </w:rPr>
+      </w:pPr>
+      <w:r>
+        <w:rPr>
+          <w:rFonts w:ascii="Arial" w:eastAsia="Times New Roman" w:hAnsi="Arial" w:cs="Arial"/>
+          <w:color w:val="000000"/>
+          <w:lang w:val="en-US" w:eastAsia="ja-JP"/>
+        </w:rPr>
+        <w:t>Perform constant git commit and git pushes every update: All members will use git commit and git pushes to update the remote repository every time the document has been updated. ETA: Throughout the whole assignment duration. </w:t>
+      </w:r>
+    </w:p>
+    <w:p>
+      <w:pPr>
+        <w:spacing w:after="0" w:line="240" w:lineRule="auto"/>
+        <w:rPr>
+          <w:rFonts w:ascii="Arial" w:eastAsia="Times New Roman" w:hAnsi="Arial" w:cs="Arial"/>
+          <w:sz w:val="24"/>
+          <w:szCs w:val="24"/>
+          <w:lang w:val="en-US" w:eastAsia="ja-JP"/>
+        </w:rPr>
+      </w:pPr>
+    </w:p>
+    <w:p>
+      <w:pPr>
+        <w:pStyle w:val="Heading2"/>
+        <w:rPr>
+          <w:rFonts w:ascii="Arial" w:hAnsi="Arial" w:cs="Arial"/>
+          <w:sz w:val="24"/>
+          <w:szCs w:val="24"/>
+          <w:lang w:val="en-US" w:eastAsia="ja-JP"/>
+        </w:rPr>
+      </w:pPr>
+      <w:r>
+        <w:rPr>
+          <w:rFonts w:ascii="Arial" w:hAnsi="Arial" w:cs="Arial"/>
+          <w:lang w:val="en-US" w:eastAsia="ja-JP"/>
+        </w:rPr>
+        <w:t>Prepare Project Plan Document</w:t>
+      </w:r>
+    </w:p>
+    <w:p>
+      <w:pPr>
         <w:rPr>
           <w:rFonts w:ascii="Arial" w:hAnsi="Arial" w:cs="Arial"/>
         </w:rPr>
@@ -2698,6 +2885,7 @@
         <w:t xml:space="preserve">[1] </w:t>
       </w:r>
       <w:proofErr w:type="spellStart"/>
+      <w:proofErr w:type="gramStart"/>
       <w:r>
         <w:rPr>
           <w:rFonts w:ascii="Arial" w:hAnsi="Arial" w:cs="Arial"/>
@@ -2705,6 +2893,7 @@
         <w:t>G.Chauhan</w:t>
       </w:r>
       <w:proofErr w:type="spellEnd"/>
+      <w:proofErr w:type="gramEnd"/>
       <w:r>
         <w:rPr>
           <w:rFonts w:ascii="Arial" w:hAnsi="Arial" w:cs="Arial"/>
@@ -2774,6 +2963,235 @@
 <file path=word/numbering.xml><?xml version="1.0" encoding="utf-8"?>
 <w:numbering xmlns:wpc="http://schemas.microsoft.com/office/word/2010/wordprocessingCanvas" xmlns:cx="http://schemas.microsoft.com/office/drawing/2014/chartex" xmlns:cx1="http://schemas.microsoft.com/office/drawing/2015/9/8/chartex" xmlns:cx2="http://schemas.microsoft.com/office/drawing/2015/10/21/chartex" xmlns:cx3="http://schemas.microsoft.com/office/drawing/2016/5/9/chartex" xmlns:cx4="http://schemas.microsoft.com/office/drawing/2016/5/10/chartex" xmlns:cx5="http://schemas.microsoft.com/office/drawing/2016/5/11/chartex" xmlns:cx6="http://schemas.microsoft.com/office/drawing/2016/5/12/chartex" xmlns:cx7="http://schemas.microsoft.com/office/drawing/2016/5/13/chartex" xmlns:cx8="http://schemas.microsoft.com/office/drawing/2016/5/14/chartex" xmlns:mc="http://schemas.openxmlformats.org/markup-compatibility/2006" xmlns:aink="http://schemas.microsoft.com/office/drawing/2016/ink" xmlns:am3d="http://schemas.microsoft.com/office/drawing/2017/model3d" xmlns:o="urn:schemas-microsoft-com:office:office" xmlns:oel="http://schemas.microsoft.com/office/2019/extlst" xmlns:r="http://schemas.openxmlformats.org/officeDocument/2006/relationships" xmlns:m="http://schemas.openxmlformats.org/officeDocument/2006/math" xmlns:v="urn:schemas-microsoft-com:vml" xmlns:wp14="http://schemas.microsoft.com/office/word/2010/wordprocessingDrawing" xmlns:wp="http://schemas.openxmlformats.org/drawingml/2006/wordprocessingDrawing" xmlns:w10="urn:schemas-microsoft-com:office:word" xmlns:w="http://schemas.openxmlformats.org/wordprocessingml/2006/main" xmlns:w14="http://schemas.microsoft.com/office/word/2010/wordml" xmlns:w15="http://schemas.microsoft.com/office/word/2012/wordml" xmlns:w16cex="http://schemas.microsoft.com/office/word/2018/wordml/cex" xmlns:w16cid="http://schemas.microsoft.com/office/word/2016/wordml/cid" xmlns:w16="http://schemas.microsoft.com/office/word/2018/wordml" xmlns:w16sdtdh="http://schemas.microsoft.com/office/word/2020/wordml/sdtdatahash" xmlns:w16se="http://schemas.microsoft.com/office/word/2015/wordml/symex" xmlns:wpg="http://schemas.microsoft.com/office/word/2010/wordprocessingGroup" xmlns:wpi="http://schemas.microsoft.com/office/word/2010/wordprocessingInk" xmlns:wne="http://schemas.microsoft.com/office/word/2006/wordml" xmlns:wps="http://schemas.microsoft.com/office/word/2010/wordprocessingShape" mc:Ignorable="w14 w15 w16se w16cid w16 w16cex w16sdtdh wp14">
   <w:abstractNum w:abstractNumId="0" w15:restartNumberingAfterBreak="0">
+    <w:nsid w:val="1C6A49E4"/>
+    <w:multiLevelType w:val="multilevel"/>
+    <w:tmpl w:val="C388B328"/>
+    <w:lvl w:ilvl="0">
+      <w:start w:val="4"/>
+      <w:numFmt w:val="decimal"/>
+      <w:lvlText w:val="%1."/>
+      <w:lvlJc w:val="left"/>
+      <w:pPr>
+        <w:tabs>
+          <w:tab w:val="num" w:pos="720"/>
+        </w:tabs>
+        <w:ind w:left="720" w:hanging="360"/>
+      </w:pPr>
+    </w:lvl>
+    <w:lvl w:ilvl="1" w:tentative="1">
+      <w:start w:val="1"/>
+      <w:numFmt w:val="decimal"/>
+      <w:lvlText w:val="%2."/>
+      <w:lvlJc w:val="left"/>
+      <w:pPr>
+        <w:tabs>
+          <w:tab w:val="num" w:pos="1440"/>
+        </w:tabs>
+        <w:ind w:left="1440" w:hanging="360"/>
+      </w:pPr>
+    </w:lvl>
+    <w:lvl w:ilvl="2" w:tentative="1">
+      <w:start w:val="1"/>
+      <w:numFmt w:val="decimal"/>
+      <w:lvlText w:val="%3."/>
+      <w:lvlJc w:val="left"/>
+      <w:pPr>
+        <w:tabs>
+          <w:tab w:val="num" w:pos="2160"/>
+        </w:tabs>
+        <w:ind w:left="2160" w:hanging="360"/>
+      </w:pPr>
+    </w:lvl>
+    <w:lvl w:ilvl="3" w:tentative="1">
+      <w:start w:val="1"/>
+      <w:numFmt w:val="decimal"/>
+      <w:lvlText w:val="%4."/>
+      <w:lvlJc w:val="left"/>
+      <w:pPr>
+        <w:tabs>
+          <w:tab w:val="num" w:pos="2880"/>
+        </w:tabs>
+        <w:ind w:left="2880" w:hanging="360"/>
+      </w:pPr>
+    </w:lvl>
+    <w:lvl w:ilvl="4" w:tentative="1">
+      <w:start w:val="1"/>
+      <w:numFmt w:val="decimal"/>
+      <w:lvlText w:val="%5."/>
+      <w:lvlJc w:val="left"/>
+      <w:pPr>
+        <w:tabs>
+          <w:tab w:val="num" w:pos="3600"/>
+        </w:tabs>
+        <w:ind w:left="3600" w:hanging="360"/>
+      </w:pPr>
+    </w:lvl>
+    <w:lvl w:ilvl="5" w:tentative="1">
+      <w:start w:val="1"/>
+      <w:numFmt w:val="decimal"/>
+      <w:lvlText w:val="%6."/>
+      <w:lvlJc w:val="left"/>
+      <w:pPr>
+        <w:tabs>
+          <w:tab w:val="num" w:pos="4320"/>
+        </w:tabs>
+        <w:ind w:left="4320" w:hanging="360"/>
+      </w:pPr>
+    </w:lvl>
+    <w:lvl w:ilvl="6" w:tentative="1">
+      <w:start w:val="1"/>
+      <w:numFmt w:val="decimal"/>
+      <w:lvlText w:val="%7."/>
+      <w:lvlJc w:val="left"/>
+      <w:pPr>
+        <w:tabs>
+          <w:tab w:val="num" w:pos="5040"/>
+        </w:tabs>
+        <w:ind w:left="5040" w:hanging="360"/>
+      </w:pPr>
+    </w:lvl>
+    <w:lvl w:ilvl="7" w:tentative="1">
+      <w:start w:val="1"/>
+      <w:numFmt w:val="decimal"/>
+      <w:lvlText w:val="%8."/>
+      <w:lvlJc w:val="left"/>
+      <w:pPr>
+        <w:tabs>
+          <w:tab w:val="num" w:pos="5760"/>
+        </w:tabs>
+        <w:ind w:left="5760" w:hanging="360"/>
+      </w:pPr>
+    </w:lvl>
+    <w:lvl w:ilvl="8" w:tentative="1">
+      <w:start w:val="1"/>
+      <w:numFmt w:val="decimal"/>
+      <w:lvlText w:val="%9."/>
+      <w:lvlJc w:val="left"/>
+      <w:pPr>
+        <w:tabs>
+          <w:tab w:val="num" w:pos="6480"/>
+        </w:tabs>
+        <w:ind w:left="6480" w:hanging="360"/>
+      </w:pPr>
+    </w:lvl>
+  </w:abstractNum>
+  <w:abstractNum w:abstractNumId="1" w15:restartNumberingAfterBreak="0">
+    <w:nsid w:val="259A3666"/>
+    <w:multiLevelType w:val="multilevel"/>
+    <w:tmpl w:val="22A44B8C"/>
+    <w:lvl w:ilvl="0">
+      <w:start w:val="1"/>
+      <w:numFmt w:val="decimal"/>
+      <w:lvlText w:val="%1."/>
+      <w:lvlJc w:val="left"/>
+      <w:pPr>
+        <w:tabs>
+          <w:tab w:val="num" w:pos="360"/>
+        </w:tabs>
+        <w:ind w:left="360" w:hanging="360"/>
+      </w:pPr>
+      <w:rPr>
+        <w:rFonts w:ascii="Arial" w:eastAsia="Times New Roman" w:hAnsi="Arial" w:cs="Arial"/>
+      </w:rPr>
+    </w:lvl>
+    <w:lvl w:ilvl="1" w:tentative="1">
+      <w:start w:val="1"/>
+      <w:numFmt w:val="decimal"/>
+      <w:lvlText w:val="%2."/>
+      <w:lvlJc w:val="left"/>
+      <w:pPr>
+        <w:tabs>
+          <w:tab w:val="num" w:pos="1080"/>
+        </w:tabs>
+        <w:ind w:left="1080" w:hanging="360"/>
+      </w:pPr>
+    </w:lvl>
+    <w:lvl w:ilvl="2" w:tentative="1">
+      <w:start w:val="1"/>
+      <w:numFmt w:val="decimal"/>
+      <w:lvlText w:val="%3."/>
+      <w:lvlJc w:val="left"/>
+      <w:pPr>
+        <w:tabs>
+          <w:tab w:val="num" w:pos="1800"/>
+        </w:tabs>
+        <w:ind w:left="1800" w:hanging="360"/>
+      </w:pPr>
+    </w:lvl>
+    <w:lvl w:ilvl="3" w:tentative="1">
+      <w:start w:val="1"/>
+      <w:numFmt w:val="decimal"/>
+      <w:lvlText w:val="%4."/>
+      <w:lvlJc w:val="left"/>
+      <w:pPr>
+        <w:tabs>
+          <w:tab w:val="num" w:pos="2520"/>
+        </w:tabs>
+        <w:ind w:left="2520" w:hanging="360"/>
+      </w:pPr>
+    </w:lvl>
+    <w:lvl w:ilvl="4" w:tentative="1">
+      <w:start w:val="1"/>
+      <w:numFmt w:val="decimal"/>
+      <w:lvlText w:val="%5."/>
+      <w:lvlJc w:val="left"/>
+      <w:pPr>
+        <w:tabs>
+          <w:tab w:val="num" w:pos="3240"/>
+        </w:tabs>
+        <w:ind w:left="3240" w:hanging="360"/>
+      </w:pPr>
+    </w:lvl>
+    <w:lvl w:ilvl="5" w:tentative="1">
+      <w:start w:val="1"/>
+      <w:numFmt w:val="decimal"/>
+      <w:lvlText w:val="%6."/>
+      <w:lvlJc w:val="left"/>
+      <w:pPr>
+        <w:tabs>
+          <w:tab w:val="num" w:pos="3960"/>
+        </w:tabs>
+        <w:ind w:left="3960" w:hanging="360"/>
+      </w:pPr>
+    </w:lvl>
+    <w:lvl w:ilvl="6" w:tentative="1">
+      <w:start w:val="1"/>
+      <w:numFmt w:val="decimal"/>
+      <w:lvlText w:val="%7."/>
+      <w:lvlJc w:val="left"/>
+      <w:pPr>
+        <w:tabs>
+          <w:tab w:val="num" w:pos="4680"/>
+        </w:tabs>
+        <w:ind w:left="4680" w:hanging="360"/>
+      </w:pPr>
+    </w:lvl>
+    <w:lvl w:ilvl="7" w:tentative="1">
+      <w:start w:val="1"/>
+      <w:numFmt w:val="decimal"/>
+      <w:lvlText w:val="%8."/>
+      <w:lvlJc w:val="left"/>
+      <w:pPr>
+        <w:tabs>
+          <w:tab w:val="num" w:pos="5400"/>
+        </w:tabs>
+        <w:ind w:left="5400" w:hanging="360"/>
+      </w:pPr>
+    </w:lvl>
+    <w:lvl w:ilvl="8" w:tentative="1">
+      <w:start w:val="1"/>
+      <w:numFmt w:val="decimal"/>
+      <w:lvlText w:val="%9."/>
+      <w:lvlJc w:val="left"/>
+      <w:pPr>
+        <w:tabs>
+          <w:tab w:val="num" w:pos="6120"/>
+        </w:tabs>
+        <w:ind w:left="6120" w:hanging="360"/>
+      </w:pPr>
+    </w:lvl>
+  </w:abstractNum>
+  <w:abstractNum w:abstractNumId="2" w15:restartNumberingAfterBreak="0">
     <w:nsid w:val="375D36C8"/>
     <w:multiLevelType w:val="multilevel"/>
     <w:tmpl w:val="CF405D9C"/>
@@ -2886,7 +3304,7 @@
       </w:rPr>
     </w:lvl>
   </w:abstractNum>
-  <w:abstractNum w:abstractNumId="1" w15:restartNumberingAfterBreak="0">
+  <w:abstractNum w:abstractNumId="3" w15:restartNumberingAfterBreak="0">
     <w:nsid w:val="3A71471B"/>
     <w:multiLevelType w:val="multilevel"/>
     <w:tmpl w:val="39BC4698"/>
@@ -3035,7 +3453,7 @@
       </w:rPr>
     </w:lvl>
   </w:abstractNum>
-  <w:abstractNum w:abstractNumId="2" w15:restartNumberingAfterBreak="0">
+  <w:abstractNum w:abstractNumId="4" w15:restartNumberingAfterBreak="0">
     <w:nsid w:val="3CAC56A3"/>
     <w:multiLevelType w:val="multilevel"/>
     <w:tmpl w:val="E0883E82"/>
@@ -3184,7 +3602,7 @@
       </w:rPr>
     </w:lvl>
   </w:abstractNum>
-  <w:abstractNum w:abstractNumId="3" w15:restartNumberingAfterBreak="0">
+  <w:abstractNum w:abstractNumId="5" w15:restartNumberingAfterBreak="0">
     <w:nsid w:val="3F985E7A"/>
     <w:multiLevelType w:val="multilevel"/>
     <w:tmpl w:val="6EF04EB6"/>
@@ -3333,7 +3751,7 @@
       </w:rPr>
     </w:lvl>
   </w:abstractNum>
-  <w:abstractNum w:abstractNumId="4" w15:restartNumberingAfterBreak="0">
+  <w:abstractNum w:abstractNumId="6" w15:restartNumberingAfterBreak="0">
     <w:nsid w:val="43A13B13"/>
     <w:multiLevelType w:val="multilevel"/>
     <w:tmpl w:val="06FA1DB6"/>
@@ -3482,7 +3900,120 @@
       </w:rPr>
     </w:lvl>
   </w:abstractNum>
-  <w:abstractNum w:abstractNumId="5" w15:restartNumberingAfterBreak="0">
+  <w:abstractNum w:abstractNumId="7" w15:restartNumberingAfterBreak="0">
+    <w:nsid w:val="4FD14C7F"/>
+    <w:multiLevelType w:val="multilevel"/>
+    <w:tmpl w:val="BDCCC2B2"/>
+    <w:lvl w:ilvl="0">
+      <w:start w:val="2"/>
+      <w:numFmt w:val="decimal"/>
+      <w:lvlText w:val="%1."/>
+      <w:lvlJc w:val="left"/>
+      <w:pPr>
+        <w:tabs>
+          <w:tab w:val="num" w:pos="720"/>
+        </w:tabs>
+        <w:ind w:left="720" w:hanging="360"/>
+      </w:pPr>
+    </w:lvl>
+    <w:lvl w:ilvl="1" w:tentative="1">
+      <w:start w:val="1"/>
+      <w:numFmt w:val="decimal"/>
+      <w:lvlText w:val="%2."/>
+      <w:lvlJc w:val="left"/>
+      <w:pPr>
+        <w:tabs>
+          <w:tab w:val="num" w:pos="1440"/>
+        </w:tabs>
+        <w:ind w:left="1440" w:hanging="360"/>
+      </w:pPr>
+    </w:lvl>
+    <w:lvl w:ilvl="2" w:tentative="1">
+      <w:start w:val="1"/>
+      <w:numFmt w:val="decimal"/>
+      <w:lvlText w:val="%3."/>
+      <w:lvlJc w:val="left"/>
+      <w:pPr>
+        <w:tabs>
+          <w:tab w:val="num" w:pos="2160"/>
+        </w:tabs>
+        <w:ind w:left="2160" w:hanging="360"/>
+      </w:pPr>
+    </w:lvl>
+    <w:lvl w:ilvl="3" w:tentative="1">
+      <w:start w:val="1"/>
+      <w:numFmt w:val="decimal"/>
+      <w:lvlText w:val="%4."/>
+      <w:lvlJc w:val="left"/>
+      <w:pPr>
+        <w:tabs>
+          <w:tab w:val="num" w:pos="2880"/>
+        </w:tabs>
+        <w:ind w:left="2880" w:hanging="360"/>
+      </w:pPr>
+    </w:lvl>
+    <w:lvl w:ilvl="4" w:tentative="1">
+      <w:start w:val="1"/>
+      <w:numFmt w:val="decimal"/>
+      <w:lvlText w:val="%5."/>
+      <w:lvlJc w:val="left"/>
+      <w:pPr>
+        <w:tabs>
+          <w:tab w:val="num" w:pos="3600"/>
+        </w:tabs>
+        <w:ind w:left="3600" w:hanging="360"/>
+      </w:pPr>
+    </w:lvl>
+    <w:lvl w:ilvl="5" w:tentative="1">
+      <w:start w:val="1"/>
+      <w:numFmt w:val="decimal"/>
+      <w:lvlText w:val="%6."/>
+      <w:lvlJc w:val="left"/>
+      <w:pPr>
+        <w:tabs>
+          <w:tab w:val="num" w:pos="4320"/>
+        </w:tabs>
+        <w:ind w:left="4320" w:hanging="360"/>
+      </w:pPr>
+    </w:lvl>
+    <w:lvl w:ilvl="6" w:tentative="1">
+      <w:start w:val="1"/>
+      <w:numFmt w:val="decimal"/>
+      <w:lvlText w:val="%7."/>
+      <w:lvlJc w:val="left"/>
+      <w:pPr>
+        <w:tabs>
+          <w:tab w:val="num" w:pos="5040"/>
+        </w:tabs>
+        <w:ind w:left="5040" w:hanging="360"/>
+      </w:pPr>
+    </w:lvl>
+    <w:lvl w:ilvl="7" w:tentative="1">
+      <w:start w:val="1"/>
+      <w:numFmt w:val="decimal"/>
+      <w:lvlText w:val="%8."/>
+      <w:lvlJc w:val="left"/>
+      <w:pPr>
+        <w:tabs>
+          <w:tab w:val="num" w:pos="5760"/>
+        </w:tabs>
+        <w:ind w:left="5760" w:hanging="360"/>
+      </w:pPr>
+    </w:lvl>
+    <w:lvl w:ilvl="8" w:tentative="1">
+      <w:start w:val="1"/>
+      <w:numFmt w:val="decimal"/>
+      <w:lvlText w:val="%9."/>
+      <w:lvlJc w:val="left"/>
+      <w:pPr>
+        <w:tabs>
+          <w:tab w:val="num" w:pos="6480"/>
+        </w:tabs>
+        <w:ind w:left="6480" w:hanging="360"/>
+      </w:pPr>
+    </w:lvl>
+  </w:abstractNum>
+  <w:abstractNum w:abstractNumId="8" w15:restartNumberingAfterBreak="0">
     <w:nsid w:val="5A51299D"/>
     <w:multiLevelType w:val="multilevel"/>
     <w:tmpl w:val="560A1924"/>
@@ -3631,7 +4162,120 @@
       </w:rPr>
     </w:lvl>
   </w:abstractNum>
-  <w:abstractNum w:abstractNumId="6" w15:restartNumberingAfterBreak="0">
+  <w:abstractNum w:abstractNumId="9" w15:restartNumberingAfterBreak="0">
+    <w:nsid w:val="745954D6"/>
+    <w:multiLevelType w:val="multilevel"/>
+    <w:tmpl w:val="AD9CB970"/>
+    <w:lvl w:ilvl="0">
+      <w:start w:val="3"/>
+      <w:numFmt w:val="decimal"/>
+      <w:lvlText w:val="%1."/>
+      <w:lvlJc w:val="left"/>
+      <w:pPr>
+        <w:tabs>
+          <w:tab w:val="num" w:pos="720"/>
+        </w:tabs>
+        <w:ind w:left="720" w:hanging="360"/>
+      </w:pPr>
+    </w:lvl>
+    <w:lvl w:ilvl="1" w:tentative="1">
+      <w:start w:val="1"/>
+      <w:numFmt w:val="decimal"/>
+      <w:lvlText w:val="%2."/>
+      <w:lvlJc w:val="left"/>
+      <w:pPr>
+        <w:tabs>
+          <w:tab w:val="num" w:pos="1440"/>
+        </w:tabs>
+        <w:ind w:left="1440" w:hanging="360"/>
+      </w:pPr>
+    </w:lvl>
+    <w:lvl w:ilvl="2" w:tentative="1">
+      <w:start w:val="1"/>
+      <w:numFmt w:val="decimal"/>
+      <w:lvlText w:val="%3."/>
+      <w:lvlJc w:val="left"/>
+      <w:pPr>
+        <w:tabs>
+          <w:tab w:val="num" w:pos="2160"/>
+        </w:tabs>
+        <w:ind w:left="2160" w:hanging="360"/>
+      </w:pPr>
+    </w:lvl>
+    <w:lvl w:ilvl="3" w:tentative="1">
+      <w:start w:val="1"/>
+      <w:numFmt w:val="decimal"/>
+      <w:lvlText w:val="%4."/>
+      <w:lvlJc w:val="left"/>
+      <w:pPr>
+        <w:tabs>
+          <w:tab w:val="num" w:pos="2880"/>
+        </w:tabs>
+        <w:ind w:left="2880" w:hanging="360"/>
+      </w:pPr>
+    </w:lvl>
+    <w:lvl w:ilvl="4" w:tentative="1">
+      <w:start w:val="1"/>
+      <w:numFmt w:val="decimal"/>
+      <w:lvlText w:val="%5."/>
+      <w:lvlJc w:val="left"/>
+      <w:pPr>
+        <w:tabs>
+          <w:tab w:val="num" w:pos="3600"/>
+        </w:tabs>
+        <w:ind w:left="3600" w:hanging="360"/>
+      </w:pPr>
+    </w:lvl>
+    <w:lvl w:ilvl="5" w:tentative="1">
+      <w:start w:val="1"/>
+      <w:numFmt w:val="decimal"/>
+      <w:lvlText w:val="%6."/>
+      <w:lvlJc w:val="left"/>
+      <w:pPr>
+        <w:tabs>
+          <w:tab w:val="num" w:pos="4320"/>
+        </w:tabs>
+        <w:ind w:left="4320" w:hanging="360"/>
+      </w:pPr>
+    </w:lvl>
+    <w:lvl w:ilvl="6" w:tentative="1">
+      <w:start w:val="1"/>
+      <w:numFmt w:val="decimal"/>
+      <w:lvlText w:val="%7."/>
+      <w:lvlJc w:val="left"/>
+      <w:pPr>
+        <w:tabs>
+          <w:tab w:val="num" w:pos="5040"/>
+        </w:tabs>
+        <w:ind w:left="5040" w:hanging="360"/>
+      </w:pPr>
+    </w:lvl>
+    <w:lvl w:ilvl="7" w:tentative="1">
+      <w:start w:val="1"/>
+      <w:numFmt w:val="decimal"/>
+      <w:lvlText w:val="%8."/>
+      <w:lvlJc w:val="left"/>
+      <w:pPr>
+        <w:tabs>
+          <w:tab w:val="num" w:pos="5760"/>
+        </w:tabs>
+        <w:ind w:left="5760" w:hanging="360"/>
+      </w:pPr>
+    </w:lvl>
+    <w:lvl w:ilvl="8" w:tentative="1">
+      <w:start w:val="1"/>
+      <w:numFmt w:val="decimal"/>
+      <w:lvlText w:val="%9."/>
+      <w:lvlJc w:val="left"/>
+      <w:pPr>
+        <w:tabs>
+          <w:tab w:val="num" w:pos="6480"/>
+        </w:tabs>
+        <w:ind w:left="6480" w:hanging="360"/>
+      </w:pPr>
+    </w:lvl>
+  </w:abstractNum>
+  <w:abstractNum w:abstractNumId="10" w15:restartNumberingAfterBreak="0">
     <w:nsid w:val="765D23A3"/>
     <w:multiLevelType w:val="multilevel"/>
     <w:tmpl w:val="D2A25216"/>
@@ -3744,7 +4388,7 @@
       </w:rPr>
     </w:lvl>
   </w:abstractNum>
-  <w:abstractNum w:abstractNumId="7" w15:restartNumberingAfterBreak="0">
+  <w:abstractNum w:abstractNumId="11" w15:restartNumberingAfterBreak="0">
     <w:nsid w:val="7CEC4513"/>
     <w:multiLevelType w:val="multilevel"/>
     <w:tmpl w:val="425662FA"/>
@@ -3894,28 +4538,28 @@
     </w:lvl>
   </w:abstractNum>
   <w:num w:numId="1" w16cid:durableId="1270163187">
-    <w:abstractNumId w:val="0"/>
+    <w:abstractNumId w:val="2"/>
   </w:num>
   <w:num w:numId="2" w16cid:durableId="459570866">
+    <w:abstractNumId w:val="10"/>
+  </w:num>
+  <w:num w:numId="3" w16cid:durableId="849024672">
+    <w:abstractNumId w:val="5"/>
+  </w:num>
+  <w:num w:numId="4" w16cid:durableId="821657233">
+    <w:abstractNumId w:val="11"/>
+  </w:num>
+  <w:num w:numId="5" w16cid:durableId="1241062673">
+    <w:abstractNumId w:val="4"/>
+  </w:num>
+  <w:num w:numId="6" w16cid:durableId="1364162928">
     <w:abstractNumId w:val="6"/>
   </w:num>
-  <w:num w:numId="3" w16cid:durableId="849024672">
-    <w:abstractNumId w:val="3"/>
-  </w:num>
-  <w:num w:numId="4" w16cid:durableId="821657233">
-    <w:abstractNumId w:val="7"/>
-  </w:num>
-  <w:num w:numId="5" w16cid:durableId="1241062673">
-    <w:abstractNumId w:val="2"/>
-  </w:num>
-  <w:num w:numId="6" w16cid:durableId="1364162928">
-    <w:abstractNumId w:val="4"/>
-  </w:num>
   <w:num w:numId="7" w16cid:durableId="359862284">
-    <w:abstractNumId w:val="5"/>
+    <w:abstractNumId w:val="8"/>
   </w:num>
   <w:num w:numId="8" w16cid:durableId="522212175">
-    <w:abstractNumId w:val="5"/>
+    <w:abstractNumId w:val="8"/>
     <w:lvlOverride w:ilvl="1">
       <w:lvl w:ilvl="1">
         <w:numFmt w:val="bullet"/>
@@ -3935,7 +4579,7 @@
     </w:lvlOverride>
   </w:num>
   <w:num w:numId="9" w16cid:durableId="1231698532">
-    <w:abstractNumId w:val="5"/>
+    <w:abstractNumId w:val="8"/>
     <w:lvlOverride w:ilvl="1">
       <w:lvl w:ilvl="1">
         <w:numFmt w:val="bullet"/>
@@ -3955,7 +4599,7 @@
     </w:lvlOverride>
   </w:num>
   <w:num w:numId="10" w16cid:durableId="309602842">
-    <w:abstractNumId w:val="5"/>
+    <w:abstractNumId w:val="8"/>
     <w:lvlOverride w:ilvl="1">
       <w:lvl w:ilvl="1">
         <w:numFmt w:val="bullet"/>
@@ -3975,7 +4619,40 @@
     </w:lvlOverride>
   </w:num>
   <w:num w:numId="11" w16cid:durableId="1553032214">
+    <w:abstractNumId w:val="3"/>
+  </w:num>
+  <w:num w:numId="12" w16cid:durableId="424570421">
     <w:abstractNumId w:val="1"/>
+  </w:num>
+  <w:num w:numId="13" w16cid:durableId="934556420">
+    <w:abstractNumId w:val="7"/>
+    <w:lvlOverride w:ilvl="0">
+      <w:lvl w:ilvl="0">
+        <w:numFmt w:val="decimal"/>
+        <w:lvlText w:val="%1."/>
+        <w:lvlJc w:val="left"/>
+      </w:lvl>
+    </w:lvlOverride>
+  </w:num>
+  <w:num w:numId="14" w16cid:durableId="521091691">
+    <w:abstractNumId w:val="9"/>
+    <w:lvlOverride w:ilvl="0">
+      <w:lvl w:ilvl="0">
+        <w:numFmt w:val="decimal"/>
+        <w:lvlText w:val="%1."/>
+        <w:lvlJc w:val="left"/>
+      </w:lvl>
+    </w:lvlOverride>
+  </w:num>
+  <w:num w:numId="15" w16cid:durableId="121659170">
+    <w:abstractNumId w:val="0"/>
+    <w:lvlOverride w:ilvl="0">
+      <w:lvl w:ilvl="0">
+        <w:numFmt w:val="decimal"/>
+        <w:lvlText w:val="%1."/>
+        <w:lvlJc w:val="left"/>
+      </w:lvl>
+    </w:lvlOverride>
   </w:num>
 </w:numbering>
 </file>

</xml_diff>

<commit_message>
project plan intro done
</commit_message>
<xml_diff>
--- a/Project Plan.docx
+++ b/Project Plan.docx
@@ -4,517 +4,782 @@
   <w:body>
     <w:p>
       <w:pPr>
+        <w:pStyle w:val="Title"/>
+        <w:rPr>
+          <w:rFonts w:ascii="Arial" w:hAnsi="Arial" w:cs="Arial"/>
+        </w:rPr>
+      </w:pPr>
+      <w:r>
+        <w:rPr>
+          <w:rFonts w:ascii="Arial" w:hAnsi="Arial" w:cs="Arial"/>
+        </w:rPr>
+        <w:t>Project Plan</w:t>
+      </w:r>
+    </w:p>
+    <w:p>
+      <w:pPr>
+        <w:pStyle w:val="Title"/>
+        <w:rPr>
+          <w:rFonts w:ascii="Arial" w:hAnsi="Arial" w:cs="Arial"/>
+        </w:rPr>
+      </w:pPr>
+      <w:r>
+        <w:rPr>
+          <w:rFonts w:ascii="Arial" w:hAnsi="Arial" w:cs="Arial"/>
+        </w:rPr>
+        <w:t>&lt;Victoria State Accident&gt;</w:t>
+      </w:r>
+    </w:p>
+    <w:p>
+      <w:pPr>
+        <w:rPr>
+          <w:rFonts w:ascii="Arial" w:hAnsi="Arial" w:cs="Arial"/>
+        </w:rPr>
+      </w:pPr>
+      <w:r>
+        <w:rPr>
+          <w:rFonts w:ascii="Arial" w:hAnsi="Arial" w:cs="Arial"/>
+        </w:rPr>
+        <w:t>Eddie Thompson</w:t>
+      </w:r>
+      <w:r>
+        <w:rPr>
+          <w:rFonts w:ascii="Arial" w:hAnsi="Arial" w:cs="Arial"/>
+        </w:rPr>
+        <w:tab/>
+        <w:t>s5282264</w:t>
+      </w:r>
+    </w:p>
+    <w:p>
+      <w:pPr>
+        <w:rPr>
+          <w:rFonts w:ascii="Arial" w:hAnsi="Arial" w:cs="Arial"/>
+        </w:rPr>
+      </w:pPr>
+      <w:r>
+        <w:rPr>
+          <w:rFonts w:ascii="Arial" w:hAnsi="Arial" w:cs="Arial"/>
+        </w:rPr>
+        <w:t>Fletcher Bradley</w:t>
+      </w:r>
+      <w:r>
+        <w:rPr>
+          <w:rFonts w:ascii="Arial" w:hAnsi="Arial" w:cs="Arial"/>
+        </w:rPr>
+        <w:tab/>
+        <w:t>s5292215</w:t>
+      </w:r>
+    </w:p>
+    <w:p>
+      <w:pPr>
+        <w:rPr>
+          <w:rFonts w:ascii="Arial" w:hAnsi="Arial" w:cs="Arial"/>
+        </w:rPr>
+      </w:pPr>
+      <w:r>
+        <w:rPr>
+          <w:rFonts w:ascii="Arial" w:hAnsi="Arial" w:cs="Arial"/>
+        </w:rPr>
+        <w:t>Kei Giliam</w:t>
+      </w:r>
+      <w:r>
+        <w:rPr>
+          <w:rFonts w:ascii="Arial" w:hAnsi="Arial" w:cs="Arial"/>
+        </w:rPr>
+        <w:tab/>
+      </w:r>
+      <w:r>
+        <w:rPr>
+          <w:rFonts w:ascii="Arial" w:hAnsi="Arial" w:cs="Arial"/>
+        </w:rPr>
+        <w:tab/>
+        <w:t>s5270448</w:t>
+      </w:r>
+    </w:p>
+    <w:p>
+      <w:pPr>
+        <w:rPr>
+          <w:rFonts w:ascii="Arial" w:hAnsi="Arial" w:cs="Arial"/>
+        </w:rPr>
+      </w:pPr>
+      <w:r>
+        <w:rPr>
+          <w:rFonts w:ascii="Arial" w:hAnsi="Arial" w:cs="Arial"/>
+        </w:rPr>
+        <w:t>Assignment Groups 130</w:t>
+      </w:r>
+      <w:r>
+        <w:rPr>
+          <w:rFonts w:ascii="Arial" w:hAnsi="Arial" w:cs="Arial"/>
+        </w:rPr>
+        <w:br w:type="page"/>
+      </w:r>
+    </w:p>
+    <w:p>
+      <w:pPr>
         <w:pStyle w:val="NormalWeb"/>
         <w:spacing w:before="240" w:beforeAutospacing="0" w:after="240" w:afterAutospacing="0"/>
-      </w:pPr>
-      <w:r>
-        <w:rPr>
-          <w:rFonts w:ascii="Arial" w:hAnsi="Arial" w:cs="Arial"/>
-          <w:color w:val="000000"/>
-          <w:sz w:val="52"/>
-          <w:szCs w:val="52"/>
-        </w:rPr>
-        <w:t>Project Plan</w:t>
-      </w:r>
-    </w:p>
-    <w:p>
-      <w:pPr>
-        <w:pStyle w:val="NormalWeb"/>
-        <w:spacing w:before="240" w:beforeAutospacing="0" w:after="240" w:afterAutospacing="0"/>
-      </w:pPr>
-      <w:r>
-        <w:rPr>
-          <w:rFonts w:ascii="Arial" w:hAnsi="Arial" w:cs="Arial"/>
-          <w:color w:val="000000"/>
-          <w:sz w:val="28"/>
-          <w:szCs w:val="28"/>
-        </w:rPr>
-        <w:t xml:space="preserve">&lt;Victoria State Accident </w:t>
-      </w:r>
-      <w:proofErr w:type="spellStart"/>
-      <w:r>
-        <w:rPr>
-          <w:rFonts w:ascii="Arial" w:hAnsi="Arial" w:cs="Arial"/>
-          <w:color w:val="000000"/>
-          <w:sz w:val="28"/>
-          <w:szCs w:val="28"/>
-        </w:rPr>
-        <w:t>DataSet</w:t>
-      </w:r>
-      <w:proofErr w:type="spellEnd"/>
-      <w:r>
-        <w:rPr>
-          <w:rFonts w:ascii="Arial" w:hAnsi="Arial" w:cs="Arial"/>
-          <w:color w:val="000000"/>
-          <w:sz w:val="28"/>
-          <w:szCs w:val="28"/>
-        </w:rPr>
-        <w:t>&gt;</w:t>
-      </w:r>
-    </w:p>
-    <w:p>
-      <w:pPr>
-        <w:pStyle w:val="NormalWeb"/>
-        <w:spacing w:before="240" w:beforeAutospacing="0" w:after="240" w:afterAutospacing="0"/>
-      </w:pPr>
-      <w:r>
-        <w:rPr>
-          <w:rFonts w:ascii="Arial" w:hAnsi="Arial" w:cs="Arial"/>
-          <w:color w:val="000000"/>
-          <w:sz w:val="28"/>
-          <w:szCs w:val="28"/>
-        </w:rPr>
-        <w:t>Eddie Thompson</w:t>
-      </w:r>
-      <w:r>
-        <w:rPr>
-          <w:rStyle w:val="apple-tab-span"/>
-          <w:rFonts w:ascii="Arial" w:eastAsiaTheme="majorEastAsia" w:hAnsi="Arial" w:cs="Arial"/>
-          <w:color w:val="000000"/>
-          <w:sz w:val="28"/>
-          <w:szCs w:val="28"/>
-        </w:rPr>
-        <w:tab/>
-      </w:r>
-      <w:r>
-        <w:rPr>
-          <w:rFonts w:ascii="Arial" w:hAnsi="Arial" w:cs="Arial"/>
-          <w:color w:val="000000"/>
-          <w:sz w:val="28"/>
-          <w:szCs w:val="28"/>
-        </w:rPr>
-        <w:t>s5282264</w:t>
-      </w:r>
-    </w:p>
-    <w:p>
-      <w:pPr>
-        <w:pStyle w:val="NormalWeb"/>
-        <w:spacing w:before="240" w:beforeAutospacing="0" w:after="240" w:afterAutospacing="0"/>
-      </w:pPr>
-      <w:r>
-        <w:rPr>
-          <w:rFonts w:ascii="Arial" w:hAnsi="Arial" w:cs="Arial"/>
-          <w:color w:val="000000"/>
-          <w:sz w:val="28"/>
-          <w:szCs w:val="28"/>
-        </w:rPr>
-        <w:t>Fletcher Bradley</w:t>
-      </w:r>
-      <w:r>
-        <w:rPr>
-          <w:rStyle w:val="apple-tab-span"/>
-          <w:rFonts w:ascii="Arial" w:eastAsiaTheme="majorEastAsia" w:hAnsi="Arial" w:cs="Arial"/>
-          <w:color w:val="000000"/>
-          <w:sz w:val="28"/>
-          <w:szCs w:val="28"/>
-        </w:rPr>
-        <w:tab/>
-      </w:r>
-      <w:r>
-        <w:rPr>
-          <w:rFonts w:ascii="Arial" w:hAnsi="Arial" w:cs="Arial"/>
-          <w:color w:val="000000"/>
-          <w:sz w:val="28"/>
-          <w:szCs w:val="28"/>
-        </w:rPr>
-        <w:t>s5292215</w:t>
-      </w:r>
-    </w:p>
-    <w:p>
-      <w:pPr>
-        <w:pStyle w:val="NormalWeb"/>
-        <w:spacing w:before="240" w:beforeAutospacing="0" w:after="240" w:afterAutospacing="0"/>
-      </w:pPr>
-      <w:r>
-        <w:rPr>
-          <w:rFonts w:ascii="Arial" w:hAnsi="Arial" w:cs="Arial"/>
-          <w:color w:val="000000"/>
-          <w:sz w:val="28"/>
-          <w:szCs w:val="28"/>
-        </w:rPr>
-        <w:t>Kei Giliam</w:t>
-      </w:r>
-      <w:r>
-        <w:rPr>
-          <w:rStyle w:val="apple-tab-span"/>
-          <w:rFonts w:ascii="Arial" w:eastAsiaTheme="majorEastAsia" w:hAnsi="Arial" w:cs="Arial"/>
-          <w:color w:val="000000"/>
-          <w:sz w:val="28"/>
-          <w:szCs w:val="28"/>
-        </w:rPr>
-        <w:tab/>
-      </w:r>
-      <w:r>
-        <w:rPr>
-          <w:rStyle w:val="apple-tab-span"/>
-          <w:rFonts w:ascii="Arial" w:eastAsiaTheme="majorEastAsia" w:hAnsi="Arial" w:cs="Arial"/>
-          <w:color w:val="000000"/>
-          <w:sz w:val="28"/>
-          <w:szCs w:val="28"/>
-        </w:rPr>
-        <w:tab/>
-      </w:r>
-      <w:r>
-        <w:rPr>
-          <w:rFonts w:ascii="Arial" w:hAnsi="Arial" w:cs="Arial"/>
-          <w:color w:val="000000"/>
-          <w:sz w:val="28"/>
-          <w:szCs w:val="28"/>
-        </w:rPr>
-        <w:t>s5270448</w:t>
-      </w:r>
-    </w:p>
-    <w:p/>
-    <w:p>
-      <w:pPr>
-        <w:pStyle w:val="NormalWeb"/>
-        <w:spacing w:before="240" w:beforeAutospacing="0" w:after="240" w:afterAutospacing="0"/>
-      </w:pPr>
-      <w:r>
-        <w:rPr>
-          <w:rFonts w:ascii="Arial" w:hAnsi="Arial" w:cs="Arial"/>
-          <w:color w:val="000000"/>
-          <w:sz w:val="28"/>
-          <w:szCs w:val="28"/>
-        </w:rPr>
-        <w:t> </w:t>
-      </w:r>
-    </w:p>
-    <w:p>
-      <w:pPr>
-        <w:pStyle w:val="NormalWeb"/>
-        <w:spacing w:before="240" w:beforeAutospacing="0" w:after="240" w:afterAutospacing="0"/>
-      </w:pPr>
-      <w:r>
-        <w:rPr>
-          <w:rFonts w:ascii="Arial" w:hAnsi="Arial" w:cs="Arial"/>
-          <w:color w:val="000000"/>
-          <w:sz w:val="28"/>
-          <w:szCs w:val="28"/>
-        </w:rPr>
-        <w:t>Table of Contents</w:t>
-      </w:r>
-    </w:p>
-    <w:p>
-      <w:pPr>
-        <w:pStyle w:val="NormalWeb"/>
-        <w:spacing w:before="240" w:beforeAutospacing="0" w:after="240" w:afterAutospacing="0"/>
-      </w:pPr>
-      <w:r>
-        <w:rPr>
-          <w:rFonts w:ascii="Arial" w:hAnsi="Arial" w:cs="Arial"/>
-          <w:color w:val="000000"/>
-          <w:sz w:val="28"/>
-          <w:szCs w:val="28"/>
-        </w:rPr>
-        <w:t xml:space="preserve">1.0    </w:t>
-      </w:r>
-      <w:r>
-        <w:rPr>
-          <w:rStyle w:val="apple-tab-span"/>
-          <w:rFonts w:ascii="Arial" w:eastAsiaTheme="majorEastAsia" w:hAnsi="Arial" w:cs="Arial"/>
-          <w:color w:val="000000"/>
-          <w:sz w:val="28"/>
-          <w:szCs w:val="28"/>
-        </w:rPr>
-        <w:tab/>
-      </w:r>
-      <w:r>
-        <w:rPr>
-          <w:rFonts w:ascii="Arial" w:hAnsi="Arial" w:cs="Arial"/>
-          <w:color w:val="000000"/>
-          <w:sz w:val="28"/>
-          <w:szCs w:val="28"/>
-        </w:rPr>
-        <w:t>Introduction. 3</w:t>
-      </w:r>
-    </w:p>
-    <w:p>
-      <w:pPr>
-        <w:pStyle w:val="NormalWeb"/>
-        <w:spacing w:before="240" w:beforeAutospacing="0" w:after="240" w:afterAutospacing="0"/>
-      </w:pPr>
-      <w:r>
-        <w:rPr>
-          <w:rFonts w:ascii="Arial" w:hAnsi="Arial" w:cs="Arial"/>
-          <w:color w:val="000000"/>
-          <w:sz w:val="28"/>
-          <w:szCs w:val="28"/>
-        </w:rPr>
-        <w:t xml:space="preserve">1.1    </w:t>
-      </w:r>
-      <w:r>
-        <w:rPr>
-          <w:rStyle w:val="apple-tab-span"/>
-          <w:rFonts w:ascii="Arial" w:eastAsiaTheme="majorEastAsia" w:hAnsi="Arial" w:cs="Arial"/>
-          <w:color w:val="000000"/>
-          <w:sz w:val="28"/>
-          <w:szCs w:val="28"/>
-        </w:rPr>
-        <w:tab/>
-      </w:r>
-      <w:r>
-        <w:rPr>
-          <w:rFonts w:ascii="Arial" w:hAnsi="Arial" w:cs="Arial"/>
-          <w:color w:val="000000"/>
-          <w:sz w:val="28"/>
-          <w:szCs w:val="28"/>
-        </w:rPr>
-        <w:t>Problem Background. 3</w:t>
-      </w:r>
-    </w:p>
-    <w:p>
-      <w:pPr>
-        <w:pStyle w:val="NormalWeb"/>
-        <w:spacing w:before="240" w:beforeAutospacing="0" w:after="240" w:afterAutospacing="0"/>
-      </w:pPr>
-      <w:r>
-        <w:rPr>
-          <w:rFonts w:ascii="Arial" w:hAnsi="Arial" w:cs="Arial"/>
-          <w:color w:val="000000"/>
-          <w:sz w:val="28"/>
-          <w:szCs w:val="28"/>
-        </w:rPr>
-        <w:t xml:space="preserve">1.2    </w:t>
-      </w:r>
-      <w:r>
-        <w:rPr>
-          <w:rStyle w:val="apple-tab-span"/>
-          <w:rFonts w:ascii="Arial" w:eastAsiaTheme="majorEastAsia" w:hAnsi="Arial" w:cs="Arial"/>
-          <w:color w:val="000000"/>
-          <w:sz w:val="28"/>
-          <w:szCs w:val="28"/>
-        </w:rPr>
-        <w:tab/>
-      </w:r>
-      <w:r>
-        <w:rPr>
-          <w:rFonts w:ascii="Arial" w:hAnsi="Arial" w:cs="Arial"/>
-          <w:color w:val="000000"/>
-          <w:sz w:val="28"/>
-          <w:szCs w:val="28"/>
-        </w:rPr>
-        <w:t>Scope. 3</w:t>
-      </w:r>
-    </w:p>
-    <w:p>
-      <w:pPr>
-        <w:pStyle w:val="NormalWeb"/>
-        <w:spacing w:before="240" w:beforeAutospacing="0" w:after="240" w:afterAutospacing="0"/>
-      </w:pPr>
-      <w:r>
-        <w:rPr>
-          <w:rFonts w:ascii="Arial" w:hAnsi="Arial" w:cs="Arial"/>
-          <w:color w:val="000000"/>
-          <w:sz w:val="28"/>
-          <w:szCs w:val="28"/>
-        </w:rPr>
-        <w:t xml:space="preserve">1.3    </w:t>
-      </w:r>
-      <w:r>
-        <w:rPr>
-          <w:rStyle w:val="apple-tab-span"/>
-          <w:rFonts w:ascii="Arial" w:eastAsiaTheme="majorEastAsia" w:hAnsi="Arial" w:cs="Arial"/>
-          <w:color w:val="000000"/>
-          <w:sz w:val="28"/>
-          <w:szCs w:val="28"/>
-        </w:rPr>
-        <w:tab/>
-      </w:r>
-      <w:r>
-        <w:rPr>
-          <w:rFonts w:ascii="Arial" w:hAnsi="Arial" w:cs="Arial"/>
-          <w:color w:val="000000"/>
-          <w:sz w:val="28"/>
-          <w:szCs w:val="28"/>
-        </w:rPr>
-        <w:t>Document contents. 3</w:t>
-      </w:r>
-    </w:p>
-    <w:p>
-      <w:pPr>
-        <w:pStyle w:val="NormalWeb"/>
-        <w:spacing w:before="240" w:beforeAutospacing="0" w:after="240" w:afterAutospacing="0"/>
-      </w:pPr>
-      <w:r>
-        <w:rPr>
-          <w:rFonts w:ascii="Arial" w:hAnsi="Arial" w:cs="Arial"/>
-          <w:color w:val="000000"/>
-          <w:sz w:val="28"/>
-          <w:szCs w:val="28"/>
-        </w:rPr>
-        <w:t xml:space="preserve">2.0    </w:t>
-      </w:r>
-      <w:r>
-        <w:rPr>
-          <w:rStyle w:val="apple-tab-span"/>
-          <w:rFonts w:ascii="Arial" w:eastAsiaTheme="majorEastAsia" w:hAnsi="Arial" w:cs="Arial"/>
-          <w:color w:val="000000"/>
-          <w:sz w:val="28"/>
-          <w:szCs w:val="28"/>
-        </w:rPr>
-        <w:tab/>
-      </w:r>
-      <w:r>
-        <w:rPr>
-          <w:rFonts w:ascii="Arial" w:hAnsi="Arial" w:cs="Arial"/>
-          <w:color w:val="000000"/>
-          <w:sz w:val="28"/>
-          <w:szCs w:val="28"/>
-        </w:rPr>
-        <w:t>Work Breakdown Structure. 4</w:t>
-      </w:r>
-    </w:p>
-    <w:p>
-      <w:pPr>
-        <w:pStyle w:val="NormalWeb"/>
-        <w:spacing w:before="240" w:beforeAutospacing="0" w:after="240" w:afterAutospacing="0"/>
-      </w:pPr>
-      <w:r>
-        <w:rPr>
-          <w:rFonts w:ascii="Arial" w:hAnsi="Arial" w:cs="Arial"/>
-          <w:color w:val="000000"/>
-          <w:sz w:val="28"/>
-          <w:szCs w:val="28"/>
-        </w:rPr>
-        <w:t xml:space="preserve">3.0    </w:t>
-      </w:r>
-      <w:r>
-        <w:rPr>
-          <w:rStyle w:val="apple-tab-span"/>
-          <w:rFonts w:ascii="Arial" w:eastAsiaTheme="majorEastAsia" w:hAnsi="Arial" w:cs="Arial"/>
-          <w:color w:val="000000"/>
-          <w:sz w:val="28"/>
-          <w:szCs w:val="28"/>
-        </w:rPr>
-        <w:tab/>
-      </w:r>
-      <w:r>
-        <w:rPr>
-          <w:rFonts w:ascii="Arial" w:hAnsi="Arial" w:cs="Arial"/>
-          <w:color w:val="000000"/>
-          <w:sz w:val="28"/>
-          <w:szCs w:val="28"/>
-        </w:rPr>
-        <w:t>Activity Definition &amp; Estimation. 5</w:t>
-      </w:r>
-    </w:p>
-    <w:p>
-      <w:pPr>
-        <w:pStyle w:val="NormalWeb"/>
-        <w:spacing w:before="240" w:beforeAutospacing="0" w:after="240" w:afterAutospacing="0"/>
-      </w:pPr>
-      <w:r>
-        <w:rPr>
-          <w:rFonts w:ascii="Arial" w:hAnsi="Arial" w:cs="Arial"/>
-          <w:color w:val="000000"/>
-          <w:sz w:val="28"/>
-          <w:szCs w:val="28"/>
-        </w:rPr>
-        <w:t xml:space="preserve">4.0    </w:t>
-      </w:r>
-      <w:r>
-        <w:rPr>
-          <w:rStyle w:val="apple-tab-span"/>
-          <w:rFonts w:ascii="Arial" w:eastAsiaTheme="majorEastAsia" w:hAnsi="Arial" w:cs="Arial"/>
-          <w:color w:val="000000"/>
-          <w:sz w:val="28"/>
-          <w:szCs w:val="28"/>
-        </w:rPr>
-        <w:tab/>
-      </w:r>
-      <w:r>
-        <w:rPr>
-          <w:rFonts w:ascii="Arial" w:hAnsi="Arial" w:cs="Arial"/>
-          <w:color w:val="000000"/>
-          <w:sz w:val="28"/>
-          <w:szCs w:val="28"/>
-        </w:rPr>
-        <w:t>Gantt Chart 6</w:t>
-      </w:r>
-    </w:p>
-    <w:p>
-      <w:pPr>
-        <w:pStyle w:val="NormalWeb"/>
-        <w:spacing w:before="240" w:beforeAutospacing="0" w:after="240" w:afterAutospacing="0"/>
-      </w:pPr>
-      <w:r>
-        <w:rPr>
-          <w:rFonts w:ascii="Arial" w:hAnsi="Arial" w:cs="Arial"/>
-          <w:color w:val="000000"/>
-          <w:sz w:val="28"/>
-          <w:szCs w:val="28"/>
-        </w:rPr>
-        <w:t> </w:t>
-      </w:r>
-    </w:p>
-    <w:p>
-      <w:pPr>
-        <w:pStyle w:val="NormalWeb"/>
-        <w:spacing w:before="240" w:beforeAutospacing="0" w:after="240" w:afterAutospacing="0"/>
-      </w:pPr>
-      <w:r>
-        <w:rPr>
-          <w:rFonts w:ascii="Arial" w:hAnsi="Arial" w:cs="Arial"/>
-          <w:color w:val="000000"/>
-          <w:sz w:val="28"/>
-          <w:szCs w:val="28"/>
-        </w:rPr>
-        <w:t> </w:t>
-      </w:r>
-    </w:p>
-    <w:p>
-      <w:pPr>
-        <w:pStyle w:val="NormalWeb"/>
-        <w:spacing w:before="240" w:beforeAutospacing="0" w:after="240" w:afterAutospacing="0"/>
-      </w:pPr>
-      <w:r>
-        <w:rPr>
-          <w:rFonts w:ascii="Arial" w:hAnsi="Arial" w:cs="Arial"/>
-          <w:color w:val="000000"/>
-          <w:sz w:val="28"/>
-          <w:szCs w:val="28"/>
-        </w:rPr>
-        <w:t> </w:t>
-      </w:r>
-    </w:p>
-    <w:p>
-      <w:pPr>
-        <w:pStyle w:val="NormalWeb"/>
-        <w:spacing w:before="240" w:beforeAutospacing="0" w:after="240" w:afterAutospacing="0"/>
-      </w:pPr>
-      <w:r>
-        <w:rPr>
-          <w:rFonts w:ascii="Arial" w:hAnsi="Arial" w:cs="Arial"/>
-          <w:color w:val="000000"/>
-          <w:sz w:val="28"/>
-          <w:szCs w:val="28"/>
-        </w:rPr>
-        <w:t> </w:t>
-      </w:r>
-    </w:p>
-    <w:p/>
-    <w:p>
-      <w:pPr>
-        <w:pStyle w:val="NormalWeb"/>
-        <w:spacing w:before="240" w:beforeAutospacing="0" w:after="240" w:afterAutospacing="0"/>
-      </w:pPr>
-      <w:r>
-        <w:rPr>
-          <w:rFonts w:ascii="Arial" w:hAnsi="Arial" w:cs="Arial"/>
-          <w:color w:val="000000"/>
-          <w:sz w:val="28"/>
-          <w:szCs w:val="28"/>
-        </w:rPr>
-        <w:t> </w:t>
-      </w:r>
-    </w:p>
-    <w:p/>
+        <w:rPr>
+          <w:rFonts w:ascii="Arial" w:hAnsi="Arial" w:cs="Arial"/>
+          <w:sz w:val="22"/>
+          <w:szCs w:val="22"/>
+          <w:lang w:val="en-AU"/>
+        </w:rPr>
+      </w:pPr>
+    </w:p>
+    <w:sdt>
+      <w:sdtPr>
+        <w:rPr>
+          <w:rFonts w:ascii="Arial" w:hAnsi="Arial" w:cs="Arial"/>
+        </w:rPr>
+        <w:id w:val="-43365202"/>
+        <w:docPartObj>
+          <w:docPartGallery w:val="Table of Contents"/>
+          <w:docPartUnique/>
+        </w:docPartObj>
+      </w:sdtPr>
+      <w:sdtEndPr>
+        <w:rPr>
+          <w:rFonts w:eastAsiaTheme="minorEastAsia"/>
+          <w:noProof/>
+          <w:color w:val="auto"/>
+          <w:sz w:val="22"/>
+          <w:szCs w:val="22"/>
+        </w:rPr>
+      </w:sdtEndPr>
+      <w:sdtContent>
+        <w:p>
+          <w:pPr>
+            <w:pStyle w:val="TOCHeading"/>
+            <w:rPr>
+              <w:rFonts w:ascii="Arial" w:hAnsi="Arial" w:cs="Arial"/>
+            </w:rPr>
+          </w:pPr>
+          <w:r>
+            <w:rPr>
+              <w:rFonts w:ascii="Arial" w:hAnsi="Arial" w:cs="Arial"/>
+            </w:rPr>
+            <w:t>Table of Contents</w:t>
+          </w:r>
+        </w:p>
+        <w:p>
+          <w:pPr>
+            <w:pStyle w:val="TOC1"/>
+            <w:tabs>
+              <w:tab w:val="right" w:leader="dot" w:pos="9016"/>
+            </w:tabs>
+            <w:rPr>
+              <w:rFonts w:ascii="Arial" w:hAnsi="Arial" w:cs="Arial"/>
+              <w:noProof/>
+              <w:kern w:val="2"/>
+              <w:lang w:val="en-US" w:eastAsia="ja-JP"/>
+              <w14:ligatures w14:val="standardContextual"/>
+            </w:rPr>
+          </w:pPr>
+          <w:r>
+            <w:rPr>
+              <w:rFonts w:ascii="Arial" w:hAnsi="Arial" w:cs="Arial"/>
+            </w:rPr>
+            <w:fldChar w:fldCharType="begin"/>
+          </w:r>
+          <w:r>
+            <w:rPr>
+              <w:rFonts w:ascii="Arial" w:hAnsi="Arial" w:cs="Arial"/>
+            </w:rPr>
+            <w:instrText xml:space="preserve"> TOC \o "1-3" \h \z \u </w:instrText>
+          </w:r>
+          <w:r>
+            <w:rPr>
+              <w:rFonts w:ascii="Arial" w:hAnsi="Arial" w:cs="Arial"/>
+            </w:rPr>
+            <w:fldChar w:fldCharType="separate"/>
+          </w:r>
+          <w:hyperlink w:anchor="_Toc144669086" w:history="1">
+            <w:r>
+              <w:rPr>
+                <w:rStyle w:val="Hyperlink"/>
+                <w:rFonts w:ascii="Arial" w:hAnsi="Arial" w:cs="Arial"/>
+                <w:noProof/>
+              </w:rPr>
+              <w:t>1.0  Introduction</w:t>
+            </w:r>
+            <w:r>
+              <w:rPr>
+                <w:rFonts w:ascii="Arial" w:hAnsi="Arial" w:cs="Arial"/>
+                <w:noProof/>
+                <w:webHidden/>
+              </w:rPr>
+              <w:tab/>
+            </w:r>
+            <w:r>
+              <w:rPr>
+                <w:rFonts w:ascii="Arial" w:hAnsi="Arial" w:cs="Arial"/>
+                <w:noProof/>
+                <w:webHidden/>
+              </w:rPr>
+              <w:fldChar w:fldCharType="begin"/>
+            </w:r>
+            <w:r>
+              <w:rPr>
+                <w:rFonts w:ascii="Arial" w:hAnsi="Arial" w:cs="Arial"/>
+                <w:noProof/>
+                <w:webHidden/>
+              </w:rPr>
+              <w:instrText xml:space="preserve"> PAGEREF _Toc144669086 \h </w:instrText>
+            </w:r>
+            <w:r>
+              <w:rPr>
+                <w:rFonts w:ascii="Arial" w:hAnsi="Arial" w:cs="Arial"/>
+                <w:noProof/>
+                <w:webHidden/>
+              </w:rPr>
+            </w:r>
+            <w:r>
+              <w:rPr>
+                <w:rFonts w:ascii="Arial" w:hAnsi="Arial" w:cs="Arial"/>
+                <w:noProof/>
+                <w:webHidden/>
+              </w:rPr>
+              <w:fldChar w:fldCharType="separate"/>
+            </w:r>
+            <w:r>
+              <w:rPr>
+                <w:rFonts w:ascii="Arial" w:hAnsi="Arial" w:cs="Arial"/>
+                <w:noProof/>
+                <w:webHidden/>
+              </w:rPr>
+              <w:t>2</w:t>
+            </w:r>
+            <w:r>
+              <w:rPr>
+                <w:rFonts w:ascii="Arial" w:hAnsi="Arial" w:cs="Arial"/>
+                <w:noProof/>
+                <w:webHidden/>
+              </w:rPr>
+              <w:fldChar w:fldCharType="end"/>
+            </w:r>
+          </w:hyperlink>
+        </w:p>
+        <w:p>
+          <w:pPr>
+            <w:pStyle w:val="TOC2"/>
+            <w:tabs>
+              <w:tab w:val="right" w:leader="dot" w:pos="9016"/>
+            </w:tabs>
+            <w:rPr>
+              <w:rFonts w:ascii="Arial" w:hAnsi="Arial" w:cs="Arial"/>
+              <w:noProof/>
+              <w:kern w:val="2"/>
+              <w:lang w:val="en-US" w:eastAsia="ja-JP"/>
+              <w14:ligatures w14:val="standardContextual"/>
+            </w:rPr>
+          </w:pPr>
+          <w:hyperlink w:anchor="_Toc144669087" w:history="1">
+            <w:r>
+              <w:rPr>
+                <w:rStyle w:val="Hyperlink"/>
+                <w:rFonts w:ascii="Arial" w:hAnsi="Arial" w:cs="Arial"/>
+                <w:noProof/>
+              </w:rPr>
+              <w:t>1.1   Background</w:t>
+            </w:r>
+            <w:r>
+              <w:rPr>
+                <w:rFonts w:ascii="Arial" w:hAnsi="Arial" w:cs="Arial"/>
+                <w:noProof/>
+                <w:webHidden/>
+              </w:rPr>
+              <w:tab/>
+            </w:r>
+            <w:r>
+              <w:rPr>
+                <w:rFonts w:ascii="Arial" w:hAnsi="Arial" w:cs="Arial"/>
+                <w:noProof/>
+                <w:webHidden/>
+              </w:rPr>
+              <w:fldChar w:fldCharType="begin"/>
+            </w:r>
+            <w:r>
+              <w:rPr>
+                <w:rFonts w:ascii="Arial" w:hAnsi="Arial" w:cs="Arial"/>
+                <w:noProof/>
+                <w:webHidden/>
+              </w:rPr>
+              <w:instrText xml:space="preserve"> PAGEREF _Toc144669087 \h </w:instrText>
+            </w:r>
+            <w:r>
+              <w:rPr>
+                <w:rFonts w:ascii="Arial" w:hAnsi="Arial" w:cs="Arial"/>
+                <w:noProof/>
+                <w:webHidden/>
+              </w:rPr>
+            </w:r>
+            <w:r>
+              <w:rPr>
+                <w:rFonts w:ascii="Arial" w:hAnsi="Arial" w:cs="Arial"/>
+                <w:noProof/>
+                <w:webHidden/>
+              </w:rPr>
+              <w:fldChar w:fldCharType="separate"/>
+            </w:r>
+            <w:r>
+              <w:rPr>
+                <w:rFonts w:ascii="Arial" w:hAnsi="Arial" w:cs="Arial"/>
+                <w:noProof/>
+                <w:webHidden/>
+              </w:rPr>
+              <w:t>2</w:t>
+            </w:r>
+            <w:r>
+              <w:rPr>
+                <w:rFonts w:ascii="Arial" w:hAnsi="Arial" w:cs="Arial"/>
+                <w:noProof/>
+                <w:webHidden/>
+              </w:rPr>
+              <w:fldChar w:fldCharType="end"/>
+            </w:r>
+          </w:hyperlink>
+        </w:p>
+        <w:p>
+          <w:pPr>
+            <w:pStyle w:val="TOC2"/>
+            <w:tabs>
+              <w:tab w:val="right" w:leader="dot" w:pos="9016"/>
+            </w:tabs>
+            <w:rPr>
+              <w:rFonts w:ascii="Arial" w:hAnsi="Arial" w:cs="Arial"/>
+              <w:noProof/>
+              <w:kern w:val="2"/>
+              <w:lang w:val="en-US" w:eastAsia="ja-JP"/>
+              <w14:ligatures w14:val="standardContextual"/>
+            </w:rPr>
+          </w:pPr>
+          <w:hyperlink w:anchor="_Toc144669088" w:history="1">
+            <w:r>
+              <w:rPr>
+                <w:rStyle w:val="Hyperlink"/>
+                <w:rFonts w:ascii="Arial" w:hAnsi="Arial" w:cs="Arial"/>
+                <w:noProof/>
+              </w:rPr>
+              <w:t>1.2   Scope</w:t>
+            </w:r>
+            <w:r>
+              <w:rPr>
+                <w:rFonts w:ascii="Arial" w:hAnsi="Arial" w:cs="Arial"/>
+                <w:noProof/>
+                <w:webHidden/>
+              </w:rPr>
+              <w:tab/>
+            </w:r>
+            <w:r>
+              <w:rPr>
+                <w:rFonts w:ascii="Arial" w:hAnsi="Arial" w:cs="Arial"/>
+                <w:noProof/>
+                <w:webHidden/>
+              </w:rPr>
+              <w:fldChar w:fldCharType="begin"/>
+            </w:r>
+            <w:r>
+              <w:rPr>
+                <w:rFonts w:ascii="Arial" w:hAnsi="Arial" w:cs="Arial"/>
+                <w:noProof/>
+                <w:webHidden/>
+              </w:rPr>
+              <w:instrText xml:space="preserve"> PAGEREF _Toc144669088 \h </w:instrText>
+            </w:r>
+            <w:r>
+              <w:rPr>
+                <w:rFonts w:ascii="Arial" w:hAnsi="Arial" w:cs="Arial"/>
+                <w:noProof/>
+                <w:webHidden/>
+              </w:rPr>
+            </w:r>
+            <w:r>
+              <w:rPr>
+                <w:rFonts w:ascii="Arial" w:hAnsi="Arial" w:cs="Arial"/>
+                <w:noProof/>
+                <w:webHidden/>
+              </w:rPr>
+              <w:fldChar w:fldCharType="separate"/>
+            </w:r>
+            <w:r>
+              <w:rPr>
+                <w:rFonts w:ascii="Arial" w:hAnsi="Arial" w:cs="Arial"/>
+                <w:noProof/>
+                <w:webHidden/>
+              </w:rPr>
+              <w:t>3</w:t>
+            </w:r>
+            <w:r>
+              <w:rPr>
+                <w:rFonts w:ascii="Arial" w:hAnsi="Arial" w:cs="Arial"/>
+                <w:noProof/>
+                <w:webHidden/>
+              </w:rPr>
+              <w:fldChar w:fldCharType="end"/>
+            </w:r>
+          </w:hyperlink>
+        </w:p>
+        <w:p>
+          <w:pPr>
+            <w:pStyle w:val="TOC2"/>
+            <w:tabs>
+              <w:tab w:val="right" w:leader="dot" w:pos="9016"/>
+            </w:tabs>
+            <w:rPr>
+              <w:rFonts w:ascii="Arial" w:hAnsi="Arial" w:cs="Arial"/>
+              <w:noProof/>
+              <w:kern w:val="2"/>
+              <w:lang w:val="en-US" w:eastAsia="ja-JP"/>
+              <w14:ligatures w14:val="standardContextual"/>
+            </w:rPr>
+          </w:pPr>
+          <w:hyperlink w:anchor="_Toc144669089" w:history="1">
+            <w:r>
+              <w:rPr>
+                <w:rStyle w:val="Hyperlink"/>
+                <w:rFonts w:ascii="Arial" w:hAnsi="Arial" w:cs="Arial"/>
+                <w:noProof/>
+              </w:rPr>
+              <w:t>1.3   Document contents</w:t>
+            </w:r>
+            <w:r>
+              <w:rPr>
+                <w:rFonts w:ascii="Arial" w:hAnsi="Arial" w:cs="Arial"/>
+                <w:noProof/>
+                <w:webHidden/>
+              </w:rPr>
+              <w:tab/>
+            </w:r>
+            <w:r>
+              <w:rPr>
+                <w:rFonts w:ascii="Arial" w:hAnsi="Arial" w:cs="Arial"/>
+                <w:noProof/>
+                <w:webHidden/>
+              </w:rPr>
+              <w:fldChar w:fldCharType="begin"/>
+            </w:r>
+            <w:r>
+              <w:rPr>
+                <w:rFonts w:ascii="Arial" w:hAnsi="Arial" w:cs="Arial"/>
+                <w:noProof/>
+                <w:webHidden/>
+              </w:rPr>
+              <w:instrText xml:space="preserve"> PAGEREF _Toc144669089 \h </w:instrText>
+            </w:r>
+            <w:r>
+              <w:rPr>
+                <w:rFonts w:ascii="Arial" w:hAnsi="Arial" w:cs="Arial"/>
+                <w:noProof/>
+                <w:webHidden/>
+              </w:rPr>
+            </w:r>
+            <w:r>
+              <w:rPr>
+                <w:rFonts w:ascii="Arial" w:hAnsi="Arial" w:cs="Arial"/>
+                <w:noProof/>
+                <w:webHidden/>
+              </w:rPr>
+              <w:fldChar w:fldCharType="separate"/>
+            </w:r>
+            <w:r>
+              <w:rPr>
+                <w:rFonts w:ascii="Arial" w:hAnsi="Arial" w:cs="Arial"/>
+                <w:noProof/>
+                <w:webHidden/>
+              </w:rPr>
+              <w:t>4</w:t>
+            </w:r>
+            <w:r>
+              <w:rPr>
+                <w:rFonts w:ascii="Arial" w:hAnsi="Arial" w:cs="Arial"/>
+                <w:noProof/>
+                <w:webHidden/>
+              </w:rPr>
+              <w:fldChar w:fldCharType="end"/>
+            </w:r>
+          </w:hyperlink>
+        </w:p>
+        <w:p>
+          <w:pPr>
+            <w:pStyle w:val="TOC1"/>
+            <w:tabs>
+              <w:tab w:val="right" w:leader="dot" w:pos="9016"/>
+            </w:tabs>
+            <w:rPr>
+              <w:rFonts w:ascii="Arial" w:hAnsi="Arial" w:cs="Arial"/>
+              <w:noProof/>
+              <w:kern w:val="2"/>
+              <w:lang w:val="en-US" w:eastAsia="ja-JP"/>
+              <w14:ligatures w14:val="standardContextual"/>
+            </w:rPr>
+          </w:pPr>
+          <w:hyperlink w:anchor="_Toc144669090" w:history="1">
+            <w:r>
+              <w:rPr>
+                <w:rStyle w:val="Hyperlink"/>
+                <w:rFonts w:ascii="Arial" w:hAnsi="Arial" w:cs="Arial"/>
+                <w:noProof/>
+              </w:rPr>
+              <w:t>2.0  Work Breakdown Structure</w:t>
+            </w:r>
+            <w:r>
+              <w:rPr>
+                <w:rFonts w:ascii="Arial" w:hAnsi="Arial" w:cs="Arial"/>
+                <w:noProof/>
+                <w:webHidden/>
+              </w:rPr>
+              <w:tab/>
+            </w:r>
+            <w:r>
+              <w:rPr>
+                <w:rFonts w:ascii="Arial" w:hAnsi="Arial" w:cs="Arial"/>
+                <w:noProof/>
+                <w:webHidden/>
+              </w:rPr>
+              <w:fldChar w:fldCharType="begin"/>
+            </w:r>
+            <w:r>
+              <w:rPr>
+                <w:rFonts w:ascii="Arial" w:hAnsi="Arial" w:cs="Arial"/>
+                <w:noProof/>
+                <w:webHidden/>
+              </w:rPr>
+              <w:instrText xml:space="preserve"> PAGEREF _Toc144669090 \h </w:instrText>
+            </w:r>
+            <w:r>
+              <w:rPr>
+                <w:rFonts w:ascii="Arial" w:hAnsi="Arial" w:cs="Arial"/>
+                <w:noProof/>
+                <w:webHidden/>
+              </w:rPr>
+            </w:r>
+            <w:r>
+              <w:rPr>
+                <w:rFonts w:ascii="Arial" w:hAnsi="Arial" w:cs="Arial"/>
+                <w:noProof/>
+                <w:webHidden/>
+              </w:rPr>
+              <w:fldChar w:fldCharType="separate"/>
+            </w:r>
+            <w:r>
+              <w:rPr>
+                <w:rFonts w:ascii="Arial" w:hAnsi="Arial" w:cs="Arial"/>
+                <w:noProof/>
+                <w:webHidden/>
+              </w:rPr>
+              <w:t>5</w:t>
+            </w:r>
+            <w:r>
+              <w:rPr>
+                <w:rFonts w:ascii="Arial" w:hAnsi="Arial" w:cs="Arial"/>
+                <w:noProof/>
+                <w:webHidden/>
+              </w:rPr>
+              <w:fldChar w:fldCharType="end"/>
+            </w:r>
+          </w:hyperlink>
+        </w:p>
+        <w:p>
+          <w:pPr>
+            <w:pStyle w:val="TOC1"/>
+            <w:tabs>
+              <w:tab w:val="right" w:leader="dot" w:pos="9016"/>
+            </w:tabs>
+            <w:rPr>
+              <w:rFonts w:ascii="Arial" w:hAnsi="Arial" w:cs="Arial"/>
+              <w:noProof/>
+              <w:kern w:val="2"/>
+              <w:lang w:val="en-US" w:eastAsia="ja-JP"/>
+              <w14:ligatures w14:val="standardContextual"/>
+            </w:rPr>
+          </w:pPr>
+          <w:hyperlink w:anchor="_Toc144669091" w:history="1">
+            <w:r>
+              <w:rPr>
+                <w:rStyle w:val="Hyperlink"/>
+                <w:rFonts w:ascii="Arial" w:hAnsi="Arial" w:cs="Arial"/>
+                <w:noProof/>
+              </w:rPr>
+              <w:t>3.0  Activity Definition &amp; Estimation</w:t>
+            </w:r>
+            <w:r>
+              <w:rPr>
+                <w:rFonts w:ascii="Arial" w:hAnsi="Arial" w:cs="Arial"/>
+                <w:noProof/>
+                <w:webHidden/>
+              </w:rPr>
+              <w:tab/>
+            </w:r>
+            <w:r>
+              <w:rPr>
+                <w:rFonts w:ascii="Arial" w:hAnsi="Arial" w:cs="Arial"/>
+                <w:noProof/>
+                <w:webHidden/>
+              </w:rPr>
+              <w:fldChar w:fldCharType="begin"/>
+            </w:r>
+            <w:r>
+              <w:rPr>
+                <w:rFonts w:ascii="Arial" w:hAnsi="Arial" w:cs="Arial"/>
+                <w:noProof/>
+                <w:webHidden/>
+              </w:rPr>
+              <w:instrText xml:space="preserve"> PAGEREF _Toc144669091 \h </w:instrText>
+            </w:r>
+            <w:r>
+              <w:rPr>
+                <w:rFonts w:ascii="Arial" w:hAnsi="Arial" w:cs="Arial"/>
+                <w:noProof/>
+                <w:webHidden/>
+              </w:rPr>
+            </w:r>
+            <w:r>
+              <w:rPr>
+                <w:rFonts w:ascii="Arial" w:hAnsi="Arial" w:cs="Arial"/>
+                <w:noProof/>
+                <w:webHidden/>
+              </w:rPr>
+              <w:fldChar w:fldCharType="separate"/>
+            </w:r>
+            <w:r>
+              <w:rPr>
+                <w:rFonts w:ascii="Arial" w:hAnsi="Arial" w:cs="Arial"/>
+                <w:noProof/>
+                <w:webHidden/>
+              </w:rPr>
+              <w:t>8</w:t>
+            </w:r>
+            <w:r>
+              <w:rPr>
+                <w:rFonts w:ascii="Arial" w:hAnsi="Arial" w:cs="Arial"/>
+                <w:noProof/>
+                <w:webHidden/>
+              </w:rPr>
+              <w:fldChar w:fldCharType="end"/>
+            </w:r>
+          </w:hyperlink>
+        </w:p>
+        <w:p>
+          <w:pPr>
+            <w:pStyle w:val="TOC1"/>
+            <w:tabs>
+              <w:tab w:val="right" w:leader="dot" w:pos="9016"/>
+            </w:tabs>
+            <w:rPr>
+              <w:rFonts w:ascii="Arial" w:hAnsi="Arial" w:cs="Arial"/>
+              <w:noProof/>
+              <w:kern w:val="2"/>
+              <w:lang w:val="en-US" w:eastAsia="ja-JP"/>
+              <w14:ligatures w14:val="standardContextual"/>
+            </w:rPr>
+          </w:pPr>
+          <w:hyperlink w:anchor="_Toc144669092" w:history="1">
+            <w:r>
+              <w:rPr>
+                <w:rStyle w:val="Hyperlink"/>
+                <w:rFonts w:ascii="Arial" w:hAnsi="Arial" w:cs="Arial"/>
+                <w:noProof/>
+              </w:rPr>
+              <w:t>4.0  Gantt Chart</w:t>
+            </w:r>
+            <w:r>
+              <w:rPr>
+                <w:rFonts w:ascii="Arial" w:hAnsi="Arial" w:cs="Arial"/>
+                <w:noProof/>
+                <w:webHidden/>
+              </w:rPr>
+              <w:tab/>
+            </w:r>
+            <w:r>
+              <w:rPr>
+                <w:rFonts w:ascii="Arial" w:hAnsi="Arial" w:cs="Arial"/>
+                <w:noProof/>
+                <w:webHidden/>
+              </w:rPr>
+              <w:fldChar w:fldCharType="begin"/>
+            </w:r>
+            <w:r>
+              <w:rPr>
+                <w:rFonts w:ascii="Arial" w:hAnsi="Arial" w:cs="Arial"/>
+                <w:noProof/>
+                <w:webHidden/>
+              </w:rPr>
+              <w:instrText xml:space="preserve"> PAGEREF _Toc144669092 \h </w:instrText>
+            </w:r>
+            <w:r>
+              <w:rPr>
+                <w:rFonts w:ascii="Arial" w:hAnsi="Arial" w:cs="Arial"/>
+                <w:noProof/>
+                <w:webHidden/>
+              </w:rPr>
+            </w:r>
+            <w:r>
+              <w:rPr>
+                <w:rFonts w:ascii="Arial" w:hAnsi="Arial" w:cs="Arial"/>
+                <w:noProof/>
+                <w:webHidden/>
+              </w:rPr>
+              <w:fldChar w:fldCharType="separate"/>
+            </w:r>
+            <w:r>
+              <w:rPr>
+                <w:rFonts w:ascii="Arial" w:hAnsi="Arial" w:cs="Arial"/>
+                <w:noProof/>
+                <w:webHidden/>
+              </w:rPr>
+              <w:t>11</w:t>
+            </w:r>
+            <w:r>
+              <w:rPr>
+                <w:rFonts w:ascii="Arial" w:hAnsi="Arial" w:cs="Arial"/>
+                <w:noProof/>
+                <w:webHidden/>
+              </w:rPr>
+              <w:fldChar w:fldCharType="end"/>
+            </w:r>
+          </w:hyperlink>
+        </w:p>
+        <w:p>
+          <w:pPr>
+            <w:rPr>
+              <w:rFonts w:ascii="Arial" w:hAnsi="Arial" w:cs="Arial"/>
+            </w:rPr>
+          </w:pPr>
+          <w:r>
+            <w:rPr>
+              <w:rFonts w:ascii="Arial" w:hAnsi="Arial" w:cs="Arial"/>
+              <w:b/>
+              <w:bCs/>
+              <w:noProof/>
+            </w:rPr>
+            <w:fldChar w:fldCharType="end"/>
+          </w:r>
+        </w:p>
+      </w:sdtContent>
+    </w:sdt>
+    <w:p>
+      <w:pPr>
+        <w:rPr>
+          <w:rFonts w:ascii="Arial" w:hAnsi="Arial" w:cs="Arial"/>
+        </w:rPr>
+      </w:pPr>
+      <w:r>
+        <w:rPr>
+          <w:rFonts w:ascii="Arial" w:hAnsi="Arial" w:cs="Arial"/>
+        </w:rPr>
+        <w:br w:type="page"/>
+      </w:r>
+    </w:p>
     <w:p>
       <w:pPr>
         <w:pStyle w:val="Heading1"/>
         <w:spacing w:after="120"/>
-      </w:pPr>
+        <w:rPr>
+          <w:rFonts w:ascii="Arial" w:hAnsi="Arial" w:cs="Arial"/>
+        </w:rPr>
+      </w:pPr>
+      <w:bookmarkStart w:id="0" w:name="_Toc144669086"/>
       <w:proofErr w:type="gramStart"/>
       <w:r>
         <w:rPr>
@@ -546,15 +811,26 @@
         </w:rPr>
         <w:t>Introduction</w:t>
       </w:r>
+      <w:bookmarkEnd w:id="0"/>
       <w:proofErr w:type="gramEnd"/>
     </w:p>
-    <w:p/>
+    <w:p>
+      <w:pPr>
+        <w:rPr>
+          <w:rFonts w:ascii="Arial" w:hAnsi="Arial" w:cs="Arial"/>
+        </w:rPr>
+      </w:pPr>
+    </w:p>
     <w:p>
       <w:pPr>
         <w:pStyle w:val="Heading2"/>
         <w:spacing w:before="360" w:after="80"/>
         <w:ind w:left="720"/>
-      </w:pPr>
+        <w:rPr>
+          <w:rFonts w:ascii="Arial" w:hAnsi="Arial" w:cs="Arial"/>
+        </w:rPr>
+      </w:pPr>
+      <w:bookmarkStart w:id="1" w:name="_Toc144669087"/>
       <w:r>
         <w:rPr>
           <w:rFonts w:ascii="Arial" w:hAnsi="Arial" w:cs="Arial"/>
@@ -584,32 +860,25 @@
         </w:rPr>
         <w:t>Background</w:t>
       </w:r>
+      <w:bookmarkEnd w:id="1"/>
     </w:p>
     <w:p>
       <w:pPr>
         <w:pStyle w:val="NormalWeb"/>
         <w:spacing w:before="0" w:beforeAutospacing="0" w:after="0" w:afterAutospacing="0"/>
-      </w:pPr>
-      <w:r>
-        <w:rPr>
-          <w:rFonts w:ascii="Arial" w:hAnsi="Arial" w:cs="Arial"/>
-          <w:color w:val="000000"/>
-          <w:sz w:val="22"/>
-          <w:szCs w:val="22"/>
-        </w:rPr>
-        <w:t xml:space="preserve">This document is a project planning for displaying all data, visual charts, search keywords, and analysis in categories from a database. The database is a dataset of Victoria State Accident Dataset. [1] This dataset is –. The road safety data is provided by VicRoads. [2] The dataset </w:t>
-      </w:r>
-      <w:proofErr w:type="gramStart"/>
-      <w:r>
-        <w:rPr>
-          <w:rFonts w:ascii="Arial" w:hAnsi="Arial" w:cs="Arial"/>
-          <w:color w:val="000000"/>
-          <w:sz w:val="22"/>
-          <w:szCs w:val="22"/>
-        </w:rPr>
-        <w:t>includes;</w:t>
-      </w:r>
-      <w:proofErr w:type="gramEnd"/>
+        <w:rPr>
+          <w:rFonts w:ascii="Arial" w:hAnsi="Arial" w:cs="Arial"/>
+        </w:rPr>
+      </w:pPr>
+      <w:r>
+        <w:rPr>
+          <w:rFonts w:ascii="Arial" w:hAnsi="Arial" w:cs="Arial"/>
+          <w:color w:val="000000"/>
+          <w:sz w:val="22"/>
+          <w:szCs w:val="22"/>
+        </w:rPr>
+        <w:t>This document is a project planning for displaying all data, visual charts, search keywords, and analysis in categories from a database. The database is a dataset of Victoria State Accident Dataset. [1] This dataset is –. The road safety data is provided by VicRoads. [2] The dataset includes;</w:t>
+      </w:r>
     </w:p>
     <w:p>
       <w:pPr>
@@ -879,25 +1148,17 @@
           <w:sz w:val="22"/>
           <w:szCs w:val="22"/>
         </w:rPr>
-        <w:t xml:space="preserve">Reason to get </w:t>
-      </w:r>
-      <w:proofErr w:type="gramStart"/>
-      <w:r>
-        <w:rPr>
-          <w:rFonts w:ascii="Arial" w:hAnsi="Arial" w:cs="Arial"/>
-          <w:color w:val="000000"/>
-          <w:sz w:val="22"/>
-          <w:szCs w:val="22"/>
-        </w:rPr>
-        <w:t>accidents</w:t>
-      </w:r>
-      <w:proofErr w:type="gramEnd"/>
+        <w:t>Reason to get accidents</w:t>
+      </w:r>
     </w:p>
     <w:p>
       <w:pPr>
         <w:pStyle w:val="NormalWeb"/>
         <w:spacing w:before="0" w:beforeAutospacing="0" w:after="0" w:afterAutospacing="0"/>
         <w:ind w:left="720"/>
+        <w:rPr>
+          <w:rFonts w:ascii="Arial" w:hAnsi="Arial" w:cs="Arial"/>
+        </w:rPr>
       </w:pPr>
       <w:r>
         <w:rPr>
@@ -913,6 +1174,9 @@
       <w:pPr>
         <w:pStyle w:val="NormalWeb"/>
         <w:spacing w:before="0" w:beforeAutospacing="0" w:after="0" w:afterAutospacing="0"/>
+        <w:rPr>
+          <w:rFonts w:ascii="Arial" w:hAnsi="Arial" w:cs="Arial"/>
+        </w:rPr>
       </w:pPr>
       <w:r>
         <w:rPr>
@@ -940,7 +1204,11 @@
         <w:pStyle w:val="Heading2"/>
         <w:spacing w:before="360" w:after="80"/>
         <w:ind w:left="720"/>
-      </w:pPr>
+        <w:rPr>
+          <w:rFonts w:ascii="Arial" w:hAnsi="Arial" w:cs="Arial"/>
+        </w:rPr>
+      </w:pPr>
+      <w:bookmarkStart w:id="2" w:name="_Toc144669088"/>
       <w:r>
         <w:rPr>
           <w:rFonts w:ascii="Arial" w:hAnsi="Arial" w:cs="Arial"/>
@@ -970,11 +1238,15 @@
         </w:rPr>
         <w:t>Scope</w:t>
       </w:r>
+      <w:bookmarkEnd w:id="2"/>
     </w:p>
     <w:p>
       <w:pPr>
         <w:pStyle w:val="NormalWeb"/>
         <w:spacing w:before="240" w:beforeAutospacing="0" w:after="240" w:afterAutospacing="0"/>
+        <w:rPr>
+          <w:rFonts w:ascii="Arial" w:hAnsi="Arial" w:cs="Arial"/>
+        </w:rPr>
       </w:pPr>
       <w:r>
         <w:rPr>
@@ -990,6 +1262,9 @@
       <w:pPr>
         <w:pStyle w:val="NormalWeb"/>
         <w:spacing w:before="240" w:beforeAutospacing="0" w:after="240" w:afterAutospacing="0"/>
+        <w:rPr>
+          <w:rFonts w:ascii="Arial" w:hAnsi="Arial" w:cs="Arial"/>
+        </w:rPr>
       </w:pPr>
       <w:r>
         <w:rPr>
@@ -1005,6 +1280,9 @@
       <w:pPr>
         <w:pStyle w:val="NormalWeb"/>
         <w:spacing w:before="240" w:beforeAutospacing="0" w:after="240" w:afterAutospacing="0"/>
+        <w:rPr>
+          <w:rFonts w:ascii="Arial" w:hAnsi="Arial" w:cs="Arial"/>
+        </w:rPr>
       </w:pPr>
       <w:r>
         <w:rPr>
@@ -1098,6 +1376,9 @@
       <w:pPr>
         <w:pStyle w:val="NormalWeb"/>
         <w:spacing w:before="240" w:beforeAutospacing="0" w:after="240" w:afterAutospacing="0"/>
+        <w:rPr>
+          <w:rFonts w:ascii="Arial" w:hAnsi="Arial" w:cs="Arial"/>
+        </w:rPr>
       </w:pPr>
       <w:r>
         <w:rPr>
@@ -1165,6 +1446,9 @@
       <w:pPr>
         <w:pStyle w:val="NormalWeb"/>
         <w:spacing w:before="240" w:beforeAutospacing="0" w:after="240" w:afterAutospacing="0"/>
+        <w:rPr>
+          <w:rFonts w:ascii="Arial" w:hAnsi="Arial" w:cs="Arial"/>
+        </w:rPr>
       </w:pPr>
       <w:r>
         <w:rPr>
@@ -1467,6 +1751,9 @@
       <w:pPr>
         <w:pStyle w:val="NormalWeb"/>
         <w:spacing w:before="240" w:beforeAutospacing="0" w:after="240" w:afterAutospacing="0"/>
+        <w:rPr>
+          <w:rFonts w:ascii="Arial" w:hAnsi="Arial" w:cs="Arial"/>
+        </w:rPr>
       </w:pPr>
       <w:r>
         <w:rPr>
@@ -1527,19 +1814,8 @@
           <w:sz w:val="22"/>
           <w:szCs w:val="22"/>
         </w:rPr>
-        <w:t xml:space="preserve">The result is 100% </w:t>
-      </w:r>
-      <w:proofErr w:type="gramStart"/>
-      <w:r>
-        <w:rPr>
-          <w:rFonts w:ascii="Arial" w:hAnsi="Arial" w:cs="Arial"/>
-          <w:color w:val="000000"/>
-          <w:sz w:val="22"/>
-          <w:szCs w:val="22"/>
-        </w:rPr>
-        <w:t>finished</w:t>
-      </w:r>
-      <w:proofErr w:type="gramEnd"/>
+        <w:t>The result is 100% finished</w:t>
+      </w:r>
     </w:p>
     <w:p>
       <w:pPr>
@@ -1668,24 +1944,16 @@
           <w:sz w:val="22"/>
           <w:szCs w:val="22"/>
         </w:rPr>
-        <w:t xml:space="preserve">The number is almost </w:t>
-      </w:r>
-      <w:proofErr w:type="gramStart"/>
-      <w:r>
-        <w:rPr>
-          <w:rFonts w:ascii="Arial" w:hAnsi="Arial" w:cs="Arial"/>
-          <w:color w:val="000000"/>
-          <w:sz w:val="22"/>
-          <w:szCs w:val="22"/>
-        </w:rPr>
-        <w:t>0</w:t>
-      </w:r>
-      <w:proofErr w:type="gramEnd"/>
+        <w:t>The number is almost 0</w:t>
+      </w:r>
     </w:p>
     <w:p>
       <w:pPr>
         <w:pStyle w:val="NormalWeb"/>
         <w:spacing w:before="0" w:beforeAutospacing="0" w:after="0" w:afterAutospacing="0"/>
+        <w:rPr>
+          <w:rFonts w:ascii="Arial" w:hAnsi="Arial" w:cs="Arial"/>
+        </w:rPr>
       </w:pPr>
       <w:r>
         <w:rPr>
@@ -1701,35 +1969,18 @@
       <w:pPr>
         <w:pStyle w:val="NormalWeb"/>
         <w:spacing w:before="0" w:beforeAutospacing="0" w:after="0" w:afterAutospacing="0"/>
-      </w:pPr>
-      <w:r>
-        <w:rPr>
-          <w:rFonts w:ascii="Arial" w:hAnsi="Arial" w:cs="Arial"/>
-          <w:color w:val="000000"/>
-          <w:sz w:val="22"/>
-          <w:szCs w:val="22"/>
-        </w:rPr>
-        <w:t xml:space="preserve">The risks and threats of this project </w:t>
-      </w:r>
-      <w:proofErr w:type="gramStart"/>
-      <w:r>
-        <w:rPr>
-          <w:rFonts w:ascii="Arial" w:hAnsi="Arial" w:cs="Arial"/>
-          <w:color w:val="000000"/>
-          <w:sz w:val="22"/>
-          <w:szCs w:val="22"/>
-        </w:rPr>
-        <w:t>is</w:t>
-      </w:r>
-      <w:proofErr w:type="gramEnd"/>
-      <w:r>
-        <w:rPr>
-          <w:rFonts w:ascii="Arial" w:hAnsi="Arial" w:cs="Arial"/>
-          <w:color w:val="000000"/>
-          <w:sz w:val="22"/>
-          <w:szCs w:val="22"/>
-        </w:rPr>
-        <w:t xml:space="preserve"> loss of data. Keeping backup of this data will avoid the risk.</w:t>
+        <w:rPr>
+          <w:rFonts w:ascii="Arial" w:hAnsi="Arial" w:cs="Arial"/>
+        </w:rPr>
+      </w:pPr>
+      <w:r>
+        <w:rPr>
+          <w:rFonts w:ascii="Arial" w:hAnsi="Arial" w:cs="Arial"/>
+          <w:color w:val="000000"/>
+          <w:sz w:val="22"/>
+          <w:szCs w:val="22"/>
+        </w:rPr>
+        <w:t>The risks and threats of this project is loss of data. Keeping backup of this data will avoid the risk.</w:t>
       </w:r>
     </w:p>
     <w:p>
@@ -1737,7 +1988,11 @@
         <w:pStyle w:val="Heading2"/>
         <w:spacing w:before="360" w:after="80"/>
         <w:ind w:left="720"/>
-      </w:pPr>
+        <w:rPr>
+          <w:rFonts w:ascii="Arial" w:hAnsi="Arial" w:cs="Arial"/>
+        </w:rPr>
+      </w:pPr>
+      <w:bookmarkStart w:id="3" w:name="_Toc144669089"/>
       <w:r>
         <w:rPr>
           <w:rFonts w:ascii="Arial" w:hAnsi="Arial" w:cs="Arial"/>
@@ -1767,20 +2022,128 @@
         </w:rPr>
         <w:t>Document contents</w:t>
       </w:r>
+      <w:bookmarkEnd w:id="3"/>
     </w:p>
     <w:p>
       <w:pPr>
         <w:pStyle w:val="NormalWeb"/>
         <w:spacing w:before="240" w:beforeAutospacing="0" w:after="240" w:afterAutospacing="0"/>
-      </w:pPr>
-      <w:r>
-        <w:rPr>
-          <w:rFonts w:ascii="Arial" w:hAnsi="Arial" w:cs="Arial"/>
-          <w:color w:val="000000"/>
-          <w:sz w:val="22"/>
-          <w:szCs w:val="22"/>
-        </w:rPr>
-        <w:t xml:space="preserve">These documents </w:t>
+        <w:rPr>
+          <w:rFonts w:ascii="Arial" w:hAnsi="Arial" w:cs="Arial"/>
+        </w:rPr>
+      </w:pPr>
+      <w:r>
+        <w:rPr>
+          <w:rFonts w:ascii="Arial" w:hAnsi="Arial" w:cs="Arial"/>
+          <w:color w:val="000000"/>
+          <w:sz w:val="22"/>
+          <w:szCs w:val="22"/>
+        </w:rPr>
+        <w:t>This project document contains several documents;</w:t>
+      </w:r>
+    </w:p>
+    <w:p>
+      <w:pPr>
+        <w:pStyle w:val="NormalWeb"/>
+        <w:numPr>
+          <w:ilvl w:val="0"/>
+          <w:numId w:val="56"/>
+        </w:numPr>
+        <w:spacing w:before="240" w:beforeAutospacing="0" w:after="0" w:afterAutospacing="0"/>
+        <w:textAlignment w:val="baseline"/>
+        <w:rPr>
+          <w:rFonts w:ascii="Arial" w:hAnsi="Arial" w:cs="Arial"/>
+          <w:color w:val="000000"/>
+          <w:sz w:val="22"/>
+          <w:szCs w:val="22"/>
+        </w:rPr>
+      </w:pPr>
+      <w:r>
+        <w:rPr>
+          <w:rFonts w:ascii="Arial" w:hAnsi="Arial" w:cs="Arial"/>
+          <w:color w:val="000000"/>
+          <w:sz w:val="22"/>
+          <w:szCs w:val="22"/>
+        </w:rPr>
+        <w:t>Project Plan.docx: This document which is detailed of the project plan.</w:t>
+      </w:r>
+    </w:p>
+    <w:p>
+      <w:pPr>
+        <w:pStyle w:val="NormalWeb"/>
+        <w:numPr>
+          <w:ilvl w:val="0"/>
+          <w:numId w:val="56"/>
+        </w:numPr>
+        <w:spacing w:before="0" w:beforeAutospacing="0" w:after="0" w:afterAutospacing="0"/>
+        <w:textAlignment w:val="baseline"/>
+        <w:rPr>
+          <w:rFonts w:ascii="Arial" w:hAnsi="Arial" w:cs="Arial"/>
+          <w:color w:val="000000"/>
+          <w:sz w:val="22"/>
+          <w:szCs w:val="22"/>
+        </w:rPr>
+      </w:pPr>
+      <w:r>
+        <w:rPr>
+          <w:rFonts w:ascii="Arial" w:hAnsi="Arial" w:cs="Arial"/>
+          <w:color w:val="000000"/>
+          <w:sz w:val="22"/>
+          <w:szCs w:val="22"/>
+        </w:rPr>
+        <w:t>Gantt chart.xlsx: Gantt chart of this project.</w:t>
+      </w:r>
+    </w:p>
+    <w:p>
+      <w:pPr>
+        <w:pStyle w:val="NormalWeb"/>
+        <w:numPr>
+          <w:ilvl w:val="0"/>
+          <w:numId w:val="56"/>
+        </w:numPr>
+        <w:spacing w:before="0" w:beforeAutospacing="0" w:after="0" w:afterAutospacing="0"/>
+        <w:textAlignment w:val="baseline"/>
+        <w:rPr>
+          <w:rFonts w:ascii="Arial" w:hAnsi="Arial" w:cs="Arial"/>
+          <w:color w:val="000000"/>
+          <w:sz w:val="22"/>
+          <w:szCs w:val="22"/>
+        </w:rPr>
+      </w:pPr>
+      <w:r>
+        <w:rPr>
+          <w:rFonts w:ascii="Arial" w:hAnsi="Arial" w:cs="Arial"/>
+          <w:color w:val="000000"/>
+          <w:sz w:val="22"/>
+          <w:szCs w:val="22"/>
+        </w:rPr>
+        <w:t>Software Design Documant.docx: details of design of this project software.</w:t>
+      </w:r>
+    </w:p>
+    <w:p>
+      <w:pPr>
+        <w:pStyle w:val="NormalWeb"/>
+        <w:numPr>
+          <w:ilvl w:val="0"/>
+          <w:numId w:val="56"/>
+        </w:numPr>
+        <w:spacing w:before="0" w:beforeAutospacing="0" w:after="0" w:afterAutospacing="0"/>
+        <w:textAlignment w:val="baseline"/>
+        <w:rPr>
+          <w:rFonts w:ascii="Arial" w:hAnsi="Arial" w:cs="Arial"/>
+          <w:color w:val="000000"/>
+          <w:sz w:val="22"/>
+          <w:szCs w:val="22"/>
+        </w:rPr>
+      </w:pPr>
+      <w:r>
+        <w:rPr>
+          <w:rFonts w:ascii="Arial" w:hAnsi="Arial" w:cs="Arial"/>
+          <w:color w:val="000000"/>
+          <w:sz w:val="22"/>
+          <w:szCs w:val="22"/>
+        </w:rPr>
+        <w:t xml:space="preserve">Software Testing Report.docx: details of </w:t>
       </w:r>
       <w:proofErr w:type="gramStart"/>
       <w:r>
@@ -1790,7 +2153,7 @@
           <w:sz w:val="22"/>
           <w:szCs w:val="22"/>
         </w:rPr>
-        <w:t>contain</w:t>
+        <w:t>testing built</w:t>
       </w:r>
       <w:proofErr w:type="gramEnd"/>
       <w:r>
@@ -1800,14 +2163,224 @@
           <w:sz w:val="22"/>
           <w:szCs w:val="22"/>
         </w:rPr>
-        <w:t> </w:t>
+        <w:t xml:space="preserve"> software.</w:t>
+      </w:r>
+    </w:p>
+    <w:p>
+      <w:pPr>
+        <w:pStyle w:val="NormalWeb"/>
+        <w:numPr>
+          <w:ilvl w:val="0"/>
+          <w:numId w:val="56"/>
+        </w:numPr>
+        <w:spacing w:before="0" w:beforeAutospacing="0" w:after="0" w:afterAutospacing="0"/>
+        <w:textAlignment w:val="baseline"/>
+        <w:rPr>
+          <w:rFonts w:ascii="Arial" w:hAnsi="Arial" w:cs="Arial"/>
+          <w:color w:val="000000"/>
+          <w:sz w:val="22"/>
+          <w:szCs w:val="22"/>
+        </w:rPr>
+      </w:pPr>
+      <w:r>
+        <w:rPr>
+          <w:rFonts w:ascii="Arial" w:hAnsi="Arial" w:cs="Arial"/>
+          <w:color w:val="000000"/>
+          <w:sz w:val="22"/>
+          <w:szCs w:val="22"/>
+        </w:rPr>
+        <w:t>Exclusive Summary.docx: summary document of this project.</w:t>
+      </w:r>
+    </w:p>
+    <w:p>
+      <w:pPr>
+        <w:pStyle w:val="NormalWeb"/>
+        <w:numPr>
+          <w:ilvl w:val="0"/>
+          <w:numId w:val="56"/>
+        </w:numPr>
+        <w:spacing w:before="0" w:beforeAutospacing="0" w:after="0" w:afterAutospacing="0"/>
+        <w:textAlignment w:val="baseline"/>
+        <w:rPr>
+          <w:rFonts w:ascii="Arial" w:hAnsi="Arial" w:cs="Arial"/>
+          <w:color w:val="000000"/>
+          <w:sz w:val="22"/>
+          <w:szCs w:val="22"/>
+        </w:rPr>
+      </w:pPr>
+      <w:r>
+        <w:rPr>
+          <w:rFonts w:ascii="Arial" w:hAnsi="Arial" w:cs="Arial"/>
+          <w:color w:val="000000"/>
+          <w:sz w:val="22"/>
+          <w:szCs w:val="22"/>
+        </w:rPr>
+        <w:t>git_log.txt: the communication log of this project.</w:t>
+      </w:r>
+    </w:p>
+    <w:p>
+      <w:pPr>
+        <w:pStyle w:val="NormalWeb"/>
+        <w:numPr>
+          <w:ilvl w:val="0"/>
+          <w:numId w:val="56"/>
+        </w:numPr>
+        <w:spacing w:before="0" w:beforeAutospacing="0" w:after="240" w:afterAutospacing="0"/>
+        <w:textAlignment w:val="baseline"/>
+        <w:rPr>
+          <w:rFonts w:ascii="Arial" w:hAnsi="Arial" w:cs="Arial"/>
+          <w:color w:val="000000"/>
+          <w:sz w:val="22"/>
+          <w:szCs w:val="22"/>
+        </w:rPr>
+      </w:pPr>
+      <w:r>
+        <w:rPr>
+          <w:rFonts w:ascii="Arial" w:hAnsi="Arial" w:cs="Arial"/>
+          <w:color w:val="000000"/>
+          <w:sz w:val="22"/>
+          <w:szCs w:val="22"/>
+        </w:rPr>
+        <w:t>time log.docx: worked date and approx</w:t>
+      </w:r>
+      <w:r>
+        <w:rPr>
+          <w:rFonts w:ascii="Arial" w:hAnsi="Arial" w:cs="Arial"/>
+          <w:color w:val="000000"/>
+          <w:sz w:val="22"/>
+          <w:szCs w:val="22"/>
+        </w:rPr>
+        <w:t>imately</w:t>
+      </w:r>
+      <w:r>
+        <w:rPr>
+          <w:rFonts w:ascii="Arial" w:hAnsi="Arial" w:cs="Arial"/>
+          <w:color w:val="000000"/>
+          <w:sz w:val="22"/>
+          <w:szCs w:val="22"/>
+        </w:rPr>
+        <w:t xml:space="preserve"> time log this project member has spent. </w:t>
       </w:r>
     </w:p>
     <w:p>
       <w:pPr>
         <w:pStyle w:val="NormalWeb"/>
         <w:spacing w:before="240" w:beforeAutospacing="0" w:after="240" w:afterAutospacing="0"/>
-        <w:ind w:left="860"/>
+        <w:rPr>
+          <w:rFonts w:ascii="Arial" w:hAnsi="Arial" w:cs="Arial"/>
+        </w:rPr>
+      </w:pPr>
+      <w:r>
+        <w:rPr>
+          <w:rFonts w:ascii="Arial" w:hAnsi="Arial" w:cs="Arial"/>
+          <w:color w:val="000000"/>
+          <w:sz w:val="22"/>
+          <w:szCs w:val="22"/>
+        </w:rPr>
+        <w:t>There are several software and applications this project uses.</w:t>
+      </w:r>
+    </w:p>
+    <w:p>
+      <w:pPr>
+        <w:pStyle w:val="NormalWeb"/>
+        <w:spacing w:before="240" w:beforeAutospacing="0" w:after="240" w:afterAutospacing="0"/>
+        <w:rPr>
+          <w:rFonts w:ascii="Arial" w:hAnsi="Arial" w:cs="Arial"/>
+        </w:rPr>
+      </w:pPr>
+      <w:r>
+        <w:rPr>
+          <w:rFonts w:ascii="Arial" w:hAnsi="Arial" w:cs="Arial"/>
+          <w:color w:val="000000"/>
+          <w:sz w:val="22"/>
+          <w:szCs w:val="22"/>
+        </w:rPr>
+        <w:t>For creating documents and communication: Microsoft Office Word, Microsoft Office Excel, GitHub, Git Bash, Git Flow Chart.</w:t>
+      </w:r>
+    </w:p>
+    <w:p>
+      <w:pPr>
+        <w:pStyle w:val="NormalWeb"/>
+        <w:spacing w:before="240" w:beforeAutospacing="0" w:after="240" w:afterAutospacing="0"/>
+        <w:rPr>
+          <w:rFonts w:ascii="Arial" w:hAnsi="Arial" w:cs="Arial"/>
+        </w:rPr>
+      </w:pPr>
+      <w:r>
+        <w:rPr>
+          <w:rFonts w:ascii="Arial" w:hAnsi="Arial" w:cs="Arial"/>
+          <w:color w:val="000000"/>
+          <w:sz w:val="22"/>
+          <w:szCs w:val="22"/>
+        </w:rPr>
+        <w:t xml:space="preserve">For developing: Anaconda Prompt, PyCharm, </w:t>
+      </w:r>
+      <w:proofErr w:type="spellStart"/>
+      <w:r>
+        <w:rPr>
+          <w:rFonts w:ascii="Arial" w:hAnsi="Arial" w:cs="Arial"/>
+          <w:color w:val="000000"/>
+          <w:sz w:val="22"/>
+          <w:szCs w:val="22"/>
+        </w:rPr>
+        <w:t>Jupyter</w:t>
+      </w:r>
+      <w:proofErr w:type="spellEnd"/>
+      <w:r>
+        <w:rPr>
+          <w:rFonts w:ascii="Arial" w:hAnsi="Arial" w:cs="Arial"/>
+          <w:color w:val="000000"/>
+          <w:sz w:val="22"/>
+          <w:szCs w:val="22"/>
+        </w:rPr>
+        <w:t xml:space="preserve"> notebook, Microsoft Office Excel, </w:t>
+      </w:r>
+      <w:proofErr w:type="spellStart"/>
+      <w:r>
+        <w:rPr>
+          <w:rFonts w:ascii="Arial" w:hAnsi="Arial" w:cs="Arial"/>
+          <w:color w:val="000000"/>
+          <w:sz w:val="22"/>
+          <w:szCs w:val="22"/>
+        </w:rPr>
+        <w:t>WXFormBuilder</w:t>
+      </w:r>
+      <w:proofErr w:type="spellEnd"/>
+      <w:r>
+        <w:rPr>
+          <w:rFonts w:ascii="Arial" w:hAnsi="Arial" w:cs="Arial"/>
+          <w:color w:val="000000"/>
+          <w:sz w:val="22"/>
+          <w:szCs w:val="22"/>
+        </w:rPr>
+        <w:t>.</w:t>
+      </w:r>
+    </w:p>
+    <w:p>
+      <w:pPr>
+        <w:pStyle w:val="NormalWeb"/>
+        <w:spacing w:before="240" w:beforeAutospacing="0" w:after="240" w:afterAutospacing="0"/>
+        <w:rPr>
+          <w:rFonts w:ascii="Arial" w:hAnsi="Arial" w:cs="Arial"/>
+        </w:rPr>
+      </w:pPr>
+      <w:r>
+        <w:rPr>
+          <w:rFonts w:ascii="Arial" w:hAnsi="Arial" w:cs="Arial"/>
+          <w:color w:val="000000"/>
+          <w:sz w:val="22"/>
+          <w:szCs w:val="22"/>
+        </w:rPr>
+        <w:t>For resources: Victoria State Accident Dataset. [1]</w:t>
+      </w:r>
+    </w:p>
+    <w:p>
+      <w:pPr>
+        <w:pStyle w:val="NormalWeb"/>
+        <w:spacing w:before="240" w:beforeAutospacing="0" w:after="240" w:afterAutospacing="0"/>
+        <w:rPr>
+          <w:rFonts w:ascii="Arial" w:hAnsi="Arial" w:cs="Arial"/>
+        </w:rPr>
       </w:pPr>
       <w:r>
         <w:rPr>
@@ -1823,104 +2396,83 @@
       <w:pPr>
         <w:pStyle w:val="NormalWeb"/>
         <w:spacing w:before="240" w:beforeAutospacing="0" w:after="240" w:afterAutospacing="0"/>
-        <w:jc w:val="both"/>
-      </w:pPr>
-      <w:r>
-        <w:rPr>
-          <w:rFonts w:ascii="Arial" w:hAnsi="Arial" w:cs="Arial"/>
-          <w:i/>
-          <w:iCs/>
-          <w:color w:val="FF0000"/>
+        <w:rPr>
+          <w:rFonts w:ascii="Arial" w:hAnsi="Arial" w:cs="Arial"/>
+        </w:rPr>
+      </w:pPr>
+      <w:r>
+        <w:rPr>
+          <w:rFonts w:ascii="Arial" w:hAnsi="Arial" w:cs="Arial"/>
+          <w:color w:val="000000"/>
           <w:sz w:val="28"/>
           <w:szCs w:val="28"/>
         </w:rPr>
-        <w:t>Include some background information about the problem, the scope and what this document will contain.</w:t>
-      </w:r>
+        <w:t> </w:t>
+      </w:r>
+    </w:p>
+    <w:p>
+      <w:pPr>
+        <w:pStyle w:val="Heading1"/>
+        <w:spacing w:after="120"/>
+        <w:rPr>
+          <w:rFonts w:ascii="Arial" w:hAnsi="Arial" w:cs="Arial"/>
+        </w:rPr>
+      </w:pPr>
+      <w:bookmarkStart w:id="4" w:name="_Toc144669090"/>
+      <w:proofErr w:type="gramStart"/>
+      <w:r>
+        <w:rPr>
+          <w:rFonts w:ascii="Arial" w:hAnsi="Arial" w:cs="Arial"/>
+          <w:color w:val="000000"/>
+          <w:sz w:val="46"/>
+          <w:szCs w:val="46"/>
+        </w:rPr>
+        <w:lastRenderedPageBreak/>
+        <w:t>2.0</w:t>
+      </w:r>
+      <w:r>
+        <w:rPr>
+          <w:rFonts w:ascii="Arial" w:hAnsi="Arial" w:cs="Arial"/>
+          <w:b w:val="0"/>
+          <w:bCs w:val="0"/>
+          <w:color w:val="000000"/>
+          <w:sz w:val="14"/>
+          <w:szCs w:val="14"/>
+        </w:rPr>
+        <w:t xml:space="preserve">  </w:t>
+      </w:r>
+      <w:r>
+        <w:rPr>
+          <w:rFonts w:ascii="Arial" w:hAnsi="Arial" w:cs="Arial"/>
+          <w:color w:val="000000"/>
+          <w:sz w:val="46"/>
+          <w:szCs w:val="46"/>
+        </w:rPr>
+        <w:t>Work</w:t>
+      </w:r>
+      <w:proofErr w:type="gramEnd"/>
+      <w:r>
+        <w:rPr>
+          <w:rFonts w:ascii="Arial" w:hAnsi="Arial" w:cs="Arial"/>
+          <w:color w:val="000000"/>
+          <w:sz w:val="46"/>
+          <w:szCs w:val="46"/>
+        </w:rPr>
+        <w:t xml:space="preserve"> Breakdown Structure</w:t>
+      </w:r>
+      <w:bookmarkEnd w:id="4"/>
     </w:p>
     <w:p>
       <w:pPr>
         <w:pStyle w:val="NormalWeb"/>
         <w:spacing w:before="240" w:beforeAutospacing="0" w:after="240" w:afterAutospacing="0"/>
-      </w:pPr>
-      <w:r>
-        <w:rPr>
-          <w:rFonts w:ascii="Arial" w:hAnsi="Arial" w:cs="Arial"/>
-          <w:color w:val="000000"/>
-          <w:sz w:val="28"/>
-          <w:szCs w:val="28"/>
-        </w:rPr>
-        <w:t> </w:t>
-      </w:r>
-    </w:p>
-    <w:p>
-      <w:pPr>
-        <w:pStyle w:val="NormalWeb"/>
-        <w:spacing w:before="240" w:beforeAutospacing="0" w:after="240" w:afterAutospacing="0"/>
-      </w:pPr>
-      <w:r>
-        <w:rPr>
-          <w:rFonts w:ascii="Arial" w:hAnsi="Arial" w:cs="Arial"/>
-          <w:color w:val="000000"/>
-          <w:sz w:val="28"/>
-          <w:szCs w:val="28"/>
-        </w:rPr>
-        <w:t> </w:t>
-      </w:r>
-    </w:p>
-    <w:p>
-      <w:pPr>
-        <w:pStyle w:val="Heading1"/>
-        <w:spacing w:after="120"/>
-      </w:pPr>
-      <w:proofErr w:type="gramStart"/>
-      <w:r>
-        <w:rPr>
-          <w:rFonts w:ascii="Arial" w:hAnsi="Arial" w:cs="Arial"/>
-          <w:color w:val="000000"/>
-          <w:sz w:val="46"/>
-          <w:szCs w:val="46"/>
-        </w:rPr>
-        <w:lastRenderedPageBreak/>
-        <w:t>2.0</w:t>
-      </w:r>
-      <w:r>
-        <w:rPr>
-          <w:rFonts w:ascii="Arial" w:hAnsi="Arial" w:cs="Arial"/>
-          <w:b w:val="0"/>
-          <w:bCs w:val="0"/>
-          <w:color w:val="000000"/>
-          <w:sz w:val="14"/>
-          <w:szCs w:val="14"/>
-        </w:rPr>
-        <w:t xml:space="preserve">  </w:t>
-      </w:r>
-      <w:r>
-        <w:rPr>
-          <w:rFonts w:ascii="Arial" w:hAnsi="Arial" w:cs="Arial"/>
-          <w:color w:val="000000"/>
-          <w:sz w:val="46"/>
-          <w:szCs w:val="46"/>
-        </w:rPr>
-        <w:t>Work</w:t>
-      </w:r>
-      <w:proofErr w:type="gramEnd"/>
-      <w:r>
-        <w:rPr>
-          <w:rFonts w:ascii="Arial" w:hAnsi="Arial" w:cs="Arial"/>
-          <w:color w:val="000000"/>
-          <w:sz w:val="46"/>
-          <w:szCs w:val="46"/>
-        </w:rPr>
-        <w:t xml:space="preserve"> Breakdown Structure</w:t>
-      </w:r>
-    </w:p>
-    <w:p>
-      <w:pPr>
-        <w:pStyle w:val="NormalWeb"/>
-        <w:spacing w:before="240" w:beforeAutospacing="0" w:after="240" w:afterAutospacing="0"/>
-      </w:pPr>
-      <w:r>
-        <w:rPr>
+        <w:rPr>
+          <w:rFonts w:ascii="Arial" w:hAnsi="Arial" w:cs="Arial"/>
+        </w:rPr>
+      </w:pPr>
+      <w:r>
+        <w:rPr>
+          <w:rFonts w:ascii="Arial" w:hAnsi="Arial" w:cs="Arial"/>
           <w:noProof/>
           <w:bdr w:val="none" w:sz="0" w:space="0" w:color="auto" w:frame="1"/>
         </w:rPr>
@@ -1993,11 +2545,20 @@
         <w:t> Figure 1: Work Breakdown Structure Part A</w:t>
       </w:r>
     </w:p>
-    <w:p/>
+    <w:p>
+      <w:pPr>
+        <w:rPr>
+          <w:rFonts w:ascii="Arial" w:hAnsi="Arial" w:cs="Arial"/>
+        </w:rPr>
+      </w:pPr>
+    </w:p>
     <w:p>
       <w:pPr>
         <w:pStyle w:val="NormalWeb"/>
         <w:spacing w:before="240" w:beforeAutospacing="0" w:after="240" w:afterAutospacing="0"/>
+        <w:rPr>
+          <w:rFonts w:ascii="Arial" w:hAnsi="Arial" w:cs="Arial"/>
+        </w:rPr>
       </w:pPr>
       <w:r>
         <w:rPr>
@@ -2065,6 +2626,9 @@
       <w:pPr>
         <w:pStyle w:val="NormalWeb"/>
         <w:spacing w:before="240" w:beforeAutospacing="0" w:after="240" w:afterAutospacing="0"/>
+        <w:rPr>
+          <w:rFonts w:ascii="Arial" w:hAnsi="Arial" w:cs="Arial"/>
+        </w:rPr>
       </w:pPr>
       <w:r>
         <w:rPr>
@@ -2079,18 +2643,33 @@
       </w:r>
     </w:p>
     <w:p>
-      <w:r>
+      <w:pPr>
+        <w:rPr>
+          <w:rFonts w:ascii="Arial" w:hAnsi="Arial" w:cs="Arial"/>
+        </w:rPr>
+      </w:pPr>
+      <w:r>
+        <w:rPr>
+          <w:rFonts w:ascii="Arial" w:hAnsi="Arial" w:cs="Arial"/>
+        </w:rPr>
         <w:br/>
       </w:r>
       <w:r>
+        <w:rPr>
+          <w:rFonts w:ascii="Arial" w:hAnsi="Arial" w:cs="Arial"/>
+        </w:rPr>
         <w:br/>
       </w:r>
       <w:r>
+        <w:rPr>
+          <w:rFonts w:ascii="Arial" w:hAnsi="Arial" w:cs="Arial"/>
+        </w:rPr>
         <w:lastRenderedPageBreak/>
         <w:br/>
       </w:r>
       <w:r>
         <w:rPr>
+          <w:rFonts w:ascii="Arial" w:hAnsi="Arial" w:cs="Arial"/>
           <w:noProof/>
           <w:bdr w:val="none" w:sz="0" w:space="0" w:color="auto" w:frame="1"/>
         </w:rPr>
@@ -2148,6 +2727,9 @@
       <w:pPr>
         <w:pStyle w:val="NormalWeb"/>
         <w:spacing w:before="240" w:beforeAutospacing="0" w:after="240" w:afterAutospacing="0"/>
+        <w:rPr>
+          <w:rFonts w:ascii="Arial" w:hAnsi="Arial" w:cs="Arial"/>
+        </w:rPr>
       </w:pPr>
       <w:r>
         <w:rPr>
@@ -2164,62 +2746,102 @@
     <w:p>
       <w:pPr>
         <w:spacing w:after="240"/>
-      </w:pPr>
-      <w:r>
+        <w:rPr>
+          <w:rFonts w:ascii="Arial" w:hAnsi="Arial" w:cs="Arial"/>
+        </w:rPr>
+      </w:pPr>
+      <w:r>
+        <w:rPr>
+          <w:rFonts w:ascii="Arial" w:hAnsi="Arial" w:cs="Arial"/>
+        </w:rPr>
         <w:br/>
       </w:r>
       <w:r>
+        <w:rPr>
+          <w:rFonts w:ascii="Arial" w:hAnsi="Arial" w:cs="Arial"/>
+        </w:rPr>
         <w:br/>
       </w:r>
       <w:r>
+        <w:rPr>
+          <w:rFonts w:ascii="Arial" w:hAnsi="Arial" w:cs="Arial"/>
+        </w:rPr>
         <w:br/>
       </w:r>
     </w:p>
     <w:p>
       <w:pPr>
         <w:spacing w:after="240"/>
+        <w:rPr>
+          <w:rFonts w:ascii="Arial" w:hAnsi="Arial" w:cs="Arial"/>
+        </w:rPr>
       </w:pPr>
     </w:p>
     <w:p>
       <w:pPr>
         <w:spacing w:after="240"/>
+        <w:rPr>
+          <w:rFonts w:ascii="Arial" w:hAnsi="Arial" w:cs="Arial"/>
+        </w:rPr>
       </w:pPr>
     </w:p>
     <w:p>
       <w:pPr>
         <w:spacing w:after="240"/>
+        <w:rPr>
+          <w:rFonts w:ascii="Arial" w:hAnsi="Arial" w:cs="Arial"/>
+        </w:rPr>
       </w:pPr>
     </w:p>
     <w:p>
       <w:pPr>
         <w:spacing w:after="240"/>
+        <w:rPr>
+          <w:rFonts w:ascii="Arial" w:hAnsi="Arial" w:cs="Arial"/>
+        </w:rPr>
       </w:pPr>
     </w:p>
     <w:p>
       <w:pPr>
         <w:spacing w:after="240"/>
+        <w:rPr>
+          <w:rFonts w:ascii="Arial" w:hAnsi="Arial" w:cs="Arial"/>
+        </w:rPr>
       </w:pPr>
     </w:p>
     <w:p>
       <w:pPr>
         <w:spacing w:after="240"/>
+        <w:rPr>
+          <w:rFonts w:ascii="Arial" w:hAnsi="Arial" w:cs="Arial"/>
+        </w:rPr>
       </w:pPr>
     </w:p>
     <w:p>
       <w:pPr>
         <w:spacing w:after="240"/>
+        <w:rPr>
+          <w:rFonts w:ascii="Arial" w:hAnsi="Arial" w:cs="Arial"/>
+        </w:rPr>
       </w:pPr>
     </w:p>
     <w:p>
       <w:pPr>
         <w:spacing w:after="240"/>
+        <w:rPr>
+          <w:rFonts w:ascii="Arial" w:hAnsi="Arial" w:cs="Arial"/>
+        </w:rPr>
       </w:pPr>
     </w:p>
     <w:p>
       <w:pPr>
         <w:pStyle w:val="Heading1"/>
         <w:spacing w:after="120"/>
-      </w:pPr>
+        <w:rPr>
+          <w:rFonts w:ascii="Arial" w:hAnsi="Arial" w:cs="Arial"/>
+        </w:rPr>
+      </w:pPr>
+      <w:bookmarkStart w:id="5" w:name="_Toc144669091"/>
       <w:proofErr w:type="gramStart"/>
       <w:r>
         <w:rPr>
@@ -2261,11 +2883,15 @@
         </w:rPr>
         <w:t xml:space="preserve"> Definition &amp; Estimation</w:t>
       </w:r>
+      <w:bookmarkEnd w:id="5"/>
     </w:p>
     <w:p>
       <w:pPr>
         <w:pStyle w:val="NormalWeb"/>
         <w:spacing w:before="0" w:beforeAutospacing="0" w:after="0" w:afterAutospacing="0"/>
+        <w:rPr>
+          <w:rFonts w:ascii="Arial" w:hAnsi="Arial" w:cs="Arial"/>
+        </w:rPr>
       </w:pPr>
       <w:proofErr w:type="gramStart"/>
       <w:r>
@@ -2310,7 +2936,7 @@
     <w:p>
       <w:pPr>
         <w:rPr>
-          <w:rFonts w:ascii="Times New Roman" w:hAnsi="Times New Roman" w:cs="Times New Roman"/>
+          <w:rFonts w:ascii="Arial" w:hAnsi="Arial" w:cs="Arial"/>
         </w:rPr>
       </w:pPr>
     </w:p>
@@ -2337,33 +2963,13 @@
           <w:sz w:val="22"/>
           <w:szCs w:val="22"/>
         </w:rPr>
-        <w:t xml:space="preserve">All members clone the GitHub Repository: Each member will clone the GitHub Repository onto their own machines so they can </w:t>
-      </w:r>
-      <w:proofErr w:type="gramStart"/>
-      <w:r>
-        <w:rPr>
-          <w:rFonts w:ascii="Arial" w:hAnsi="Arial" w:cs="Arial"/>
-          <w:color w:val="000000"/>
-          <w:sz w:val="22"/>
-          <w:szCs w:val="22"/>
-        </w:rPr>
-        <w:t>commit</w:t>
-      </w:r>
-      <w:proofErr w:type="gramEnd"/>
-      <w:r>
-        <w:rPr>
-          <w:rFonts w:ascii="Arial" w:hAnsi="Arial" w:cs="Arial"/>
-          <w:color w:val="000000"/>
-          <w:sz w:val="22"/>
-          <w:szCs w:val="22"/>
-        </w:rPr>
-        <w:t xml:space="preserve"> and push updates made. Estimated time: 1 day.</w:t>
-      </w:r>
-    </w:p>
-    <w:p>
-      <w:pPr>
-        <w:rPr>
-          <w:rFonts w:ascii="Times New Roman" w:hAnsi="Times New Roman" w:cs="Times New Roman"/>
+        <w:t>All members clone the GitHub Repository: Each member will clone the GitHub Repository onto their own machines so they can commit and push updates made. Estimated time: 1 day.</w:t>
+      </w:r>
+    </w:p>
+    <w:p>
+      <w:pPr>
+        <w:rPr>
+          <w:rFonts w:ascii="Arial" w:hAnsi="Arial" w:cs="Arial"/>
         </w:rPr>
       </w:pPr>
     </w:p>
@@ -2393,6 +2999,9 @@
         <w:t>Create two google documents and use the templates: One member will create two google documents using the templates given, one for the project plan document, and one for the software design document. Estimated time: 1 day.</w:t>
       </w:r>
       <w:r>
+        <w:rPr>
+          <w:rFonts w:ascii="Arial" w:hAnsi="Arial" w:cs="Arial"/>
+        </w:rPr>
         <w:br/>
       </w:r>
     </w:p>
@@ -2425,7 +3034,7 @@
     <w:p>
       <w:pPr>
         <w:rPr>
-          <w:rFonts w:ascii="Times New Roman" w:hAnsi="Times New Roman" w:cs="Times New Roman"/>
+          <w:rFonts w:ascii="Arial" w:hAnsi="Arial" w:cs="Arial"/>
         </w:rPr>
       </w:pPr>
     </w:p>
@@ -2434,6 +3043,7 @@
         <w:pStyle w:val="NormalWeb"/>
         <w:spacing w:before="240" w:beforeAutospacing="0" w:after="240" w:afterAutospacing="0"/>
         <w:rPr>
+          <w:rFonts w:ascii="Arial" w:hAnsi="Arial" w:cs="Arial"/>
           <w:sz w:val="22"/>
           <w:szCs w:val="22"/>
         </w:rPr>
@@ -2476,6 +3086,9 @@
         <w:t>Pick the dataset: As a group, we will decide which dataset to base our assignment on. Estimated time: 2 days.</w:t>
       </w:r>
       <w:r>
+        <w:rPr>
+          <w:rFonts w:ascii="Arial" w:hAnsi="Arial" w:cs="Arial"/>
+        </w:rPr>
         <w:br/>
       </w:r>
     </w:p>
@@ -2534,7 +3147,7 @@
     <w:p>
       <w:pPr>
         <w:rPr>
-          <w:rFonts w:ascii="Times New Roman" w:hAnsi="Times New Roman" w:cs="Times New Roman"/>
+          <w:rFonts w:ascii="Arial" w:hAnsi="Arial" w:cs="Arial"/>
         </w:rPr>
       </w:pPr>
     </w:p>
@@ -2564,6 +3177,9 @@
         <w:t>Do the work breakdown structure: One member will work on the work breakdown structure diagram in draw.io. Estimated time: 3 days.</w:t>
       </w:r>
       <w:r>
+        <w:rPr>
+          <w:rFonts w:ascii="Arial" w:hAnsi="Arial" w:cs="Arial"/>
+        </w:rPr>
         <w:br/>
       </w:r>
     </w:p>
@@ -2590,33 +3206,13 @@
           <w:sz w:val="22"/>
           <w:szCs w:val="22"/>
         </w:rPr>
-        <w:t xml:space="preserve">Work on the activity definition and estimation: The </w:t>
-      </w:r>
-      <w:proofErr w:type="gramStart"/>
-      <w:r>
-        <w:rPr>
-          <w:rFonts w:ascii="Arial" w:hAnsi="Arial" w:cs="Arial"/>
-          <w:color w:val="000000"/>
-          <w:sz w:val="22"/>
-          <w:szCs w:val="22"/>
-        </w:rPr>
-        <w:t>member</w:t>
-      </w:r>
-      <w:proofErr w:type="gramEnd"/>
-      <w:r>
-        <w:rPr>
-          <w:rFonts w:ascii="Arial" w:hAnsi="Arial" w:cs="Arial"/>
-          <w:color w:val="000000"/>
-          <w:sz w:val="22"/>
-          <w:szCs w:val="22"/>
-        </w:rPr>
-        <w:t xml:space="preserve"> who worked on the work breakdown structure diagram will also list and describe the activity definitions and estimations that were listed in the WBS. Estimated time: 2 days.</w:t>
-      </w:r>
-    </w:p>
-    <w:p>
-      <w:pPr>
-        <w:rPr>
-          <w:rFonts w:ascii="Times New Roman" w:hAnsi="Times New Roman" w:cs="Times New Roman"/>
+        <w:t>Work on the activity definition and estimation: The member who worked on the work breakdown structure diagram will also list and describe the activity definitions and estimations that were listed in the WBS. Estimated time: 2 days.</w:t>
+      </w:r>
+    </w:p>
+    <w:p>
+      <w:pPr>
+        <w:rPr>
+          <w:rFonts w:ascii="Arial" w:hAnsi="Arial" w:cs="Arial"/>
         </w:rPr>
       </w:pPr>
     </w:p>
@@ -2650,6 +3246,9 @@
       <w:pPr>
         <w:pStyle w:val="NormalWeb"/>
         <w:spacing w:before="240" w:beforeAutospacing="0" w:after="240" w:afterAutospacing="0"/>
+        <w:rPr>
+          <w:rFonts w:ascii="Arial" w:hAnsi="Arial" w:cs="Arial"/>
+        </w:rPr>
       </w:pPr>
       <w:r>
         <w:rPr>
@@ -2693,10 +3292,13 @@
     <w:p>
       <w:pPr>
         <w:rPr>
-          <w:rFonts w:ascii="Times New Roman" w:hAnsi="Times New Roman" w:cs="Times New Roman"/>
-        </w:rPr>
-      </w:pPr>
-      <w:r>
+          <w:rFonts w:ascii="Arial" w:hAnsi="Arial" w:cs="Arial"/>
+        </w:rPr>
+      </w:pPr>
+      <w:r>
+        <w:rPr>
+          <w:rFonts w:ascii="Arial" w:hAnsi="Arial" w:cs="Arial"/>
+        </w:rPr>
         <w:br/>
       </w:r>
     </w:p>
@@ -2723,18 +3325,12 @@
           <w:sz w:val="22"/>
           <w:szCs w:val="22"/>
         </w:rPr>
-        <w:t>Discuss what we intend to include in our program: As a group, we will discuss what features we want our program to be able to do on top of features that are required. Estimated time: 1 day</w:t>
-      </w:r>
-      <w:r>
-        <w:rPr>
-          <w:rFonts w:ascii="Arial" w:hAnsi="Arial" w:cs="Arial"/>
-          <w:color w:val="000000"/>
-          <w:sz w:val="22"/>
-          <w:szCs w:val="22"/>
-        </w:rPr>
-        <w:t>.</w:t>
-      </w:r>
-      <w:r>
+        <w:t>Discuss what we intend to include in our program: As a group, we will discuss what features we want our program to be able to do on top of features that are required. Estimated time: 1 day.</w:t>
+      </w:r>
+      <w:r>
+        <w:rPr>
+          <w:rFonts w:ascii="Arial" w:hAnsi="Arial" w:cs="Arial"/>
+        </w:rPr>
         <w:br/>
       </w:r>
     </w:p>
@@ -2764,6 +3360,9 @@
         <w:t>List the benefits of the program: As a group, we will discuss and list the benefits that our program will give to the users. Estimated time: 1 day.</w:t>
       </w:r>
       <w:r>
+        <w:rPr>
+          <w:rFonts w:ascii="Arial" w:hAnsi="Arial" w:cs="Arial"/>
+        </w:rPr>
         <w:br/>
       </w:r>
     </w:p>
@@ -2793,6 +3392,9 @@
         <w:t>Discuss the user requirements: As a group, we will discuss and list the user requirements that we expect are needed for our program. Estimated time: 1 day.</w:t>
       </w:r>
       <w:r>
+        <w:rPr>
+          <w:rFonts w:ascii="Arial" w:hAnsi="Arial" w:cs="Arial"/>
+        </w:rPr>
         <w:br/>
       </w:r>
     </w:p>
@@ -2822,6 +3424,9 @@
         <w:t>Discuss the software requirements: As a group, we will discuss and list the software requirements that are expected when using our program. Estimated time: 1 day.</w:t>
       </w:r>
       <w:r>
+        <w:rPr>
+          <w:rFonts w:ascii="Arial" w:hAnsi="Arial" w:cs="Arial"/>
+        </w:rPr>
         <w:br/>
       </w:r>
     </w:p>
@@ -2893,7 +3498,7 @@
     <w:p>
       <w:pPr>
         <w:rPr>
-          <w:rFonts w:ascii="Times New Roman" w:hAnsi="Times New Roman" w:cs="Times New Roman"/>
+          <w:rFonts w:ascii="Arial" w:hAnsi="Arial" w:cs="Arial"/>
         </w:rPr>
       </w:pPr>
     </w:p>
@@ -2962,6 +3567,9 @@
         <w:t>Discuss the user interface design: As a group, we will discuss how the user interface should be designed and what needs to be added/improved on the design. Estimated time: 2 days.</w:t>
       </w:r>
       <w:r>
+        <w:rPr>
+          <w:rFonts w:ascii="Arial" w:hAnsi="Arial" w:cs="Arial"/>
+        </w:rPr>
         <w:br/>
       </w:r>
     </w:p>
@@ -2994,7 +3602,7 @@
     <w:p>
       <w:pPr>
         <w:rPr>
-          <w:rFonts w:ascii="Times New Roman" w:hAnsi="Times New Roman" w:cs="Times New Roman"/>
+          <w:rFonts w:ascii="Arial" w:hAnsi="Arial" w:cs="Arial"/>
         </w:rPr>
       </w:pPr>
     </w:p>
@@ -3029,6 +3637,9 @@
       <w:pPr>
         <w:pStyle w:val="NormalWeb"/>
         <w:spacing w:before="240" w:beforeAutospacing="0" w:after="240" w:afterAutospacing="0"/>
+        <w:rPr>
+          <w:rFonts w:ascii="Arial" w:hAnsi="Arial" w:cs="Arial"/>
+        </w:rPr>
       </w:pPr>
       <w:r>
         <w:rPr>
@@ -3065,33 +3676,13 @@
           <w:sz w:val="22"/>
           <w:szCs w:val="22"/>
         </w:rPr>
-        <w:t xml:space="preserve">Create the python files for the program: Create </w:t>
-      </w:r>
-      <w:proofErr w:type="gramStart"/>
-      <w:r>
-        <w:rPr>
-          <w:rFonts w:ascii="Arial" w:hAnsi="Arial" w:cs="Arial"/>
-          <w:color w:val="000000"/>
-          <w:sz w:val="22"/>
-          <w:szCs w:val="22"/>
-        </w:rPr>
-        <w:t>all of</w:t>
-      </w:r>
-      <w:proofErr w:type="gramEnd"/>
-      <w:r>
-        <w:rPr>
-          <w:rFonts w:ascii="Arial" w:hAnsi="Arial" w:cs="Arial"/>
-          <w:color w:val="000000"/>
-          <w:sz w:val="22"/>
-          <w:szCs w:val="22"/>
-        </w:rPr>
-        <w:t xml:space="preserve"> the python files required for the program to work. Estimated time: 1 day.</w:t>
-      </w:r>
-    </w:p>
-    <w:p>
-      <w:pPr>
-        <w:rPr>
-          <w:rFonts w:ascii="Times New Roman" w:hAnsi="Times New Roman" w:cs="Times New Roman"/>
+        <w:t>Create the python files for the program: Create all of the python files required for the program to work. Estimated time: 1 day.</w:t>
+      </w:r>
+    </w:p>
+    <w:p>
+      <w:pPr>
+        <w:rPr>
+          <w:rFonts w:ascii="Arial" w:hAnsi="Arial" w:cs="Arial"/>
         </w:rPr>
       </w:pPr>
     </w:p>
@@ -3124,7 +3715,7 @@
     <w:p>
       <w:pPr>
         <w:rPr>
-          <w:rFonts w:ascii="Times New Roman" w:hAnsi="Times New Roman" w:cs="Times New Roman"/>
+          <w:rFonts w:ascii="Arial" w:hAnsi="Arial" w:cs="Arial"/>
         </w:rPr>
       </w:pPr>
     </w:p>
@@ -3157,7 +3748,7 @@
     <w:p>
       <w:pPr>
         <w:rPr>
-          <w:rFonts w:ascii="Times New Roman" w:hAnsi="Times New Roman" w:cs="Times New Roman"/>
+          <w:rFonts w:ascii="Arial" w:hAnsi="Arial" w:cs="Arial"/>
         </w:rPr>
       </w:pPr>
     </w:p>
@@ -3210,7 +3801,7 @@
     <w:p>
       <w:pPr>
         <w:rPr>
-          <w:rFonts w:ascii="Times New Roman" w:hAnsi="Times New Roman" w:cs="Times New Roman"/>
+          <w:rFonts w:ascii="Arial" w:hAnsi="Arial" w:cs="Arial"/>
         </w:rPr>
       </w:pPr>
     </w:p>
@@ -3237,33 +3828,13 @@
           <w:sz w:val="22"/>
           <w:szCs w:val="22"/>
         </w:rPr>
-        <w:t xml:space="preserve">Log all git pushes and commits made to the software: We will log </w:t>
-      </w:r>
-      <w:proofErr w:type="gramStart"/>
-      <w:r>
-        <w:rPr>
-          <w:rFonts w:ascii="Arial" w:hAnsi="Arial" w:cs="Arial"/>
-          <w:color w:val="000000"/>
-          <w:sz w:val="22"/>
-          <w:szCs w:val="22"/>
-        </w:rPr>
-        <w:t>all of</w:t>
-      </w:r>
-      <w:proofErr w:type="gramEnd"/>
-      <w:r>
-        <w:rPr>
-          <w:rFonts w:ascii="Arial" w:hAnsi="Arial" w:cs="Arial"/>
-          <w:color w:val="000000"/>
-          <w:sz w:val="22"/>
-          <w:szCs w:val="22"/>
-        </w:rPr>
-        <w:t xml:space="preserve"> the git pushes and commits made throughout the assignments runtime as we continue to make updates. Estimated time: 6 weeks.</w:t>
-      </w:r>
-    </w:p>
-    <w:p>
-      <w:pPr>
-        <w:rPr>
-          <w:rFonts w:ascii="Times New Roman" w:hAnsi="Times New Roman" w:cs="Times New Roman"/>
+        <w:t>Log all git pushes and commits made to the software: We will log all of the git pushes and commits made throughout the assignments runtime as we continue to make updates. Estimated time: 6 weeks.</w:t>
+      </w:r>
+    </w:p>
+    <w:p>
+      <w:pPr>
+        <w:rPr>
+          <w:rFonts w:ascii="Arial" w:hAnsi="Arial" w:cs="Arial"/>
           <w:sz w:val="24"/>
           <w:szCs w:val="24"/>
         </w:rPr>
@@ -3273,6 +3844,9 @@
       <w:pPr>
         <w:pStyle w:val="NormalWeb"/>
         <w:spacing w:before="240" w:beforeAutospacing="0" w:after="240" w:afterAutospacing="0"/>
+        <w:rPr>
+          <w:rFonts w:ascii="Arial" w:hAnsi="Arial" w:cs="Arial"/>
+        </w:rPr>
       </w:pPr>
       <w:r>
         <w:rPr>
@@ -3315,7 +3889,7 @@
     <w:p>
       <w:pPr>
         <w:rPr>
-          <w:rFonts w:ascii="Times New Roman" w:hAnsi="Times New Roman" w:cs="Times New Roman"/>
+          <w:rFonts w:ascii="Arial" w:hAnsi="Arial" w:cs="Arial"/>
         </w:rPr>
       </w:pPr>
     </w:p>
@@ -3348,7 +3922,7 @@
     <w:p>
       <w:pPr>
         <w:rPr>
-          <w:rFonts w:ascii="Times New Roman" w:hAnsi="Times New Roman" w:cs="Times New Roman"/>
+          <w:rFonts w:ascii="Arial" w:hAnsi="Arial" w:cs="Arial"/>
         </w:rPr>
       </w:pPr>
     </w:p>
@@ -3378,6 +3952,9 @@
         <w:t>Fix any bugs in the code: Once bugs have been identified through testing, the group will fix the bugs until they are completely fixed. Estimated time: 3 weeks.</w:t>
       </w:r>
       <w:r>
+        <w:rPr>
+          <w:rFonts w:ascii="Arial" w:hAnsi="Arial" w:cs="Arial"/>
+        </w:rPr>
         <w:br/>
       </w:r>
     </w:p>
@@ -3410,7 +3987,7 @@
     <w:p>
       <w:pPr>
         <w:rPr>
-          <w:rFonts w:ascii="Times New Roman" w:hAnsi="Times New Roman" w:cs="Times New Roman"/>
+          <w:rFonts w:ascii="Arial" w:hAnsi="Arial" w:cs="Arial"/>
         </w:rPr>
       </w:pPr>
     </w:p>
@@ -3444,7 +4021,7 @@
       <w:pPr>
         <w:spacing w:after="240"/>
         <w:rPr>
-          <w:rFonts w:ascii="Times New Roman" w:hAnsi="Times New Roman" w:cs="Times New Roman"/>
+          <w:rFonts w:ascii="Arial" w:hAnsi="Arial" w:cs="Arial"/>
         </w:rPr>
       </w:pPr>
     </w:p>
@@ -3454,6 +4031,7 @@
         <w:spacing w:before="240" w:beforeAutospacing="0" w:after="240" w:afterAutospacing="0"/>
         <w:jc w:val="both"/>
         <w:rPr>
+          <w:rFonts w:ascii="Arial" w:hAnsi="Arial" w:cs="Arial"/>
           <w:sz w:val="22"/>
           <w:szCs w:val="22"/>
         </w:rPr>
@@ -3476,6 +4054,7 @@
         <w:spacing w:before="240" w:beforeAutospacing="0" w:after="240" w:afterAutospacing="0"/>
         <w:jc w:val="both"/>
         <w:rPr>
+          <w:rFonts w:ascii="Arial" w:hAnsi="Arial" w:cs="Arial"/>
           <w:sz w:val="22"/>
           <w:szCs w:val="22"/>
         </w:rPr>
@@ -3519,10 +4098,12 @@
         <w:pStyle w:val="Heading1"/>
         <w:spacing w:after="120"/>
         <w:rPr>
-          <w:sz w:val="22"/>
-          <w:szCs w:val="22"/>
-        </w:rPr>
-      </w:pPr>
+          <w:rFonts w:ascii="Arial" w:hAnsi="Arial" w:cs="Arial"/>
+          <w:sz w:val="22"/>
+          <w:szCs w:val="22"/>
+        </w:rPr>
+      </w:pPr>
+      <w:bookmarkStart w:id="6" w:name="_Toc144669092"/>
       <w:proofErr w:type="gramStart"/>
       <w:r>
         <w:rPr>
@@ -3563,6 +4144,7 @@
         </w:rPr>
         <w:t xml:space="preserve"> Chart</w:t>
       </w:r>
+      <w:bookmarkEnd w:id="6"/>
     </w:p>
     <w:p>
       <w:pPr>
@@ -3570,6 +4152,7 @@
         <w:spacing w:before="240" w:beforeAutospacing="0" w:after="240" w:afterAutospacing="0"/>
         <w:ind w:left="440"/>
         <w:rPr>
+          <w:rFonts w:ascii="Arial" w:hAnsi="Arial" w:cs="Arial"/>
           <w:sz w:val="22"/>
           <w:szCs w:val="22"/>
         </w:rPr>
@@ -3589,6 +4172,7 @@
         <w:pStyle w:val="NormalWeb"/>
         <w:spacing w:before="240" w:beforeAutospacing="0" w:after="240" w:afterAutospacing="0"/>
         <w:rPr>
+          <w:rFonts w:ascii="Arial" w:hAnsi="Arial" w:cs="Arial"/>
           <w:sz w:val="22"/>
           <w:szCs w:val="22"/>
         </w:rPr>
@@ -3610,6 +4194,7 @@
         <w:pStyle w:val="NormalWeb"/>
         <w:spacing w:before="240" w:beforeAutospacing="0" w:after="240" w:afterAutospacing="0"/>
         <w:rPr>
+          <w:rFonts w:ascii="Arial" w:hAnsi="Arial" w:cs="Arial"/>
           <w:sz w:val="22"/>
           <w:szCs w:val="22"/>
         </w:rPr>
@@ -3626,20 +4211,26 @@
     </w:p>
     <w:p>
       <w:pPr>
-        <w:pStyle w:val="NormalWeb"/>
-        <w:spacing w:before="0" w:beforeAutospacing="0" w:after="240" w:afterAutospacing="0"/>
-        <w:rPr>
-          <w:sz w:val="22"/>
-          <w:szCs w:val="22"/>
-        </w:rPr>
-      </w:pPr>
-      <w:r>
-        <w:rPr>
-          <w:rFonts w:ascii="Arial" w:hAnsi="Arial" w:cs="Arial"/>
-          <w:color w:val="000000"/>
-          <w:sz w:val="22"/>
-          <w:szCs w:val="22"/>
-        </w:rPr>
+        <w:rPr>
+          <w:rFonts w:ascii="Arial" w:eastAsia="Times New Roman" w:hAnsi="Arial" w:cs="Arial"/>
+          <w:color w:val="000000"/>
+          <w:lang w:val="en-US" w:eastAsia="ja-JP"/>
+        </w:rPr>
+      </w:pPr>
+      <w:r>
+        <w:rPr>
+          <w:rFonts w:ascii="Arial" w:hAnsi="Arial" w:cs="Arial"/>
+          <w:color w:val="000000"/>
+        </w:rPr>
+        <w:br w:type="page"/>
+      </w:r>
+    </w:p>
+    <w:p>
+      <w:pPr>
+        <w:pStyle w:val="Heading1"/>
+      </w:pPr>
+      <w:r>
+        <w:lastRenderedPageBreak/>
         <w:t>Reference</w:t>
       </w:r>
     </w:p>
@@ -3648,6 +4239,7 @@
         <w:pStyle w:val="NormalWeb"/>
         <w:spacing w:before="0" w:beforeAutospacing="0" w:after="0" w:afterAutospacing="0"/>
         <w:rPr>
+          <w:rFonts w:ascii="Arial" w:hAnsi="Arial" w:cs="Arial"/>
           <w:sz w:val="22"/>
           <w:szCs w:val="22"/>
         </w:rPr>
@@ -3726,6 +4318,11 @@
       </w:r>
     </w:p>
     <w:p>
+      <w:pPr>
+        <w:rPr>
+          <w:rFonts w:ascii="Arial" w:hAnsi="Arial" w:cs="Arial"/>
+        </w:rPr>
+      </w:pPr>
       <w:r>
         <w:rPr>
           <w:rFonts w:ascii="Arial" w:hAnsi="Arial" w:cs="Arial"/>
@@ -8586,6 +9183,155 @@
     </w:lvl>
   </w:abstractNum>
   <w:abstractNum w:abstractNumId="39" w15:restartNumberingAfterBreak="0">
+    <w:nsid w:val="6A1E5FC4"/>
+    <w:multiLevelType w:val="multilevel"/>
+    <w:tmpl w:val="55FE64C2"/>
+    <w:lvl w:ilvl="0">
+      <w:start w:val="1"/>
+      <w:numFmt w:val="bullet"/>
+      <w:lvlText w:val=""/>
+      <w:lvlJc w:val="left"/>
+      <w:pPr>
+        <w:tabs>
+          <w:tab w:val="num" w:pos="720"/>
+        </w:tabs>
+        <w:ind w:left="720" w:hanging="360"/>
+      </w:pPr>
+      <w:rPr>
+        <w:rFonts w:ascii="Symbol" w:hAnsi="Symbol" w:hint="default"/>
+        <w:sz w:val="20"/>
+      </w:rPr>
+    </w:lvl>
+    <w:lvl w:ilvl="1" w:tentative="1">
+      <w:start w:val="1"/>
+      <w:numFmt w:val="bullet"/>
+      <w:lvlText w:val="o"/>
+      <w:lvlJc w:val="left"/>
+      <w:pPr>
+        <w:tabs>
+          <w:tab w:val="num" w:pos="1440"/>
+        </w:tabs>
+        <w:ind w:left="1440" w:hanging="360"/>
+      </w:pPr>
+      <w:rPr>
+        <w:rFonts w:ascii="Courier New" w:hAnsi="Courier New" w:hint="default"/>
+        <w:sz w:val="20"/>
+      </w:rPr>
+    </w:lvl>
+    <w:lvl w:ilvl="2" w:tentative="1">
+      <w:start w:val="1"/>
+      <w:numFmt w:val="bullet"/>
+      <w:lvlText w:val=""/>
+      <w:lvlJc w:val="left"/>
+      <w:pPr>
+        <w:tabs>
+          <w:tab w:val="num" w:pos="2160"/>
+        </w:tabs>
+        <w:ind w:left="2160" w:hanging="360"/>
+      </w:pPr>
+      <w:rPr>
+        <w:rFonts w:ascii="Wingdings" w:hAnsi="Wingdings" w:hint="default"/>
+        <w:sz w:val="20"/>
+      </w:rPr>
+    </w:lvl>
+    <w:lvl w:ilvl="3" w:tentative="1">
+      <w:start w:val="1"/>
+      <w:numFmt w:val="bullet"/>
+      <w:lvlText w:val=""/>
+      <w:lvlJc w:val="left"/>
+      <w:pPr>
+        <w:tabs>
+          <w:tab w:val="num" w:pos="2880"/>
+        </w:tabs>
+        <w:ind w:left="2880" w:hanging="360"/>
+      </w:pPr>
+      <w:rPr>
+        <w:rFonts w:ascii="Wingdings" w:hAnsi="Wingdings" w:hint="default"/>
+        <w:sz w:val="20"/>
+      </w:rPr>
+    </w:lvl>
+    <w:lvl w:ilvl="4" w:tentative="1">
+      <w:start w:val="1"/>
+      <w:numFmt w:val="bullet"/>
+      <w:lvlText w:val=""/>
+      <w:lvlJc w:val="left"/>
+      <w:pPr>
+        <w:tabs>
+          <w:tab w:val="num" w:pos="3600"/>
+        </w:tabs>
+        <w:ind w:left="3600" w:hanging="360"/>
+      </w:pPr>
+      <w:rPr>
+        <w:rFonts w:ascii="Wingdings" w:hAnsi="Wingdings" w:hint="default"/>
+        <w:sz w:val="20"/>
+      </w:rPr>
+    </w:lvl>
+    <w:lvl w:ilvl="5" w:tentative="1">
+      <w:start w:val="1"/>
+      <w:numFmt w:val="bullet"/>
+      <w:lvlText w:val=""/>
+      <w:lvlJc w:val="left"/>
+      <w:pPr>
+        <w:tabs>
+          <w:tab w:val="num" w:pos="4320"/>
+        </w:tabs>
+        <w:ind w:left="4320" w:hanging="360"/>
+      </w:pPr>
+      <w:rPr>
+        <w:rFonts w:ascii="Wingdings" w:hAnsi="Wingdings" w:hint="default"/>
+        <w:sz w:val="20"/>
+      </w:rPr>
+    </w:lvl>
+    <w:lvl w:ilvl="6" w:tentative="1">
+      <w:start w:val="1"/>
+      <w:numFmt w:val="bullet"/>
+      <w:lvlText w:val=""/>
+      <w:lvlJc w:val="left"/>
+      <w:pPr>
+        <w:tabs>
+          <w:tab w:val="num" w:pos="5040"/>
+        </w:tabs>
+        <w:ind w:left="5040" w:hanging="360"/>
+      </w:pPr>
+      <w:rPr>
+        <w:rFonts w:ascii="Wingdings" w:hAnsi="Wingdings" w:hint="default"/>
+        <w:sz w:val="20"/>
+      </w:rPr>
+    </w:lvl>
+    <w:lvl w:ilvl="7" w:tentative="1">
+      <w:start w:val="1"/>
+      <w:numFmt w:val="bullet"/>
+      <w:lvlText w:val=""/>
+      <w:lvlJc w:val="left"/>
+      <w:pPr>
+        <w:tabs>
+          <w:tab w:val="num" w:pos="5760"/>
+        </w:tabs>
+        <w:ind w:left="5760" w:hanging="360"/>
+      </w:pPr>
+      <w:rPr>
+        <w:rFonts w:ascii="Wingdings" w:hAnsi="Wingdings" w:hint="default"/>
+        <w:sz w:val="20"/>
+      </w:rPr>
+    </w:lvl>
+    <w:lvl w:ilvl="8" w:tentative="1">
+      <w:start w:val="1"/>
+      <w:numFmt w:val="bullet"/>
+      <w:lvlText w:val=""/>
+      <w:lvlJc w:val="left"/>
+      <w:pPr>
+        <w:tabs>
+          <w:tab w:val="num" w:pos="6480"/>
+        </w:tabs>
+        <w:ind w:left="6480" w:hanging="360"/>
+      </w:pPr>
+      <w:rPr>
+        <w:rFonts w:ascii="Wingdings" w:hAnsi="Wingdings" w:hint="default"/>
+        <w:sz w:val="20"/>
+      </w:rPr>
+    </w:lvl>
+  </w:abstractNum>
+  <w:abstractNum w:abstractNumId="40" w15:restartNumberingAfterBreak="0">
     <w:nsid w:val="6C45746B"/>
     <w:multiLevelType w:val="multilevel"/>
     <w:tmpl w:val="E5FC85C0"/>
@@ -8698,7 +9444,7 @@
       </w:pPr>
     </w:lvl>
   </w:abstractNum>
-  <w:abstractNum w:abstractNumId="40" w15:restartNumberingAfterBreak="0">
+  <w:abstractNum w:abstractNumId="41" w15:restartNumberingAfterBreak="0">
     <w:nsid w:val="6D0A57DE"/>
     <w:multiLevelType w:val="multilevel"/>
     <w:tmpl w:val="6726ABDC"/>
@@ -8811,7 +9557,7 @@
       </w:pPr>
     </w:lvl>
   </w:abstractNum>
-  <w:abstractNum w:abstractNumId="41" w15:restartNumberingAfterBreak="0">
+  <w:abstractNum w:abstractNumId="42" w15:restartNumberingAfterBreak="0">
     <w:nsid w:val="745954D6"/>
     <w:multiLevelType w:val="multilevel"/>
     <w:tmpl w:val="AD9CB970"/>
@@ -8924,7 +9670,7 @@
       </w:pPr>
     </w:lvl>
   </w:abstractNum>
-  <w:abstractNum w:abstractNumId="42" w15:restartNumberingAfterBreak="0">
+  <w:abstractNum w:abstractNumId="43" w15:restartNumberingAfterBreak="0">
     <w:nsid w:val="765D23A3"/>
     <w:multiLevelType w:val="multilevel"/>
     <w:tmpl w:val="D2A25216"/>
@@ -9037,7 +9783,7 @@
       </w:rPr>
     </w:lvl>
   </w:abstractNum>
-  <w:abstractNum w:abstractNumId="43" w15:restartNumberingAfterBreak="0">
+  <w:abstractNum w:abstractNumId="44" w15:restartNumberingAfterBreak="0">
     <w:nsid w:val="77DD1A96"/>
     <w:multiLevelType w:val="multilevel"/>
     <w:tmpl w:val="27288F9E"/>
@@ -9150,7 +9896,7 @@
       </w:pPr>
     </w:lvl>
   </w:abstractNum>
-  <w:abstractNum w:abstractNumId="44" w15:restartNumberingAfterBreak="0">
+  <w:abstractNum w:abstractNumId="45" w15:restartNumberingAfterBreak="0">
     <w:nsid w:val="77E61171"/>
     <w:multiLevelType w:val="multilevel"/>
     <w:tmpl w:val="AB928A5E"/>
@@ -9263,7 +10009,7 @@
       </w:pPr>
     </w:lvl>
   </w:abstractNum>
-  <w:abstractNum w:abstractNumId="45" w15:restartNumberingAfterBreak="0">
+  <w:abstractNum w:abstractNumId="46" w15:restartNumberingAfterBreak="0">
     <w:nsid w:val="7C5A646D"/>
     <w:multiLevelType w:val="multilevel"/>
     <w:tmpl w:val="F8404254"/>
@@ -9376,7 +10122,7 @@
       </w:pPr>
     </w:lvl>
   </w:abstractNum>
-  <w:abstractNum w:abstractNumId="46" w15:restartNumberingAfterBreak="0">
+  <w:abstractNum w:abstractNumId="47" w15:restartNumberingAfterBreak="0">
     <w:nsid w:val="7CEC4513"/>
     <w:multiLevelType w:val="multilevel"/>
     <w:tmpl w:val="425662FA"/>
@@ -9525,7 +10271,7 @@
       </w:rPr>
     </w:lvl>
   </w:abstractNum>
-  <w:abstractNum w:abstractNumId="47" w15:restartNumberingAfterBreak="0">
+  <w:abstractNum w:abstractNumId="48" w15:restartNumberingAfterBreak="0">
     <w:nsid w:val="7DBB471D"/>
     <w:multiLevelType w:val="multilevel"/>
     <w:tmpl w:val="DF625FD8"/>
@@ -9642,13 +10388,13 @@
     <w:abstractNumId w:val="17"/>
   </w:num>
   <w:num w:numId="2" w16cid:durableId="459570866">
-    <w:abstractNumId w:val="42"/>
+    <w:abstractNumId w:val="43"/>
   </w:num>
   <w:num w:numId="3" w16cid:durableId="849024672">
     <w:abstractNumId w:val="22"/>
   </w:num>
   <w:num w:numId="4" w16cid:durableId="821657233">
-    <w:abstractNumId w:val="46"/>
+    <w:abstractNumId w:val="47"/>
   </w:num>
   <w:num w:numId="5" w16cid:durableId="1241062673">
     <w:abstractNumId w:val="21"/>
@@ -9661,15 +10407,12 @@
   </w:num>
   <w:num w:numId="8" w16cid:durableId="522212175">
     <w:abstractNumId w:val="34"/>
-    <w:lvlOverride w:ilvl="0"/>
   </w:num>
   <w:num w:numId="9" w16cid:durableId="1231698532">
     <w:abstractNumId w:val="34"/>
-    <w:lvlOverride w:ilvl="0"/>
   </w:num>
   <w:num w:numId="10" w16cid:durableId="309602842">
     <w:abstractNumId w:val="34"/>
-    <w:lvlOverride w:ilvl="0"/>
   </w:num>
   <w:num w:numId="11" w16cid:durableId="1553032214">
     <w:abstractNumId w:val="19"/>
@@ -9688,7 +10431,7 @@
     </w:lvlOverride>
   </w:num>
   <w:num w:numId="14" w16cid:durableId="521091691">
-    <w:abstractNumId w:val="41"/>
+    <w:abstractNumId w:val="42"/>
     <w:lvlOverride w:ilvl="0">
       <w:lvl w:ilvl="0">
         <w:numFmt w:val="decimal"/>
@@ -9727,63 +10470,15 @@
   </w:num>
   <w:num w:numId="22" w16cid:durableId="854074886">
     <w:abstractNumId w:val="12"/>
-    <w:lvlOverride w:ilvl="1">
-      <w:lvl w:ilvl="1">
-        <w:numFmt w:val="bullet"/>
-        <w:lvlText w:val=""/>
-        <w:lvlJc w:val="left"/>
-        <w:pPr>
-          <w:tabs>
-            <w:tab w:val="num" w:pos="1440"/>
-          </w:tabs>
-          <w:ind w:left="1440" w:hanging="360"/>
-        </w:pPr>
-        <w:rPr>
-          <w:rFonts w:ascii="Symbol" w:hAnsi="Symbol" w:hint="default"/>
-          <w:sz w:val="20"/>
-        </w:rPr>
-      </w:lvl>
-    </w:lvlOverride>
+    <w:lvlOverride w:ilvl="0"/>
   </w:num>
   <w:num w:numId="23" w16cid:durableId="1796867845">
     <w:abstractNumId w:val="12"/>
-    <w:lvlOverride w:ilvl="1">
-      <w:lvl w:ilvl="1">
-        <w:numFmt w:val="bullet"/>
-        <w:lvlText w:val=""/>
-        <w:lvlJc w:val="left"/>
-        <w:pPr>
-          <w:tabs>
-            <w:tab w:val="num" w:pos="1440"/>
-          </w:tabs>
-          <w:ind w:left="1440" w:hanging="360"/>
-        </w:pPr>
-        <w:rPr>
-          <w:rFonts w:ascii="Symbol" w:hAnsi="Symbol" w:hint="default"/>
-          <w:sz w:val="20"/>
-        </w:rPr>
-      </w:lvl>
-    </w:lvlOverride>
+    <w:lvlOverride w:ilvl="0"/>
   </w:num>
   <w:num w:numId="24" w16cid:durableId="1074814222">
     <w:abstractNumId w:val="12"/>
-    <w:lvlOverride w:ilvl="1">
-      <w:lvl w:ilvl="1">
-        <w:numFmt w:val="bullet"/>
-        <w:lvlText w:val=""/>
-        <w:lvlJc w:val="left"/>
-        <w:pPr>
-          <w:tabs>
-            <w:tab w:val="num" w:pos="1440"/>
-          </w:tabs>
-          <w:ind w:left="1440" w:hanging="360"/>
-        </w:pPr>
-        <w:rPr>
-          <w:rFonts w:ascii="Symbol" w:hAnsi="Symbol" w:hint="default"/>
-          <w:sz w:val="20"/>
-        </w:rPr>
-      </w:lvl>
-    </w:lvlOverride>
+    <w:lvlOverride w:ilvl="0"/>
   </w:num>
   <w:num w:numId="25" w16cid:durableId="2047756620">
     <w:abstractNumId w:val="25"/>
@@ -9809,7 +10504,7 @@
     </w:lvlOverride>
   </w:num>
   <w:num w:numId="28" w16cid:durableId="1189300328">
-    <w:abstractNumId w:val="40"/>
+    <w:abstractNumId w:val="41"/>
     <w:lvlOverride w:ilvl="0">
       <w:lvl w:ilvl="0">
         <w:numFmt w:val="decimal"/>
@@ -9819,7 +10514,7 @@
     </w:lvlOverride>
   </w:num>
   <w:num w:numId="29" w16cid:durableId="1347900768">
-    <w:abstractNumId w:val="44"/>
+    <w:abstractNumId w:val="45"/>
     <w:lvlOverride w:ilvl="0">
       <w:lvl w:ilvl="0">
         <w:numFmt w:val="decimal"/>
@@ -9849,7 +10544,7 @@
     </w:lvlOverride>
   </w:num>
   <w:num w:numId="32" w16cid:durableId="1044866409">
-    <w:abstractNumId w:val="47"/>
+    <w:abstractNumId w:val="48"/>
     <w:lvlOverride w:ilvl="0">
       <w:lvl w:ilvl="0">
         <w:numFmt w:val="decimal"/>
@@ -9859,7 +10554,7 @@
     </w:lvlOverride>
   </w:num>
   <w:num w:numId="33" w16cid:durableId="1191458793">
-    <w:abstractNumId w:val="45"/>
+    <w:abstractNumId w:val="46"/>
     <w:lvlOverride w:ilvl="0">
       <w:lvl w:ilvl="0">
         <w:numFmt w:val="decimal"/>
@@ -9909,7 +10604,7 @@
     </w:lvlOverride>
   </w:num>
   <w:num w:numId="38" w16cid:durableId="167016651">
-    <w:abstractNumId w:val="39"/>
+    <w:abstractNumId w:val="40"/>
     <w:lvlOverride w:ilvl="0">
       <w:lvl w:ilvl="0">
         <w:numFmt w:val="decimal"/>
@@ -10019,7 +10714,7 @@
     </w:lvlOverride>
   </w:num>
   <w:num w:numId="49" w16cid:durableId="1262639920">
-    <w:abstractNumId w:val="43"/>
+    <w:abstractNumId w:val="44"/>
     <w:lvlOverride w:ilvl="0">
       <w:lvl w:ilvl="0">
         <w:numFmt w:val="decimal"/>
@@ -10087,6 +10782,9 @@
         <w:lvlJc w:val="left"/>
       </w:lvl>
     </w:lvlOverride>
+  </w:num>
+  <w:num w:numId="56" w16cid:durableId="1904096533">
+    <w:abstractNumId w:val="39"/>
   </w:num>
 </w:numbering>
 </file>

</xml_diff>

<commit_message>
Added gantt chart to 4.0
</commit_message>
<xml_diff>
--- a/Project Plan.docx
+++ b/Project Plan.docx
@@ -130,7 +130,12 @@
     <w:sdt>
       <w:sdtPr>
         <w:rPr>
-          <w:rFonts w:ascii="Arial" w:hAnsi="Arial" w:cs="Arial"/>
+          <w:rFonts w:ascii="Arial" w:eastAsiaTheme="minorEastAsia" w:hAnsi="Arial" w:cs="Arial"/>
+          <w:b w:val="0"/>
+          <w:bCs w:val="0"/>
+          <w:color w:val="auto"/>
+          <w:sz w:val="22"/>
+          <w:szCs w:val="22"/>
         </w:rPr>
         <w:id w:val="-43365202"/>
         <w:docPartObj>
@@ -140,11 +145,7 @@
       </w:sdtPr>
       <w:sdtEndPr>
         <w:rPr>
-          <w:rFonts w:eastAsiaTheme="minorEastAsia"/>
           <w:noProof/>
-          <w:color w:val="auto"/>
-          <w:sz w:val="22"/>
-          <w:szCs w:val="22"/>
         </w:rPr>
       </w:sdtEndPr>
       <w:sdtContent>
@@ -780,6 +781,7 @@
         </w:rPr>
       </w:pPr>
       <w:bookmarkStart w:id="0" w:name="_Toc144669086"/>
+      <w:proofErr w:type="gramStart"/>
       <w:r>
         <w:rPr>
           <w:rFonts w:ascii="Arial" w:hAnsi="Arial" w:cs="Arial"/>
@@ -811,6 +813,7 @@
         <w:t>Introduction</w:t>
       </w:r>
       <w:bookmarkEnd w:id="0"/>
+      <w:proofErr w:type="gramEnd"/>
     </w:p>
     <w:p>
       <w:pPr>
@@ -875,8 +878,19 @@
           <w:sz w:val="22"/>
           <w:szCs w:val="22"/>
         </w:rPr>
-        <w:t>This document is a project planning for displaying all data, visual charts, search keywords, and analysis in categories from a database. The database is a dataset of Victoria State Accident Dataset. [1] This dataset is –. The road safety data is provided by VicRoads. [2] The dataset includes;</w:t>
-      </w:r>
+        <w:t xml:space="preserve">This document is a project planning for displaying all data, visual charts, search keywords, and analysis in categories from a database. The database is a dataset of Victoria State Accident Dataset. [1] This dataset is –. The road safety data is provided by VicRoads. [2] The dataset </w:t>
+      </w:r>
+      <w:proofErr w:type="gramStart"/>
+      <w:r>
+        <w:rPr>
+          <w:rFonts w:ascii="Arial" w:hAnsi="Arial" w:cs="Arial"/>
+          <w:color w:val="000000"/>
+          <w:sz w:val="22"/>
+          <w:szCs w:val="22"/>
+        </w:rPr>
+        <w:t>includes;</w:t>
+      </w:r>
+      <w:proofErr w:type="gramEnd"/>
     </w:p>
     <w:p>
       <w:pPr>
@@ -927,8 +941,19 @@
           <w:sz w:val="22"/>
           <w:szCs w:val="22"/>
         </w:rPr>
-        <w:t>Number of accident</w:t>
-      </w:r>
+        <w:t xml:space="preserve">Number of </w:t>
+      </w:r>
+      <w:proofErr w:type="gramStart"/>
+      <w:r>
+        <w:rPr>
+          <w:rFonts w:ascii="Arial" w:hAnsi="Arial" w:cs="Arial"/>
+          <w:color w:val="000000"/>
+          <w:sz w:val="22"/>
+          <w:szCs w:val="22"/>
+        </w:rPr>
+        <w:t>accident</w:t>
+      </w:r>
+      <w:proofErr w:type="gramEnd"/>
     </w:p>
     <w:p>
       <w:pPr>
@@ -1135,8 +1160,19 @@
           <w:sz w:val="22"/>
           <w:szCs w:val="22"/>
         </w:rPr>
-        <w:t>Reason to get accidents</w:t>
-      </w:r>
+        <w:t xml:space="preserve">Reason to get </w:t>
+      </w:r>
+      <w:proofErr w:type="gramStart"/>
+      <w:r>
+        <w:rPr>
+          <w:rFonts w:ascii="Arial" w:hAnsi="Arial" w:cs="Arial"/>
+          <w:color w:val="000000"/>
+          <w:sz w:val="22"/>
+          <w:szCs w:val="22"/>
+        </w:rPr>
+        <w:t>accidents</w:t>
+      </w:r>
+      <w:proofErr w:type="gramEnd"/>
     </w:p>
     <w:p>
       <w:pPr>
@@ -1801,8 +1837,19 @@
           <w:sz w:val="22"/>
           <w:szCs w:val="22"/>
         </w:rPr>
-        <w:t>The result is 100% finished</w:t>
-      </w:r>
+        <w:t xml:space="preserve">The result is 100% </w:t>
+      </w:r>
+      <w:proofErr w:type="gramStart"/>
+      <w:r>
+        <w:rPr>
+          <w:rFonts w:ascii="Arial" w:hAnsi="Arial" w:cs="Arial"/>
+          <w:color w:val="000000"/>
+          <w:sz w:val="22"/>
+          <w:szCs w:val="22"/>
+        </w:rPr>
+        <w:t>finished</w:t>
+      </w:r>
+      <w:proofErr w:type="gramEnd"/>
     </w:p>
     <w:p>
       <w:pPr>
@@ -1931,8 +1978,19 @@
           <w:sz w:val="22"/>
           <w:szCs w:val="22"/>
         </w:rPr>
-        <w:t>The number is almost 0</w:t>
-      </w:r>
+        <w:t xml:space="preserve">The number is almost </w:t>
+      </w:r>
+      <w:proofErr w:type="gramStart"/>
+      <w:r>
+        <w:rPr>
+          <w:rFonts w:ascii="Arial" w:hAnsi="Arial" w:cs="Arial"/>
+          <w:color w:val="000000"/>
+          <w:sz w:val="22"/>
+          <w:szCs w:val="22"/>
+        </w:rPr>
+        <w:t>0</w:t>
+      </w:r>
+      <w:proofErr w:type="gramEnd"/>
     </w:p>
     <w:p>
       <w:pPr>
@@ -1967,7 +2025,27 @@
           <w:sz w:val="22"/>
           <w:szCs w:val="22"/>
         </w:rPr>
-        <w:t>The risks and threats of this project is loss of data. Keeping backup of this data will avoid the risk.</w:t>
+        <w:t xml:space="preserve">The risks and threats of this project </w:t>
+      </w:r>
+      <w:proofErr w:type="gramStart"/>
+      <w:r>
+        <w:rPr>
+          <w:rFonts w:ascii="Arial" w:hAnsi="Arial" w:cs="Arial"/>
+          <w:color w:val="000000"/>
+          <w:sz w:val="22"/>
+          <w:szCs w:val="22"/>
+        </w:rPr>
+        <w:t>is</w:t>
+      </w:r>
+      <w:proofErr w:type="gramEnd"/>
+      <w:r>
+        <w:rPr>
+          <w:rFonts w:ascii="Arial" w:hAnsi="Arial" w:cs="Arial"/>
+          <w:color w:val="000000"/>
+          <w:sz w:val="22"/>
+          <w:szCs w:val="22"/>
+        </w:rPr>
+        <w:t xml:space="preserve"> loss of data. Keeping backup of this data will avoid the risk.</w:t>
       </w:r>
     </w:p>
     <w:p>
@@ -2026,8 +2104,19 @@
           <w:sz w:val="22"/>
           <w:szCs w:val="22"/>
         </w:rPr>
-        <w:t>This project document contains several documents;</w:t>
-      </w:r>
+        <w:t xml:space="preserve">This project document contains several </w:t>
+      </w:r>
+      <w:proofErr w:type="gramStart"/>
+      <w:r>
+        <w:rPr>
+          <w:rFonts w:ascii="Arial" w:hAnsi="Arial" w:cs="Arial"/>
+          <w:color w:val="000000"/>
+          <w:sz w:val="22"/>
+          <w:szCs w:val="22"/>
+        </w:rPr>
+        <w:t>documents;</w:t>
+      </w:r>
+      <w:proofErr w:type="gramEnd"/>
     </w:p>
     <w:p>
       <w:pPr>
@@ -2052,7 +2141,27 @@
           <w:sz w:val="22"/>
           <w:szCs w:val="22"/>
         </w:rPr>
-        <w:t>Project Plan.docx: This document which is detailed of the project plan.</w:t>
+        <w:t xml:space="preserve">Project Plan.docx: This </w:t>
+      </w:r>
+      <w:proofErr w:type="gramStart"/>
+      <w:r>
+        <w:rPr>
+          <w:rFonts w:ascii="Arial" w:hAnsi="Arial" w:cs="Arial"/>
+          <w:color w:val="000000"/>
+          <w:sz w:val="22"/>
+          <w:szCs w:val="22"/>
+        </w:rPr>
+        <w:t>document which</w:t>
+      </w:r>
+      <w:proofErr w:type="gramEnd"/>
+      <w:r>
+        <w:rPr>
+          <w:rFonts w:ascii="Arial" w:hAnsi="Arial" w:cs="Arial"/>
+          <w:color w:val="000000"/>
+          <w:sz w:val="22"/>
+          <w:szCs w:val="22"/>
+        </w:rPr>
+        <w:t xml:space="preserve"> is detailed of the project plan.</w:t>
       </w:r>
     </w:p>
     <w:p>
@@ -2130,7 +2239,27 @@
           <w:sz w:val="22"/>
           <w:szCs w:val="22"/>
         </w:rPr>
-        <w:t>Software Testing Report.docx: details of testing built software.</w:t>
+        <w:t xml:space="preserve">Software Testing Report.docx: details of </w:t>
+      </w:r>
+      <w:proofErr w:type="gramStart"/>
+      <w:r>
+        <w:rPr>
+          <w:rFonts w:ascii="Arial" w:hAnsi="Arial" w:cs="Arial"/>
+          <w:color w:val="000000"/>
+          <w:sz w:val="22"/>
+          <w:szCs w:val="22"/>
+        </w:rPr>
+        <w:t>testing built</w:t>
+      </w:r>
+      <w:proofErr w:type="gramEnd"/>
+      <w:r>
+        <w:rPr>
+          <w:rFonts w:ascii="Arial" w:hAnsi="Arial" w:cs="Arial"/>
+          <w:color w:val="000000"/>
+          <w:sz w:val="22"/>
+          <w:szCs w:val="22"/>
+        </w:rPr>
+        <w:t xml:space="preserve"> software.</w:t>
       </w:r>
     </w:p>
     <w:p>
@@ -2208,25 +2337,7 @@
           <w:sz w:val="22"/>
           <w:szCs w:val="22"/>
         </w:rPr>
-        <w:t>time log.docx: worked date and approx</w:t>
-      </w:r>
-      <w:r>
-        <w:rPr>
-          <w:rFonts w:ascii="Arial" w:hAnsi="Arial" w:cs="Arial"/>
-          <w:color w:val="000000"/>
-          <w:sz w:val="22"/>
-          <w:szCs w:val="22"/>
-        </w:rPr>
-        <w:t>imately</w:t>
-      </w:r>
-      <w:r>
-        <w:rPr>
-          <w:rFonts w:ascii="Arial" w:hAnsi="Arial" w:cs="Arial"/>
-          <w:color w:val="000000"/>
-          <w:sz w:val="22"/>
-          <w:szCs w:val="22"/>
-        </w:rPr>
-        <w:t xml:space="preserve"> time log this project member has spent. </w:t>
+        <w:t>time log.docx: worked date and approximately time log this project member has spent. </w:t>
       </w:r>
     </w:p>
     <w:p>
@@ -2280,8 +2391,39 @@
           <w:sz w:val="22"/>
           <w:szCs w:val="22"/>
         </w:rPr>
-        <w:t>For developing: Anaconda Prompt, PyCharm, Jupyter notebook, Microsoft Office Excel, WXFormBuilder</w:t>
-      </w:r>
+        <w:t xml:space="preserve">For developing: Anaconda Prompt, PyCharm, </w:t>
+      </w:r>
+      <w:proofErr w:type="spellStart"/>
+      <w:r>
+        <w:rPr>
+          <w:rFonts w:ascii="Arial" w:hAnsi="Arial" w:cs="Arial"/>
+          <w:color w:val="000000"/>
+          <w:sz w:val="22"/>
+          <w:szCs w:val="22"/>
+        </w:rPr>
+        <w:t>Jupyter</w:t>
+      </w:r>
+      <w:proofErr w:type="spellEnd"/>
+      <w:r>
+        <w:rPr>
+          <w:rFonts w:ascii="Arial" w:hAnsi="Arial" w:cs="Arial"/>
+          <w:color w:val="000000"/>
+          <w:sz w:val="22"/>
+          <w:szCs w:val="22"/>
+        </w:rPr>
+        <w:t xml:space="preserve"> notebook, Microsoft Office Excel, </w:t>
+      </w:r>
+      <w:proofErr w:type="spellStart"/>
+      <w:r>
+        <w:rPr>
+          <w:rFonts w:ascii="Arial" w:hAnsi="Arial" w:cs="Arial"/>
+          <w:color w:val="000000"/>
+          <w:sz w:val="22"/>
+          <w:szCs w:val="22"/>
+        </w:rPr>
+        <w:t>WXFormBuilder</w:t>
+      </w:r>
+      <w:proofErr w:type="spellEnd"/>
       <w:r>
         <w:rPr>
           <w:rFonts w:ascii="Arial" w:hAnsi="Arial" w:cs="Arial"/>
@@ -2364,6 +2506,7 @@
         </w:rPr>
       </w:pPr>
       <w:bookmarkStart w:id="4" w:name="_Toc144669090"/>
+      <w:proofErr w:type="gramStart"/>
       <w:r>
         <w:rPr>
           <w:rFonts w:ascii="Arial" w:hAnsi="Arial" w:cs="Arial"/>
@@ -2392,7 +2535,17 @@
           <w:sz w:val="46"/>
           <w:szCs w:val="46"/>
         </w:rPr>
-        <w:t>Work Breakdown Structure</w:t>
+        <w:t>Work</w:t>
+      </w:r>
+      <w:proofErr w:type="gramEnd"/>
+      <w:r>
+        <w:rPr>
+          <w:rFonts w:ascii="Arial" w:hAnsi="Arial" w:cs="Arial"/>
+          <w:color w:val="000000"/>
+          <w:sz w:val="46"/>
+          <w:szCs w:val="46"/>
+        </w:rPr>
+        <w:t xml:space="preserve"> Breakdown Structure</w:t>
       </w:r>
       <w:bookmarkEnd w:id="4"/>
     </w:p>
@@ -2776,6 +2929,7 @@
         </w:rPr>
       </w:pPr>
       <w:bookmarkStart w:id="5" w:name="_Toc144669091"/>
+      <w:proofErr w:type="gramStart"/>
       <w:r>
         <w:rPr>
           <w:rFonts w:ascii="Arial" w:hAnsi="Arial" w:cs="Arial"/>
@@ -2804,7 +2958,17 @@
           <w:sz w:val="46"/>
           <w:szCs w:val="46"/>
         </w:rPr>
-        <w:t>Activity Definition &amp; Estimation</w:t>
+        <w:t>Activity</w:t>
+      </w:r>
+      <w:proofErr w:type="gramEnd"/>
+      <w:r>
+        <w:rPr>
+          <w:rFonts w:ascii="Arial" w:hAnsi="Arial" w:cs="Arial"/>
+          <w:color w:val="000000"/>
+          <w:sz w:val="46"/>
+          <w:szCs w:val="46"/>
+        </w:rPr>
+        <w:t xml:space="preserve"> Definition &amp; Estimation</w:t>
       </w:r>
       <w:bookmarkEnd w:id="5"/>
     </w:p>
@@ -2816,6 +2980,7 @@
           <w:rFonts w:ascii="Arial" w:hAnsi="Arial" w:cs="Arial"/>
         </w:rPr>
       </w:pPr>
+      <w:proofErr w:type="gramStart"/>
       <w:r>
         <w:rPr>
           <w:rFonts w:ascii="Arial" w:hAnsi="Arial" w:cs="Arial"/>
@@ -2827,6 +2992,7 @@
         </w:rPr>
         <w:t>Pre Planning</w:t>
       </w:r>
+      <w:proofErr w:type="gramEnd"/>
     </w:p>
     <w:p>
       <w:pPr>
@@ -2884,7 +3050,27 @@
           <w:sz w:val="22"/>
           <w:szCs w:val="22"/>
         </w:rPr>
-        <w:t>All members clone the GitHub Repository: Each member will clone the GitHub Repository onto their own machines so they can commit and push updates made. Estimated time: 1 day.</w:t>
+        <w:t xml:space="preserve">All members clone the GitHub Repository: Each member will clone the GitHub Repository onto their own machines so they can </w:t>
+      </w:r>
+      <w:proofErr w:type="gramStart"/>
+      <w:r>
+        <w:rPr>
+          <w:rFonts w:ascii="Arial" w:hAnsi="Arial" w:cs="Arial"/>
+          <w:color w:val="000000"/>
+          <w:sz w:val="22"/>
+          <w:szCs w:val="22"/>
+        </w:rPr>
+        <w:t>commit</w:t>
+      </w:r>
+      <w:proofErr w:type="gramEnd"/>
+      <w:r>
+        <w:rPr>
+          <w:rFonts w:ascii="Arial" w:hAnsi="Arial" w:cs="Arial"/>
+          <w:color w:val="000000"/>
+          <w:sz w:val="22"/>
+          <w:szCs w:val="22"/>
+        </w:rPr>
+        <w:t xml:space="preserve"> and push updates made. Estimated time: 1 day.</w:t>
       </w:r>
     </w:p>
     <w:p>
@@ -3127,7 +3313,27 @@
           <w:sz w:val="22"/>
           <w:szCs w:val="22"/>
         </w:rPr>
-        <w:t>Work on the activity definition and estimation: The member who worked on the work breakdown structure diagram will also list and describe the activity definitions and estimations that were listed in the WBS. Estimated time: 2 days.</w:t>
+        <w:t xml:space="preserve">Work on the activity definition and estimation: The </w:t>
+      </w:r>
+      <w:proofErr w:type="gramStart"/>
+      <w:r>
+        <w:rPr>
+          <w:rFonts w:ascii="Arial" w:hAnsi="Arial" w:cs="Arial"/>
+          <w:color w:val="000000"/>
+          <w:sz w:val="22"/>
+          <w:szCs w:val="22"/>
+        </w:rPr>
+        <w:t>member</w:t>
+      </w:r>
+      <w:proofErr w:type="gramEnd"/>
+      <w:r>
+        <w:rPr>
+          <w:rFonts w:ascii="Arial" w:hAnsi="Arial" w:cs="Arial"/>
+          <w:color w:val="000000"/>
+          <w:sz w:val="22"/>
+          <w:szCs w:val="22"/>
+        </w:rPr>
+        <w:t xml:space="preserve"> who worked on the work breakdown structure diagram will also list and describe the activity definitions and estimations that were listed in the WBS. Estimated time: 2 days.</w:t>
       </w:r>
     </w:p>
     <w:p>
@@ -3597,7 +3803,27 @@
           <w:sz w:val="22"/>
           <w:szCs w:val="22"/>
         </w:rPr>
-        <w:t>Create the python files for the program: Create all of the python files required for the program to work. Estimated time: 1 day.</w:t>
+        <w:t xml:space="preserve">Create the python files for the program: Create </w:t>
+      </w:r>
+      <w:proofErr w:type="gramStart"/>
+      <w:r>
+        <w:rPr>
+          <w:rFonts w:ascii="Arial" w:hAnsi="Arial" w:cs="Arial"/>
+          <w:color w:val="000000"/>
+          <w:sz w:val="22"/>
+          <w:szCs w:val="22"/>
+        </w:rPr>
+        <w:t>all of</w:t>
+      </w:r>
+      <w:proofErr w:type="gramEnd"/>
+      <w:r>
+        <w:rPr>
+          <w:rFonts w:ascii="Arial" w:hAnsi="Arial" w:cs="Arial"/>
+          <w:color w:val="000000"/>
+          <w:sz w:val="22"/>
+          <w:szCs w:val="22"/>
+        </w:rPr>
+        <w:t xml:space="preserve"> the python files required for the program to work. Estimated time: 1 day.</w:t>
       </w:r>
     </w:p>
     <w:p>
@@ -3696,7 +3922,27 @@
           <w:sz w:val="22"/>
           <w:szCs w:val="22"/>
         </w:rPr>
-        <w:t>Create a 12 month executive summary: Once all the task analysis has been completed, we will create a 12 month executive summary based on the findings of our program. Estimated time: 4 days.</w:t>
+        <w:t xml:space="preserve">Create a </w:t>
+      </w:r>
+      <w:proofErr w:type="gramStart"/>
+      <w:r>
+        <w:rPr>
+          <w:rFonts w:ascii="Arial" w:hAnsi="Arial" w:cs="Arial"/>
+          <w:color w:val="000000"/>
+          <w:sz w:val="22"/>
+          <w:szCs w:val="22"/>
+        </w:rPr>
+        <w:t>12 month</w:t>
+      </w:r>
+      <w:proofErr w:type="gramEnd"/>
+      <w:r>
+        <w:rPr>
+          <w:rFonts w:ascii="Arial" w:hAnsi="Arial" w:cs="Arial"/>
+          <w:color w:val="000000"/>
+          <w:sz w:val="22"/>
+          <w:szCs w:val="22"/>
+        </w:rPr>
+        <w:t xml:space="preserve"> executive summary: Once all the task analysis has been completed, we will create a 12 month executive summary based on the findings of our program. Estimated time: 4 days.</w:t>
       </w:r>
     </w:p>
     <w:p>
@@ -3729,7 +3975,27 @@
           <w:sz w:val="22"/>
           <w:szCs w:val="22"/>
         </w:rPr>
-        <w:t>Log all git pushes and commits made to the software: We will log all of the git pushes and commits made throughout the assignments runtime as we continue to make updates. Estimated time: 6 weeks.</w:t>
+        <w:t xml:space="preserve">Log all git pushes and commits made to the software: We will log </w:t>
+      </w:r>
+      <w:proofErr w:type="gramStart"/>
+      <w:r>
+        <w:rPr>
+          <w:rFonts w:ascii="Arial" w:hAnsi="Arial" w:cs="Arial"/>
+          <w:color w:val="000000"/>
+          <w:sz w:val="22"/>
+          <w:szCs w:val="22"/>
+        </w:rPr>
+        <w:t>all of</w:t>
+      </w:r>
+      <w:proofErr w:type="gramEnd"/>
+      <w:r>
+        <w:rPr>
+          <w:rFonts w:ascii="Arial" w:hAnsi="Arial" w:cs="Arial"/>
+          <w:color w:val="000000"/>
+          <w:sz w:val="22"/>
+          <w:szCs w:val="22"/>
+        </w:rPr>
+        <w:t xml:space="preserve"> the git pushes and commits made throughout the assignments runtime as we continue to make updates. Estimated time: 6 weeks.</w:t>
       </w:r>
     </w:p>
     <w:p>
@@ -3789,8 +4055,14 @@
     </w:p>
     <w:p>
       <w:pPr>
-        <w:rPr>
-          <w:rFonts w:ascii="Arial" w:hAnsi="Arial" w:cs="Arial"/>
+        <w:pStyle w:val="NormalWeb"/>
+        <w:spacing w:before="240" w:beforeAutospacing="0" w:after="240" w:afterAutospacing="0"/>
+        <w:textAlignment w:val="baseline"/>
+        <w:rPr>
+          <w:rFonts w:ascii="Arial" w:hAnsi="Arial" w:cs="Arial"/>
+          <w:color w:val="000000"/>
+          <w:sz w:val="22"/>
+          <w:szCs w:val="22"/>
         </w:rPr>
       </w:pPr>
     </w:p>
@@ -3887,13 +4159,6 @@
     </w:p>
     <w:p>
       <w:pPr>
-        <w:rPr>
-          <w:rFonts w:ascii="Arial" w:hAnsi="Arial" w:cs="Arial"/>
-        </w:rPr>
-      </w:pPr>
-    </w:p>
-    <w:p>
-      <w:pPr>
         <w:pStyle w:val="NormalWeb"/>
         <w:numPr>
           <w:ilvl w:val="0"/>
@@ -3915,6 +4180,7 @@
           <w:sz w:val="22"/>
           <w:szCs w:val="22"/>
         </w:rPr>
+        <w:lastRenderedPageBreak/>
         <w:t>Create a testing report that records all tests: The group will create a testing report that will have the dates of each test performed, as well as information on what was tested. Estimated time: 3 weeks.</w:t>
       </w:r>
     </w:p>
@@ -3946,51 +4212,6 @@
           <w:sz w:val="22"/>
           <w:szCs w:val="22"/>
         </w:rPr>
-        <w:t>From your WBS, define the activities required for your project. You will revise this document and add more detail for part B as you discover more about the project.</w:t>
-      </w:r>
-    </w:p>
-    <w:p>
-      <w:pPr>
-        <w:pStyle w:val="NormalWeb"/>
-        <w:spacing w:before="240" w:beforeAutospacing="0" w:after="240" w:afterAutospacing="0"/>
-        <w:jc w:val="both"/>
-        <w:rPr>
-          <w:rFonts w:ascii="Arial" w:hAnsi="Arial" w:cs="Arial"/>
-          <w:sz w:val="22"/>
-          <w:szCs w:val="22"/>
-        </w:rPr>
-      </w:pPr>
-      <w:r>
-        <w:rPr>
-          <w:rFonts w:ascii="Arial" w:hAnsi="Arial" w:cs="Arial"/>
-          <w:i/>
-          <w:iCs/>
-          <w:color w:val="FF0000"/>
-          <w:sz w:val="22"/>
-          <w:szCs w:val="22"/>
-        </w:rPr>
-        <w:t>Each activity should be clearly identified by a number and should match up to your Gantt chart. You should provide some estimations for the time you think each activity will take. This should make it easy to prepare your Gantt chart.</w:t>
-      </w:r>
-      <w:r>
-        <w:rPr>
-          <w:rFonts w:ascii="Arial" w:hAnsi="Arial" w:cs="Arial"/>
-          <w:i/>
-          <w:iCs/>
-          <w:color w:val="FF0000"/>
-          <w:sz w:val="22"/>
-          <w:szCs w:val="22"/>
-        </w:rPr>
-        <w:br/>
-      </w:r>
-      <w:r>
-        <w:rPr>
-          <w:rFonts w:ascii="Arial" w:hAnsi="Arial" w:cs="Arial"/>
-          <w:i/>
-          <w:iCs/>
-          <w:color w:val="FF0000"/>
-          <w:sz w:val="22"/>
-          <w:szCs w:val="22"/>
-        </w:rPr>
         <w:br/>
       </w:r>
     </w:p>
@@ -4005,6 +4226,7 @@
         </w:rPr>
       </w:pPr>
       <w:bookmarkStart w:id="6" w:name="_Toc144669092"/>
+      <w:proofErr w:type="gramStart"/>
       <w:r>
         <w:rPr>
           <w:rFonts w:ascii="Arial" w:hAnsi="Arial" w:cs="Arial"/>
@@ -4032,7 +4254,17 @@
           <w:sz w:val="22"/>
           <w:szCs w:val="22"/>
         </w:rPr>
-        <w:t>Gantt Chart</w:t>
+        <w:t>Gantt</w:t>
+      </w:r>
+      <w:proofErr w:type="gramEnd"/>
+      <w:r>
+        <w:rPr>
+          <w:rFonts w:ascii="Arial" w:hAnsi="Arial" w:cs="Arial"/>
+          <w:color w:val="000000"/>
+          <w:sz w:val="22"/>
+          <w:szCs w:val="22"/>
+        </w:rPr>
+        <w:t xml:space="preserve"> Chart</w:t>
       </w:r>
       <w:bookmarkEnd w:id="6"/>
     </w:p>
@@ -4072,23 +4304,61 @@
           <w:rFonts w:ascii="Arial" w:hAnsi="Arial" w:cs="Arial"/>
           <w:i/>
           <w:iCs/>
+          <w:noProof/>
           <w:color w:val="FF0000"/>
-          <w:sz w:val="22"/>
-          <w:szCs w:val="22"/>
-        </w:rPr>
-        <w:t>This section should contain your Gantt chart. The items in the Gantt chart should match the activity definition from section 3. You should also submit your Gantt chart file separately.</w:t>
-      </w:r>
-    </w:p>
-    <w:p>
-      <w:pPr>
-        <w:pStyle w:val="NormalWeb"/>
-        <w:spacing w:before="240" w:beforeAutospacing="0" w:after="240" w:afterAutospacing="0"/>
-        <w:rPr>
-          <w:rFonts w:ascii="Arial" w:hAnsi="Arial" w:cs="Arial"/>
-          <w:sz w:val="22"/>
-          <w:szCs w:val="22"/>
-        </w:rPr>
-      </w:pPr>
+          <w:sz w:val="28"/>
+          <w:szCs w:val="28"/>
+          <w:bdr w:val="none" w:sz="0" w:space="0" w:color="auto" w:frame="1"/>
+        </w:rPr>
+        <w:drawing>
+          <wp:inline distT="0" distB="0" distL="0" distR="0" wp14:anchorId="7D512B39" wp14:editId="21D1B4A9">
+            <wp:extent cx="5731510" cy="4077970"/>
+            <wp:effectExtent l="0" t="0" r="2540" b="0"/>
+            <wp:docPr id="1767478103" name="Picture 1"/>
+            <wp:cNvGraphicFramePr>
+              <a:graphicFrameLocks xmlns:a="http://schemas.openxmlformats.org/drawingml/2006/main" noChangeAspect="1"/>
+            </wp:cNvGraphicFramePr>
+            <a:graphic xmlns:a="http://schemas.openxmlformats.org/drawingml/2006/main">
+              <a:graphicData uri="http://schemas.openxmlformats.org/drawingml/2006/picture">
+                <pic:pic xmlns:pic="http://schemas.openxmlformats.org/drawingml/2006/picture">
+                  <pic:nvPicPr>
+                    <pic:cNvPr id="0" name="Picture 1"/>
+                    <pic:cNvPicPr>
+                      <a:picLocks noChangeAspect="1" noChangeArrowheads="1"/>
+                    </pic:cNvPicPr>
+                  </pic:nvPicPr>
+                  <pic:blipFill>
+                    <a:blip r:embed="rId9">
+                      <a:extLst>
+                        <a:ext uri="{28A0092B-C50C-407E-A947-70E740481C1C}">
+                          <a14:useLocalDpi xmlns:a14="http://schemas.microsoft.com/office/drawing/2010/main" val="0"/>
+                        </a:ext>
+                      </a:extLst>
+                    </a:blip>
+                    <a:srcRect/>
+                    <a:stretch>
+                      <a:fillRect/>
+                    </a:stretch>
+                  </pic:blipFill>
+                  <pic:spPr bwMode="auto">
+                    <a:xfrm>
+                      <a:off x="0" y="0"/>
+                      <a:ext cx="5731510" cy="4077970"/>
+                    </a:xfrm>
+                    <a:prstGeom prst="rect">
+                      <a:avLst/>
+                    </a:prstGeom>
+                    <a:noFill/>
+                    <a:ln>
+                      <a:noFill/>
+                    </a:ln>
+                  </pic:spPr>
+                </pic:pic>
+              </a:graphicData>
+            </a:graphic>
+          </wp:inline>
+        </w:drawing>
+      </w:r>
       <w:r>
         <w:rPr>
           <w:rFonts w:ascii="Arial" w:hAnsi="Arial" w:cs="Arial"/>
@@ -4141,9 +4411,51 @@
           <w:sz w:val="22"/>
           <w:szCs w:val="22"/>
         </w:rPr>
-        <w:t xml:space="preserve">[1] G.Chauhan, “Victoria State Accident DataSet”. Kaggle. </w:t>
-      </w:r>
-      <w:hyperlink r:id="rId9" w:history="1">
+        <w:t xml:space="preserve">[1] </w:t>
+      </w:r>
+      <w:proofErr w:type="spellStart"/>
+      <w:proofErr w:type="gramStart"/>
+      <w:r>
+        <w:rPr>
+          <w:rFonts w:ascii="Arial" w:hAnsi="Arial" w:cs="Arial"/>
+          <w:color w:val="000000"/>
+          <w:sz w:val="22"/>
+          <w:szCs w:val="22"/>
+        </w:rPr>
+        <w:t>G.Chauhan</w:t>
+      </w:r>
+      <w:proofErr w:type="spellEnd"/>
+      <w:proofErr w:type="gramEnd"/>
+      <w:r>
+        <w:rPr>
+          <w:rFonts w:ascii="Arial" w:hAnsi="Arial" w:cs="Arial"/>
+          <w:color w:val="000000"/>
+          <w:sz w:val="22"/>
+          <w:szCs w:val="22"/>
+        </w:rPr>
+        <w:t xml:space="preserve">, “Victoria State Accident </w:t>
+      </w:r>
+      <w:proofErr w:type="spellStart"/>
+      <w:r>
+        <w:rPr>
+          <w:rFonts w:ascii="Arial" w:hAnsi="Arial" w:cs="Arial"/>
+          <w:color w:val="000000"/>
+          <w:sz w:val="22"/>
+          <w:szCs w:val="22"/>
+        </w:rPr>
+        <w:t>DataSet</w:t>
+      </w:r>
+      <w:proofErr w:type="spellEnd"/>
+      <w:r>
+        <w:rPr>
+          <w:rFonts w:ascii="Arial" w:hAnsi="Arial" w:cs="Arial"/>
+          <w:color w:val="000000"/>
+          <w:sz w:val="22"/>
+          <w:szCs w:val="22"/>
+        </w:rPr>
+        <w:t xml:space="preserve">”. Kaggle. </w:t>
+      </w:r>
+      <w:hyperlink r:id="rId10" w:history="1">
         <w:r>
           <w:rPr>
             <w:rStyle w:val="Hyperlink"/>
@@ -4176,9 +4488,25 @@
           <w:rFonts w:ascii="Arial" w:hAnsi="Arial" w:cs="Arial"/>
           <w:color w:val="000000"/>
         </w:rPr>
-        <w:t xml:space="preserve">[2] Victoria State Government, “Safety &amp; Road Rules”. Vicroads. </w:t>
-      </w:r>
-      <w:hyperlink r:id="rId10" w:history="1">
+        <w:t xml:space="preserve">[2] Victoria State Government, “Safety &amp; Road Rules”. </w:t>
+      </w:r>
+      <w:proofErr w:type="spellStart"/>
+      <w:r>
+        <w:rPr>
+          <w:rFonts w:ascii="Arial" w:hAnsi="Arial" w:cs="Arial"/>
+          <w:color w:val="000000"/>
+        </w:rPr>
+        <w:t>Vicroads</w:t>
+      </w:r>
+      <w:proofErr w:type="spellEnd"/>
+      <w:r>
+        <w:rPr>
+          <w:rFonts w:ascii="Arial" w:hAnsi="Arial" w:cs="Arial"/>
+          <w:color w:val="000000"/>
+        </w:rPr>
+        <w:t xml:space="preserve">. </w:t>
+      </w:r>
+      <w:hyperlink r:id="rId11" w:history="1">
         <w:r>
           <w:rPr>
             <w:rStyle w:val="Hyperlink"/>
@@ -10302,15 +10630,12 @@
   </w:num>
   <w:num w:numId="22" w16cid:durableId="854074886">
     <w:abstractNumId w:val="12"/>
-    <w:lvlOverride w:ilvl="0"/>
   </w:num>
   <w:num w:numId="23" w16cid:durableId="1796867845">
     <w:abstractNumId w:val="12"/>
-    <w:lvlOverride w:ilvl="0"/>
   </w:num>
   <w:num w:numId="24" w16cid:durableId="1074814222">
     <w:abstractNumId w:val="12"/>
-    <w:lvlOverride w:ilvl="0"/>
   </w:num>
   <w:num w:numId="25" w16cid:durableId="2047756620">
     <w:abstractNumId w:val="25"/>

</xml_diff>

<commit_message>
Updated Project Plan, begun work on User Manual.
</commit_message>
<xml_diff>
--- a/Project Plan.docx
+++ b/Project Plan.docx
@@ -3856,7 +3856,43 @@
           <w:sz w:val="22"/>
           <w:szCs w:val="22"/>
         </w:rPr>
-        <w:t>Code the software from part A: All group members will start coding the program. Estimated time: 3 weeks.</w:t>
+        <w:t xml:space="preserve">Code the software from part A: All group members will start coding the program. Estimated time: </w:t>
+      </w:r>
+      <w:r>
+        <w:rPr>
+          <w:rFonts w:ascii="Arial" w:hAnsi="Arial" w:cs="Arial"/>
+          <w:color w:val="000000"/>
+          <w:sz w:val="22"/>
+          <w:szCs w:val="22"/>
+        </w:rPr>
+        <w:t>1</w:t>
+      </w:r>
+      <w:r>
+        <w:rPr>
+          <w:rFonts w:ascii="Arial" w:hAnsi="Arial" w:cs="Arial"/>
+          <w:color w:val="000000"/>
+          <w:sz w:val="22"/>
+          <w:szCs w:val="22"/>
+        </w:rPr>
+        <w:t xml:space="preserve"> </w:t>
+      </w:r>
+      <w:r>
+        <w:rPr>
+          <w:rFonts w:ascii="Arial" w:hAnsi="Arial" w:cs="Arial"/>
+          <w:color w:val="000000"/>
+          <w:sz w:val="22"/>
+          <w:szCs w:val="22"/>
+        </w:rPr>
+        <w:t>week</w:t>
+      </w:r>
+      <w:r>
+        <w:rPr>
+          <w:rFonts w:ascii="Arial" w:hAnsi="Arial" w:cs="Arial"/>
+          <w:color w:val="000000"/>
+          <w:sz w:val="22"/>
+          <w:szCs w:val="22"/>
+        </w:rPr>
+        <w:t>.</w:t>
       </w:r>
     </w:p>
     <w:p>
@@ -3889,7 +3925,25 @@
           <w:sz w:val="22"/>
           <w:szCs w:val="22"/>
         </w:rPr>
-        <w:t>Create a user manual once finished: Once the coding is finalized and fully tested, we will create a user manual that explains how to use the software properly. Estimated time: 2 days.</w:t>
+        <w:t xml:space="preserve">Create a user manual once finished: Once the coding is finalized and fully tested, we will create a user manual that explains how to use the software properly. Estimated time: </w:t>
+      </w:r>
+      <w:r>
+        <w:rPr>
+          <w:rFonts w:ascii="Arial" w:hAnsi="Arial" w:cs="Arial"/>
+          <w:color w:val="000000"/>
+          <w:sz w:val="22"/>
+          <w:szCs w:val="22"/>
+        </w:rPr>
+        <w:t>1 day</w:t>
+      </w:r>
+      <w:r>
+        <w:rPr>
+          <w:rFonts w:ascii="Arial" w:hAnsi="Arial" w:cs="Arial"/>
+          <w:color w:val="000000"/>
+          <w:sz w:val="22"/>
+          <w:szCs w:val="22"/>
+        </w:rPr>
+        <w:t>.</w:t>
       </w:r>
     </w:p>
     <w:p>
@@ -3942,7 +3996,25 @@
           <w:sz w:val="22"/>
           <w:szCs w:val="22"/>
         </w:rPr>
-        <w:t xml:space="preserve"> executive summary: Once all the task analysis has been completed, we will create a 12 month executive summary based on the findings of our program. Estimated time: 4 days.</w:t>
+        <w:t xml:space="preserve"> executive summary: Once all the task analysis has been completed, we will create a 12 month executive summary based on the findings of our program. Estimated time: </w:t>
+      </w:r>
+      <w:r>
+        <w:rPr>
+          <w:rFonts w:ascii="Arial" w:hAnsi="Arial" w:cs="Arial"/>
+          <w:color w:val="000000"/>
+          <w:sz w:val="22"/>
+          <w:szCs w:val="22"/>
+        </w:rPr>
+        <w:t>1</w:t>
+      </w:r>
+      <w:r>
+        <w:rPr>
+          <w:rFonts w:ascii="Arial" w:hAnsi="Arial" w:cs="Arial"/>
+          <w:color w:val="000000"/>
+          <w:sz w:val="22"/>
+          <w:szCs w:val="22"/>
+        </w:rPr>
+        <w:t xml:space="preserve"> day.</w:t>
       </w:r>
     </w:p>
     <w:p>
@@ -4050,7 +4122,43 @@
           <w:sz w:val="22"/>
           <w:szCs w:val="22"/>
         </w:rPr>
-        <w:t>Come up with a testing plan: Before we start writing code, we will develop a testing plan that will test functions and implementation in our code once they are completed. Estimated time: 2 days.</w:t>
+        <w:t xml:space="preserve">Come up with a testing plan: Before we start writing code, we will develop a testing plan that will test functions and implementation in our code once they are completed. Estimated time: </w:t>
+      </w:r>
+      <w:r>
+        <w:rPr>
+          <w:rFonts w:ascii="Arial" w:hAnsi="Arial" w:cs="Arial"/>
+          <w:color w:val="000000"/>
+          <w:sz w:val="22"/>
+          <w:szCs w:val="22"/>
+        </w:rPr>
+        <w:t>1</w:t>
+      </w:r>
+      <w:r>
+        <w:rPr>
+          <w:rFonts w:ascii="Arial" w:hAnsi="Arial" w:cs="Arial"/>
+          <w:color w:val="000000"/>
+          <w:sz w:val="22"/>
+          <w:szCs w:val="22"/>
+        </w:rPr>
+        <w:t xml:space="preserve"> </w:t>
+      </w:r>
+      <w:r>
+        <w:rPr>
+          <w:rFonts w:ascii="Arial" w:hAnsi="Arial" w:cs="Arial"/>
+          <w:color w:val="000000"/>
+          <w:sz w:val="22"/>
+          <w:szCs w:val="22"/>
+        </w:rPr>
+        <w:t>day</w:t>
+      </w:r>
+      <w:r>
+        <w:rPr>
+          <w:rFonts w:ascii="Arial" w:hAnsi="Arial" w:cs="Arial"/>
+          <w:color w:val="000000"/>
+          <w:sz w:val="22"/>
+          <w:szCs w:val="22"/>
+        </w:rPr>
+        <w:t>.</w:t>
       </w:r>
     </w:p>
     <w:p>
@@ -4089,7 +4197,43 @@
           <w:sz w:val="22"/>
           <w:szCs w:val="22"/>
         </w:rPr>
-        <w:t>Perform testing for each function created: The group will perform testing every time a new function or implementation is developed. Estimated time: 3 weeks.</w:t>
+        <w:t xml:space="preserve">Perform testing for each function created: The group will perform testing every time a new function or implementation is developed. Estimated time: </w:t>
+      </w:r>
+      <w:r>
+        <w:rPr>
+          <w:rFonts w:ascii="Arial" w:hAnsi="Arial" w:cs="Arial"/>
+          <w:color w:val="000000"/>
+          <w:sz w:val="22"/>
+          <w:szCs w:val="22"/>
+        </w:rPr>
+        <w:t>1</w:t>
+      </w:r>
+      <w:r>
+        <w:rPr>
+          <w:rFonts w:ascii="Arial" w:hAnsi="Arial" w:cs="Arial"/>
+          <w:color w:val="000000"/>
+          <w:sz w:val="22"/>
+          <w:szCs w:val="22"/>
+        </w:rPr>
+        <w:t xml:space="preserve"> </w:t>
+      </w:r>
+      <w:r>
+        <w:rPr>
+          <w:rFonts w:ascii="Arial" w:hAnsi="Arial" w:cs="Arial"/>
+          <w:color w:val="000000"/>
+          <w:sz w:val="22"/>
+          <w:szCs w:val="22"/>
+        </w:rPr>
+        <w:t>week</w:t>
+      </w:r>
+      <w:r>
+        <w:rPr>
+          <w:rFonts w:ascii="Arial" w:hAnsi="Arial" w:cs="Arial"/>
+          <w:color w:val="000000"/>
+          <w:sz w:val="22"/>
+          <w:szCs w:val="22"/>
+        </w:rPr>
+        <w:t>.</w:t>
       </w:r>
     </w:p>
     <w:p>
@@ -4122,7 +4266,43 @@
           <w:sz w:val="22"/>
           <w:szCs w:val="22"/>
         </w:rPr>
-        <w:t>Fix any bugs in the code: Once bugs have been identified through testing, the group will fix the bugs until they are completely fixed. Estimated time: 3 weeks.</w:t>
+        <w:t xml:space="preserve">Fix any bugs in the code: Once bugs have been identified through testing, the group will fix the bugs until they are completely fixed. Estimated time: </w:t>
+      </w:r>
+      <w:r>
+        <w:rPr>
+          <w:rFonts w:ascii="Arial" w:hAnsi="Arial" w:cs="Arial"/>
+          <w:color w:val="000000"/>
+          <w:sz w:val="22"/>
+          <w:szCs w:val="22"/>
+        </w:rPr>
+        <w:t>1</w:t>
+      </w:r>
+      <w:r>
+        <w:rPr>
+          <w:rFonts w:ascii="Arial" w:hAnsi="Arial" w:cs="Arial"/>
+          <w:color w:val="000000"/>
+          <w:sz w:val="22"/>
+          <w:szCs w:val="22"/>
+        </w:rPr>
+        <w:t xml:space="preserve"> </w:t>
+      </w:r>
+      <w:r>
+        <w:rPr>
+          <w:rFonts w:ascii="Arial" w:hAnsi="Arial" w:cs="Arial"/>
+          <w:color w:val="000000"/>
+          <w:sz w:val="22"/>
+          <w:szCs w:val="22"/>
+        </w:rPr>
+        <w:t>week</w:t>
+      </w:r>
+      <w:r>
+        <w:rPr>
+          <w:rFonts w:ascii="Arial" w:hAnsi="Arial" w:cs="Arial"/>
+          <w:color w:val="000000"/>
+          <w:sz w:val="22"/>
+          <w:szCs w:val="22"/>
+        </w:rPr>
+        <w:t>.</w:t>
       </w:r>
       <w:r>
         <w:rPr>
@@ -4154,7 +4334,25 @@
           <w:sz w:val="22"/>
           <w:szCs w:val="22"/>
         </w:rPr>
-        <w:t>Perform final debugging once software is done: Once the software is fully completed, the group will do one last wave of debugging to make sure everything runs smoothly. Estimated time: 1 week.</w:t>
+        <w:t xml:space="preserve">Perform final debugging once software is done: Once the software is fully completed, the group will do one last wave of debugging to make sure everything runs smoothly. Estimated time: </w:t>
+      </w:r>
+      <w:r>
+        <w:rPr>
+          <w:rFonts w:ascii="Arial" w:hAnsi="Arial" w:cs="Arial"/>
+          <w:color w:val="000000"/>
+          <w:sz w:val="22"/>
+          <w:szCs w:val="22"/>
+        </w:rPr>
+        <w:t>3 days</w:t>
+      </w:r>
+      <w:r>
+        <w:rPr>
+          <w:rFonts w:ascii="Arial" w:hAnsi="Arial" w:cs="Arial"/>
+          <w:color w:val="000000"/>
+          <w:sz w:val="22"/>
+          <w:szCs w:val="22"/>
+        </w:rPr>
+        <w:t>.</w:t>
       </w:r>
     </w:p>
     <w:p>
@@ -4181,7 +4379,43 @@
           <w:szCs w:val="22"/>
         </w:rPr>
         <w:lastRenderedPageBreak/>
-        <w:t>Create a testing report that records all tests: The group will create a testing report that will have the dates of each test performed, as well as information on what was tested. Estimated time: 3 weeks.</w:t>
+        <w:t xml:space="preserve">Create a testing report that records all tests: The group will create a testing report that will have the dates of each test performed, as well as information on what was tested. Estimated time: </w:t>
+      </w:r>
+      <w:r>
+        <w:rPr>
+          <w:rFonts w:ascii="Arial" w:hAnsi="Arial" w:cs="Arial"/>
+          <w:color w:val="000000"/>
+          <w:sz w:val="22"/>
+          <w:szCs w:val="22"/>
+        </w:rPr>
+        <w:t>2</w:t>
+      </w:r>
+      <w:r>
+        <w:rPr>
+          <w:rFonts w:ascii="Arial" w:hAnsi="Arial" w:cs="Arial"/>
+          <w:color w:val="000000"/>
+          <w:sz w:val="22"/>
+          <w:szCs w:val="22"/>
+        </w:rPr>
+        <w:t xml:space="preserve"> </w:t>
+      </w:r>
+      <w:r>
+        <w:rPr>
+          <w:rFonts w:ascii="Arial" w:hAnsi="Arial" w:cs="Arial"/>
+          <w:color w:val="000000"/>
+          <w:sz w:val="22"/>
+          <w:szCs w:val="22"/>
+        </w:rPr>
+        <w:t>day</w:t>
+      </w:r>
+      <w:r>
+        <w:rPr>
+          <w:rFonts w:ascii="Arial" w:hAnsi="Arial" w:cs="Arial"/>
+          <w:color w:val="000000"/>
+          <w:sz w:val="22"/>
+          <w:szCs w:val="22"/>
+        </w:rPr>
+        <w:t>s.</w:t>
       </w:r>
     </w:p>
     <w:p>

</xml_diff>